<commit_message>
Anpassung der Bild- und Unterschriftenformatierung. Überarbeitung vom Text
</commit_message>
<xml_diff>
--- a/Doku_Gr11_Challenge.docx
+++ b/Doku_Gr11_Challenge.docx
@@ -1826,7 +1826,7 @@
           <w:szCs w:val="22"/>
           <w:lang w:eastAsia="de-DE"/>
         </w:rPr>
-        <w:t>. Ergänzend zur Challenge wird eine Klausur gesc</w:t>
+        <w:t>. Dieses Jahr besteht die Challenge darin</w:t>
       </w:r>
       <w:r>
         <w:rPr>
@@ -1835,7 +1835,7 @@
           <w:szCs w:val="22"/>
           <w:lang w:eastAsia="de-DE"/>
         </w:rPr>
-        <w:t>hrieben. B</w:t>
+        <w:t>, aus einem Stereo-Bild-P</w:t>
       </w:r>
       <w:r>
         <w:rPr>
@@ -1844,7 +1844,7 @@
           <w:szCs w:val="22"/>
           <w:lang w:eastAsia="de-DE"/>
         </w:rPr>
-        <w:t>eide Bewertung</w:t>
+        <w:t xml:space="preserve">aar eine dritte virtuelle Ansicht zu generieren. </w:t>
       </w:r>
       <w:r>
         <w:rPr>
@@ -1853,7 +1853,7 @@
           <w:szCs w:val="22"/>
           <w:lang w:eastAsia="de-DE"/>
         </w:rPr>
-        <w:t>s</w:t>
+        <w:t xml:space="preserve">Die Computer Vision Challenge ist eine Programmierarbeit, die in Gruppen bestehend aus drei bis </w:t>
       </w:r>
       <w:r>
         <w:rPr>
@@ -1862,7 +1862,7 @@
           <w:szCs w:val="22"/>
           <w:lang w:eastAsia="de-DE"/>
         </w:rPr>
-        <w:t>er</w:t>
+        <w:t>fünf</w:t>
       </w:r>
       <w:r>
         <w:rPr>
@@ -1871,7 +1871,7 @@
           <w:szCs w:val="22"/>
           <w:lang w:eastAsia="de-DE"/>
         </w:rPr>
-        <w:t>geb</w:t>
+        <w:t xml:space="preserve"> Personen </w:t>
       </w:r>
       <w:r>
         <w:rPr>
@@ -1880,7 +1880,7 @@
           <w:szCs w:val="22"/>
           <w:lang w:eastAsia="de-DE"/>
         </w:rPr>
-        <w:t>nisse werden 50:50 in die Endnote gewichtet. Dieses Jahr besteht die Challenge darin</w:t>
+        <w:t>durchgeführt</w:t>
       </w:r>
       <w:r>
         <w:rPr>
@@ -1889,7 +1889,7 @@
           <w:szCs w:val="22"/>
           <w:lang w:eastAsia="de-DE"/>
         </w:rPr>
-        <w:t>, aus einem Stereo-Bild-P</w:t>
+        <w:t xml:space="preserve"> wird.</w:t>
       </w:r>
       <w:r>
         <w:rPr>
@@ -1898,17 +1898,20 @@
           <w:szCs w:val="22"/>
           <w:lang w:eastAsia="de-DE"/>
         </w:rPr>
-        <w:t xml:space="preserve">aar eine dritte virtuelle Ansicht zu generieren. </w:t>
-      </w:r>
-      <w:r>
+        <w:t xml:space="preserve"> Es wird vom Lehrstuhl ein Skript vorgegeben, dessen Vorgaben zu erweitern sind. Einzelne Schritte sind zu kommentieren und Quellen auszuweisen.</w:t>
+      </w:r>
+    </w:p>
+    <w:p>
+      <w:pPr>
+        <w:spacing w:before="100" w:beforeAutospacing="1" w:after="100" w:afterAutospacing="1" w:line="360" w:lineRule="auto"/>
+        <w:jc w:val="both"/>
         <w:rPr>
           <w:rFonts w:cs="Times New Roman"/>
           <w:sz w:val="22"/>
           <w:szCs w:val="22"/>
           <w:lang w:eastAsia="de-DE"/>
         </w:rPr>
-        <w:t xml:space="preserve">Die Computer Vision Challenge ist eine Programmierarbeit, die in Gruppen bestehend aus drei bis </w:t>
-      </w:r>
+      </w:pPr>
       <w:r>
         <w:rPr>
           <w:rFonts w:cs="Times New Roman"/>
@@ -1916,7 +1919,7 @@
           <w:szCs w:val="22"/>
           <w:lang w:eastAsia="de-DE"/>
         </w:rPr>
-        <w:t>fünf</w:t>
+        <w:t xml:space="preserve">Zusatzpunkte sind über eine optimierte Laufzeit und über eine GUI zu erreichen. Ein optimierter Code mit </w:t>
       </w:r>
       <w:r>
         <w:rPr>
@@ -1925,7 +1928,7 @@
           <w:szCs w:val="22"/>
           <w:lang w:eastAsia="de-DE"/>
         </w:rPr>
-        <w:t xml:space="preserve"> Personen </w:t>
+        <w:t>einer relativ kurzen Ausführungszeit</w:t>
       </w:r>
       <w:r>
         <w:rPr>
@@ -1934,7 +1937,7 @@
           <w:szCs w:val="22"/>
           <w:lang w:eastAsia="de-DE"/>
         </w:rPr>
-        <w:t>durchgeführt</w:t>
+        <w:t xml:space="preserve"> wird positiv angerechnet. Eine graphische Benutzeroberfläche</w:t>
       </w:r>
       <w:r>
         <w:rPr>
@@ -1943,7 +1946,7 @@
           <w:szCs w:val="22"/>
           <w:lang w:eastAsia="de-DE"/>
         </w:rPr>
-        <w:t xml:space="preserve"> wird.</w:t>
+        <w:t>(GUI)</w:t>
       </w:r>
       <w:r>
         <w:rPr>
@@ -1952,8 +1955,36 @@
           <w:szCs w:val="22"/>
           <w:lang w:eastAsia="de-DE"/>
         </w:rPr>
-        <w:t xml:space="preserve"> Es wird vom Lehrstuhl ein Skript vorgegeben, dessen Vorgaben zu erweitern sind. Einzelne Schritte sind zu kommentieren und Quellen auszuweisen.</w:t>
-      </w:r>
+        <w:t xml:space="preserve"> wirkt sich ebenfalls positiv aus. Diese sollte zum Laden von Stereobildern, zur Einstellung des Blickwinkels der virtuellen Ansicht und zur Ausgabe der virtuellen Ansicht genutzt werden </w:t>
+      </w:r>
+      <w:r>
+        <w:rPr>
+          <w:rFonts w:cs="Times New Roman"/>
+          <w:sz w:val="22"/>
+          <w:szCs w:val="22"/>
+          <w:lang w:eastAsia="de-DE"/>
+        </w:rPr>
+        <w:t>können</w:t>
+      </w:r>
+      <w:r>
+        <w:rPr>
+          <w:rFonts w:cs="Times New Roman"/>
+          <w:sz w:val="22"/>
+          <w:szCs w:val="22"/>
+          <w:lang w:eastAsia="de-DE"/>
+        </w:rPr>
+        <w:t>.</w:t>
+      </w:r>
+    </w:p>
+    <w:p>
+      <w:pPr>
+        <w:pStyle w:val="berschrift1"/>
+      </w:pPr>
+      <w:bookmarkStart w:id="1" w:name="_Toc523077644"/>
+      <w:r>
+        <w:t>Aufgabenstellung</w:t>
+      </w:r>
+      <w:bookmarkEnd w:id="1"/>
     </w:p>
     <w:p>
       <w:pPr>
@@ -1962,115 +1993,122 @@
         <w:rPr>
           <w:rFonts w:cs="Times New Roman"/>
           <w:sz w:val="22"/>
-          <w:szCs w:val="22"/>
-          <w:lang w:eastAsia="de-DE"/>
-        </w:rPr>
-      </w:pPr>
-      <w:r>
-        <w:rPr>
-          <w:rFonts w:cs="Times New Roman"/>
-          <w:sz w:val="22"/>
-          <w:szCs w:val="22"/>
-          <w:lang w:eastAsia="de-DE"/>
-        </w:rPr>
-        <w:t xml:space="preserve">Zusatzpunkte sind über eine optimierte Laufzeit und über eine GUI zu erreichen. Ein optimierter Code mit </w:t>
-      </w:r>
-      <w:r>
-        <w:rPr>
-          <w:rFonts w:cs="Times New Roman"/>
-          <w:sz w:val="22"/>
-          <w:szCs w:val="22"/>
-          <w:lang w:eastAsia="de-DE"/>
-        </w:rPr>
-        <w:t>einer relativ kurzen Ausführungszeit</w:t>
-      </w:r>
-      <w:r>
-        <w:rPr>
-          <w:rFonts w:cs="Times New Roman"/>
-          <w:sz w:val="22"/>
-          <w:szCs w:val="22"/>
-          <w:lang w:eastAsia="de-DE"/>
-        </w:rPr>
-        <w:t xml:space="preserve"> wird positiv angerechnet. Eine graphische Benutzeroberfläche</w:t>
-      </w:r>
-      <w:r>
-        <w:rPr>
-          <w:rFonts w:cs="Times New Roman"/>
-          <w:sz w:val="22"/>
-          <w:szCs w:val="22"/>
-          <w:lang w:eastAsia="de-DE"/>
-        </w:rPr>
-        <w:t>(GUI)</w:t>
-      </w:r>
-      <w:r>
-        <w:rPr>
-          <w:rFonts w:cs="Times New Roman"/>
-          <w:sz w:val="22"/>
-          <w:szCs w:val="22"/>
-          <w:lang w:eastAsia="de-DE"/>
-        </w:rPr>
-        <w:t xml:space="preserve"> wirkt sich ebenfalls positiv aus. Diese sollte zum Laden von Stereobildern, zur Einstellung des Blickwinkels der virtuellen Ansicht und zur Ausgabe der virtuellen Ansicht genutzt werden </w:t>
-      </w:r>
-      <w:r>
-        <w:rPr>
-          <w:rFonts w:cs="Times New Roman"/>
-          <w:sz w:val="22"/>
-          <w:szCs w:val="22"/>
-          <w:lang w:eastAsia="de-DE"/>
-        </w:rPr>
-        <w:t>können</w:t>
-      </w:r>
-      <w:r>
-        <w:rPr>
-          <w:rFonts w:cs="Times New Roman"/>
-          <w:sz w:val="22"/>
-          <w:szCs w:val="22"/>
-          <w:lang w:eastAsia="de-DE"/>
-        </w:rPr>
-        <w:t>.</w:t>
-      </w:r>
-    </w:p>
-    <w:p>
-      <w:pPr>
-        <w:spacing w:before="100" w:beforeAutospacing="1" w:after="100" w:afterAutospacing="1" w:line="360" w:lineRule="auto"/>
-        <w:jc w:val="both"/>
-        <w:rPr>
-          <w:rFonts w:cs="Times New Roman"/>
-          <w:sz w:val="22"/>
-          <w:szCs w:val="22"/>
-          <w:lang w:eastAsia="de-DE"/>
-        </w:rPr>
-      </w:pPr>
-      <w:r>
-        <w:rPr>
-          <w:rFonts w:cs="Times New Roman"/>
-          <w:sz w:val="22"/>
-          <w:szCs w:val="22"/>
-          <w:lang w:eastAsia="de-DE"/>
-        </w:rPr>
-        <w:t xml:space="preserve">Eine Benutzeroberfläche wurde zusätzlich zur vorgeschriebenen Aufgabenstellung angefertigt. </w:t>
-      </w:r>
-    </w:p>
-    <w:p>
-      <w:pPr>
-        <w:pStyle w:val="berschrift1"/>
-      </w:pPr>
-      <w:bookmarkStart w:id="1" w:name="_Toc523077644"/>
-      <w:r>
-        <w:t>Aufgabenstellung</w:t>
-      </w:r>
-      <w:bookmarkEnd w:id="1"/>
-    </w:p>
-    <w:p>
-      <w:pPr>
-        <w:spacing w:before="100" w:beforeAutospacing="1" w:after="100" w:afterAutospacing="1" w:line="360" w:lineRule="auto"/>
-        <w:jc w:val="both"/>
+          <w:szCs w:val="20"/>
+          <w:lang w:eastAsia="de-DE"/>
+        </w:rPr>
+      </w:pPr>
+      <w:r>
         <w:rPr>
           <w:rFonts w:cs="Times New Roman"/>
           <w:sz w:val="22"/>
           <w:szCs w:val="20"/>
           <w:lang w:eastAsia="de-DE"/>
         </w:rPr>
+        <w:t xml:space="preserve">Die Challenge besteht darin, aus einem Stereo-Bild-Paar eine dritte virtuelle Ansicht zu generieren. Dabei soll der Blickwinkel der virtuellen Ansicht zwischen den beiden realen Ansichten liegen und durch einen Prozentwert frei bestimmbar sein. Das Programm soll in </w:t>
+      </w:r>
+      <w:proofErr w:type="spellStart"/>
+      <w:r>
+        <w:rPr>
+          <w:rFonts w:cs="Times New Roman"/>
+          <w:sz w:val="22"/>
+          <w:szCs w:val="20"/>
+          <w:lang w:eastAsia="de-DE"/>
+        </w:rPr>
+        <w:t>Matlab</w:t>
+      </w:r>
+      <w:proofErr w:type="spellEnd"/>
+      <w:r>
+        <w:rPr>
+          <w:rFonts w:cs="Times New Roman"/>
+          <w:sz w:val="22"/>
+          <w:szCs w:val="20"/>
+          <w:lang w:eastAsia="de-DE"/>
+        </w:rPr>
+        <w:t xml:space="preserve"> ohne die Hilfe spezialisierter Toolboxen erstellt werden. Als </w:t>
+      </w:r>
+      <w:r>
+        <w:rPr>
+          <w:rFonts w:cs="Times New Roman"/>
+          <w:sz w:val="22"/>
+          <w:szCs w:val="20"/>
+          <w:lang w:eastAsia="de-DE"/>
+        </w:rPr>
+        <w:t>Grundlage liegen diverse Papers vor,</w:t>
+      </w:r>
+      <w:r>
+        <w:rPr>
+          <w:rFonts w:cs="Times New Roman"/>
+          <w:sz w:val="22"/>
+          <w:szCs w:val="20"/>
+          <w:lang w:eastAsia="de-DE"/>
+        </w:rPr>
+        <w:t xml:space="preserve"> die übers Semester verteilt</w:t>
+      </w:r>
+      <w:r>
+        <w:rPr>
+          <w:rFonts w:cs="Times New Roman"/>
+          <w:sz w:val="22"/>
+          <w:szCs w:val="20"/>
+          <w:lang w:eastAsia="de-DE"/>
+        </w:rPr>
+        <w:t xml:space="preserve"> wurden</w:t>
+      </w:r>
+      <w:r>
+        <w:rPr>
+          <w:rFonts w:cs="Times New Roman"/>
+          <w:sz w:val="22"/>
+          <w:szCs w:val="20"/>
+          <w:lang w:eastAsia="de-DE"/>
+        </w:rPr>
+        <w:t>,</w:t>
+      </w:r>
+      <w:r>
+        <w:rPr>
+          <w:rFonts w:cs="Times New Roman"/>
+          <w:sz w:val="22"/>
+          <w:szCs w:val="20"/>
+          <w:lang w:eastAsia="de-DE"/>
+        </w:rPr>
+        <w:t xml:space="preserve"> dazu</w:t>
+      </w:r>
+      <w:r>
+        <w:rPr>
+          <w:rFonts w:cs="Times New Roman"/>
+          <w:sz w:val="22"/>
+          <w:szCs w:val="20"/>
+          <w:lang w:eastAsia="de-DE"/>
+        </w:rPr>
+        <w:t xml:space="preserve"> </w:t>
+      </w:r>
+      <w:r>
+        <w:rPr>
+          <w:rFonts w:cs="Times New Roman"/>
+          <w:sz w:val="22"/>
+          <w:szCs w:val="20"/>
+          <w:lang w:eastAsia="de-DE"/>
+        </w:rPr>
+        <w:t>die Folien aus den Vorlesungen</w:t>
+      </w:r>
+      <w:r>
+        <w:rPr>
+          <w:rFonts w:cs="Times New Roman"/>
+          <w:sz w:val="22"/>
+          <w:szCs w:val="20"/>
+          <w:lang w:eastAsia="de-DE"/>
+        </w:rPr>
+        <w:t xml:space="preserve"> sowie die eigene Internetrecherche.</w:t>
+      </w:r>
+    </w:p>
+    <w:p>
+      <w:pPr>
+        <w:spacing w:line="360" w:lineRule="auto"/>
+        <w:jc w:val="center"/>
+        <w:rPr>
+          <w:rFonts w:cs="Times New Roman"/>
+          <w:sz w:val="22"/>
+          <w:szCs w:val="20"/>
+          <w:lang w:eastAsia="de-DE"/>
+        </w:rPr>
       </w:pPr>
       <w:r>
         <w:rPr>
@@ -2079,25 +2117,9 @@
           <w:lang w:eastAsia="de-DE"/>
         </w:rPr>
         <w:drawing>
-          <wp:anchor distT="0" distB="0" distL="114300" distR="114300" simplePos="0" relativeHeight="251658240" behindDoc="0" locked="0" layoutInCell="1" allowOverlap="1" wp14:anchorId="26C87B9A" wp14:editId="73D2B010">
-            <wp:simplePos x="0" y="0"/>
-            <wp:positionH relativeFrom="column">
-              <wp:posOffset>747395</wp:posOffset>
-            </wp:positionH>
-            <wp:positionV relativeFrom="paragraph">
-              <wp:posOffset>1499870</wp:posOffset>
-            </wp:positionV>
+          <wp:inline distT="0" distB="0" distL="0" distR="0" wp14:anchorId="26C87B9A" wp14:editId="08974423">
             <wp:extent cx="4126865" cy="2402840"/>
-            <wp:effectExtent l="0" t="0" r="0" b="10160"/>
-            <wp:wrapThrough wrapText="bothSides">
-              <wp:wrapPolygon edited="0">
-                <wp:start x="0" y="0"/>
-                <wp:lineTo x="0" y="21463"/>
-                <wp:lineTo x="21404" y="21463"/>
-                <wp:lineTo x="21404" y="0"/>
-                <wp:lineTo x="0" y="0"/>
-              </wp:wrapPolygon>
-            </wp:wrapThrough>
+            <wp:effectExtent l="0" t="0" r="635" b="0"/>
             <wp:docPr id="10" name="Bild 10"/>
             <wp:cNvGraphicFramePr>
               <a:graphicFrameLocks xmlns:a="http://schemas.openxmlformats.org/drawingml/2006/main" noChangeAspect="1"/>
@@ -2133,24 +2155,71 @@
                 </pic:pic>
               </a:graphicData>
             </a:graphic>
-            <wp14:sizeRelH relativeFrom="page">
-              <wp14:pctWidth>0</wp14:pctWidth>
-            </wp14:sizeRelH>
-            <wp14:sizeRelV relativeFrom="page">
-              <wp14:pctHeight>0</wp14:pctHeight>
-            </wp14:sizeRelV>
-          </wp:anchor>
+          </wp:inline>
         </w:drawing>
       </w:r>
-      <w:r>
+    </w:p>
+    <w:p>
+      <w:pPr>
+        <w:pStyle w:val="Beschriftung"/>
+        <w:jc w:val="center"/>
+        <w:rPr>
+          <w:noProof/>
+        </w:rPr>
+      </w:pPr>
+      <w:bookmarkStart w:id="2" w:name="_Toc522452448"/>
+      <w:r>
+        <w:t xml:space="preserve">Abbildung </w:t>
+      </w:r>
+      <w:r>
+        <w:rPr>
+          <w:noProof/>
+        </w:rPr>
+        <w:fldChar w:fldCharType="begin"/>
+      </w:r>
+      <w:r>
+        <w:rPr>
+          <w:noProof/>
+        </w:rPr>
+        <w:instrText xml:space="preserve"> SEQ Abbildung \* ARABIC </w:instrText>
+      </w:r>
+      <w:r>
+        <w:rPr>
+          <w:noProof/>
+        </w:rPr>
+        <w:fldChar w:fldCharType="separate"/>
+      </w:r>
+      <w:r>
+        <w:rPr>
+          <w:noProof/>
+        </w:rPr>
+        <w:t>1</w:t>
+      </w:r>
+      <w:r>
+        <w:rPr>
+          <w:noProof/>
+        </w:rPr>
+        <w:fldChar w:fldCharType="end"/>
+      </w:r>
+      <w:r>
+        <w:t xml:space="preserve">: </w:t>
+      </w:r>
+      <w:r>
+        <w:t>Geometrischer Zusammenhang zwischen den realen Bildern und einer künstlich generierten Ansicht</w:t>
+      </w:r>
+      <w:bookmarkEnd w:id="2"/>
+    </w:p>
+    <w:p>
+      <w:pPr>
+        <w:spacing w:line="360" w:lineRule="auto"/>
+        <w:jc w:val="both"/>
         <w:rPr>
           <w:rFonts w:cs="Times New Roman"/>
           <w:sz w:val="22"/>
           <w:szCs w:val="20"/>
           <w:lang w:eastAsia="de-DE"/>
         </w:rPr>
-        <w:t>Die Challenge besteht darin</w:t>
-      </w:r>
+      </w:pPr>
       <w:r>
         <w:rPr>
           <w:rFonts w:cs="Times New Roman"/>
@@ -2158,7 +2227,7 @@
           <w:szCs w:val="20"/>
           <w:lang w:eastAsia="de-DE"/>
         </w:rPr>
-        <w:t>, aus einem Stereo-Bild-P</w:t>
+        <w:t xml:space="preserve">Abbildung 1 zeigt das zu untersuchende Szenario. </w:t>
       </w:r>
       <w:r>
         <w:rPr>
@@ -2167,7 +2236,7 @@
           <w:szCs w:val="20"/>
           <w:lang w:eastAsia="de-DE"/>
         </w:rPr>
-        <w:t xml:space="preserve">aar eine dritte virtuelle Ansicht zu generieren. </w:t>
+        <w:t xml:space="preserve">Es werden zwei </w:t>
       </w:r>
       <w:r>
         <w:rPr>
@@ -2176,9 +2245,8 @@
           <w:szCs w:val="20"/>
           <w:lang w:eastAsia="de-DE"/>
         </w:rPr>
-        <w:t xml:space="preserve">Dabei soll der Blickwinkel der virtuellen Ansicht zwischen den beiden realen Ansichten liegen und durch einen Prozentwert frei bestimmbar sein. Das Programm soll in </w:t>
-      </w:r>
-      <w:proofErr w:type="spellStart"/>
+        <w:t>Bilder vom selben Motiv vorgegeben</w:t>
+      </w:r>
       <w:r>
         <w:rPr>
           <w:rFonts w:cs="Times New Roman"/>
@@ -2186,9 +2254,9 @@
           <w:szCs w:val="20"/>
           <w:lang w:eastAsia="de-DE"/>
         </w:rPr>
-        <w:t>Matlab</w:t>
-      </w:r>
-      <w:proofErr w:type="spellEnd"/>
+        <w:t xml:space="preserve"> und </w:t>
+      </w:r>
+      <w:proofErr w:type="gramStart"/>
       <w:r>
         <w:rPr>
           <w:rFonts w:cs="Times New Roman"/>
@@ -2196,8 +2264,9 @@
           <w:szCs w:val="20"/>
           <w:lang w:eastAsia="de-DE"/>
         </w:rPr>
-        <w:t xml:space="preserve"> ohne die Hilfe spezialisierter Toolboxen erstellt werden. </w:t>
-      </w:r>
+        <w:t>mittels des zu erstellenden Programm</w:t>
+      </w:r>
+      <w:proofErr w:type="gramEnd"/>
       <w:r>
         <w:rPr>
           <w:rFonts w:cs="Times New Roman"/>
@@ -2205,250 +2274,32 @@
           <w:szCs w:val="20"/>
           <w:lang w:eastAsia="de-DE"/>
         </w:rPr>
-        <w:t>Als Grundlage liegen diverse Papers, die übers Semester verteilt, freiwillig zu bearbeiteten Hausaufgaben sowie die eigene Internetrecherche.</w:t>
-      </w:r>
-    </w:p>
-    <w:p>
-      <w:pPr>
-        <w:spacing w:before="100" w:beforeAutospacing="1" w:after="100" w:afterAutospacing="1" w:line="360" w:lineRule="auto"/>
-        <w:jc w:val="both"/>
-        <w:rPr>
-          <w:rFonts w:cs="Times New Roman"/>
-          <w:sz w:val="21"/>
+        <w:t xml:space="preserve"> übereinandergele</w:t>
+      </w:r>
+      <w:r>
+        <w:rPr>
+          <w:rFonts w:cs="Times New Roman"/>
+          <w:sz w:val="22"/>
           <w:szCs w:val="20"/>
           <w:lang w:eastAsia="de-DE"/>
         </w:rPr>
-      </w:pPr>
+        <w:t>gt, sodass ein drittes Bild berechnet</w:t>
+      </w:r>
+      <w:r>
+        <w:rPr>
+          <w:rFonts w:cs="Times New Roman"/>
+          <w:sz w:val="22"/>
+          <w:szCs w:val="20"/>
+          <w:lang w:eastAsia="de-DE"/>
+        </w:rPr>
+        <w:t xml:space="preserve"> wird.</w:t>
+      </w:r>
     </w:p>
     <w:p>
       <w:pPr>
         <w:spacing w:line="360" w:lineRule="auto"/>
         <w:jc w:val="both"/>
         <w:rPr>
-          <w:sz w:val="28"/>
-        </w:rPr>
-      </w:pPr>
-    </w:p>
-    <w:p>
-      <w:pPr>
-        <w:spacing w:line="360" w:lineRule="auto"/>
-        <w:jc w:val="both"/>
-        <w:rPr>
-          <w:sz w:val="28"/>
-        </w:rPr>
-      </w:pPr>
-    </w:p>
-    <w:p>
-      <w:pPr>
-        <w:spacing w:line="360" w:lineRule="auto"/>
-        <w:jc w:val="both"/>
-        <w:rPr>
-          <w:sz w:val="28"/>
-        </w:rPr>
-      </w:pPr>
-    </w:p>
-    <w:p>
-      <w:pPr>
-        <w:spacing w:line="360" w:lineRule="auto"/>
-        <w:jc w:val="both"/>
-        <w:rPr>
-          <w:sz w:val="28"/>
-        </w:rPr>
-      </w:pPr>
-    </w:p>
-    <w:p>
-      <w:pPr>
-        <w:spacing w:line="360" w:lineRule="auto"/>
-        <w:jc w:val="both"/>
-        <w:rPr>
-          <w:sz w:val="28"/>
-        </w:rPr>
-      </w:pPr>
-    </w:p>
-    <w:p>
-      <w:pPr>
-        <w:spacing w:line="360" w:lineRule="auto"/>
-        <w:jc w:val="both"/>
-        <w:rPr>
-          <w:sz w:val="28"/>
-        </w:rPr>
-      </w:pPr>
-    </w:p>
-    <w:p>
-      <w:pPr>
-        <w:spacing w:line="360" w:lineRule="auto"/>
-        <w:jc w:val="both"/>
-        <w:rPr>
-          <w:sz w:val="28"/>
-        </w:rPr>
-      </w:pPr>
-      <w:r>
-        <w:rPr>
-          <w:noProof/>
-          <w:sz w:val="28"/>
-          <w:lang w:eastAsia="de-DE"/>
-        </w:rPr>
-        <mc:AlternateContent>
-          <mc:Choice Requires="wps">
-            <w:drawing>
-              <wp:anchor distT="0" distB="0" distL="114300" distR="114300" simplePos="0" relativeHeight="251660288" behindDoc="0" locked="0" layoutInCell="1" allowOverlap="1" wp14:anchorId="3CD8A470" wp14:editId="44CD0789">
-                <wp:simplePos x="0" y="0"/>
-                <wp:positionH relativeFrom="column">
-                  <wp:posOffset>641985</wp:posOffset>
-                </wp:positionH>
-                <wp:positionV relativeFrom="paragraph">
-                  <wp:posOffset>-134116</wp:posOffset>
-                </wp:positionV>
-                <wp:extent cx="4351655" cy="405765"/>
-                <wp:effectExtent l="0" t="0" r="0" b="0"/>
-                <wp:wrapThrough wrapText="bothSides">
-                  <wp:wrapPolygon edited="0">
-                    <wp:start x="0" y="0"/>
-                    <wp:lineTo x="0" y="20571"/>
-                    <wp:lineTo x="21433" y="20571"/>
-                    <wp:lineTo x="21433" y="0"/>
-                    <wp:lineTo x="0" y="0"/>
-                  </wp:wrapPolygon>
-                </wp:wrapThrough>
-                <wp:docPr id="1" name="Textfeld 1"/>
-                <wp:cNvGraphicFramePr/>
-                <a:graphic xmlns:a="http://schemas.openxmlformats.org/drawingml/2006/main">
-                  <a:graphicData uri="http://schemas.microsoft.com/office/word/2010/wordprocessingShape">
-                    <wps:wsp>
-                      <wps:cNvSpPr txBox="1"/>
-                      <wps:spPr>
-                        <a:xfrm>
-                          <a:off x="0" y="0"/>
-                          <a:ext cx="4351655" cy="405765"/>
-                        </a:xfrm>
-                        <a:prstGeom prst="rect">
-                          <a:avLst/>
-                        </a:prstGeom>
-                        <a:solidFill>
-                          <a:prstClr val="white"/>
-                        </a:solidFill>
-                        <a:ln>
-                          <a:noFill/>
-                        </a:ln>
-                        <a:effectLst/>
-                      </wps:spPr>
-                      <wps:txbx>
-                        <w:txbxContent>
-                          <w:p>
-                            <w:pPr>
-                              <w:pStyle w:val="Beschriftung"/>
-                              <w:jc w:val="center"/>
-                              <w:rPr>
-                                <w:noProof/>
-                              </w:rPr>
-                            </w:pPr>
-                            <w:bookmarkStart w:id="2" w:name="_Toc522452448"/>
-                            <w:r>
-                              <w:t xml:space="preserve">Abbildung </w:t>
-                            </w:r>
-                            <w:fldSimple w:instr=" SEQ Abbildung \* ARABIC ">
-                              <w:r>
-                                <w:rPr>
-                                  <w:noProof/>
-                                </w:rPr>
-                                <w:t>1</w:t>
-                              </w:r>
-                            </w:fldSimple>
-                            <w:r>
-                              <w:t xml:space="preserve">: </w:t>
-                            </w:r>
-                            <w:r>
-                              <w:t>Geometrischer Zusammenhang zwischen den realen Bildern und einer künstlich generierten Ansicht</w:t>
-                            </w:r>
-                            <w:bookmarkEnd w:id="2"/>
-                          </w:p>
-                        </w:txbxContent>
-                      </wps:txbx>
-                      <wps:bodyPr rot="0" spcFirstLastPara="0" vertOverflow="overflow" horzOverflow="overflow" vert="horz" wrap="square" lIns="0" tIns="0" rIns="0" bIns="0" numCol="1" spcCol="0" rtlCol="0" fromWordArt="0" anchor="t" anchorCtr="0" forceAA="0" compatLnSpc="1">
-                        <a:prstTxWarp prst="textNoShape">
-                          <a:avLst/>
-                        </a:prstTxWarp>
-                        <a:spAutoFit/>
-                      </wps:bodyPr>
-                    </wps:wsp>
-                  </a:graphicData>
-                </a:graphic>
-              </wp:anchor>
-            </w:drawing>
-          </mc:Choice>
-          <mc:Fallback xmlns:mv="urn:schemas-microsoft-com:mac:vml" xmlns:mo="http://schemas.microsoft.com/office/mac/office/2008/main">
-            <w:pict>
-              <v:shapetype w14:anchorId="3CD8A470" id="_x0000_t202" coordsize="21600,21600" o:spt="202" path="m0,0l0,21600,21600,21600,21600,0xe">
-                <v:stroke joinstyle="miter"/>
-                <v:path gradientshapeok="t" o:connecttype="rect"/>
-              </v:shapetype>
-              <v:shape id="Textfeld_x0020_1" o:spid="_x0000_s1026" type="#_x0000_t202" style="position:absolute;left:0;text-align:left;margin-left:50.55pt;margin-top:-10.5pt;width:342.65pt;height:31.95pt;z-index:251660288;visibility:visible;mso-wrap-style:square;mso-wrap-distance-left:9pt;mso-wrap-distance-top:0;mso-wrap-distance-right:9pt;mso-wrap-distance-bottom:0;mso-position-horizontal:absolute;mso-position-horizontal-relative:text;mso-position-vertical:absolute;mso-position-vertical-relative:text;v-text-anchor:top" o:gfxdata="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" stroked="f">
-                <v:textbox style="mso-fit-shape-to-text:t" inset="0,0,0,0">
-                  <w:txbxContent>
-                    <w:p>
-                      <w:pPr>
-                        <w:pStyle w:val="Beschriftung"/>
-                        <w:jc w:val="center"/>
-                        <w:rPr>
-                          <w:noProof/>
-                        </w:rPr>
-                      </w:pPr>
-                      <w:bookmarkStart w:id="4" w:name="_Toc522452448"/>
-                      <w:r>
-                        <w:t xml:space="preserve">Abbildung </w:t>
-                      </w:r>
-                      <w:r>
-                        <w:fldChar w:fldCharType="begin"/>
-                      </w:r>
-                      <w:r>
-                        <w:instrText xml:space="preserve"> SEQ Abbildung \* ARABIC </w:instrText>
-                      </w:r>
-                      <w:r>
-                        <w:fldChar w:fldCharType="separate"/>
-                      </w:r>
-                      <w:r>
-                        <w:rPr>
-                          <w:noProof/>
-                        </w:rPr>
-                        <w:t>1</w:t>
-                      </w:r>
-                      <w:r>
-                        <w:rPr>
-                          <w:noProof/>
-                        </w:rPr>
-                        <w:fldChar w:fldCharType="end"/>
-                      </w:r>
-                      <w:r>
-                        <w:t xml:space="preserve">: </w:t>
-                      </w:r>
-                      <w:r>
-                        <w:t>Geometrischer Zusammenhang zwischen den realen Bildern und einer künstlich generierten Ansicht</w:t>
-                      </w:r>
-                      <w:bookmarkEnd w:id="4"/>
-                    </w:p>
-                  </w:txbxContent>
-                </v:textbox>
-                <w10:wrap type="through"/>
-              </v:shape>
-            </w:pict>
-          </mc:Fallback>
-        </mc:AlternateContent>
-      </w:r>
-    </w:p>
-    <w:p>
-      <w:pPr>
-        <w:spacing w:line="360" w:lineRule="auto"/>
-        <w:jc w:val="both"/>
-        <w:rPr>
-          <w:sz w:val="28"/>
-        </w:rPr>
-      </w:pPr>
-    </w:p>
-    <w:p>
-      <w:pPr>
-        <w:spacing w:line="360" w:lineRule="auto"/>
-        <w:jc w:val="both"/>
-        <w:rPr>
           <w:rFonts w:cs="Times New Roman"/>
           <w:sz w:val="22"/>
           <w:szCs w:val="20"/>
@@ -2462,36 +2313,7 @@
           <w:szCs w:val="20"/>
           <w:lang w:eastAsia="de-DE"/>
         </w:rPr>
-        <w:t xml:space="preserve">Abbildung 1 zeigt das zu untersuchende Szenario. </w:t>
-      </w:r>
-      <w:r>
-        <w:rPr>
-          <w:rFonts w:cs="Times New Roman"/>
-          <w:sz w:val="22"/>
-          <w:szCs w:val="20"/>
-          <w:lang w:eastAsia="de-DE"/>
-        </w:rPr>
-        <w:t>Es werden zwei Bilder vom selben Motiv erstellt und mittels des zu erstellenden Programm übereinandergelegt, sodass ein drittes Bild erstellt wird.</w:t>
-      </w:r>
-    </w:p>
-    <w:p>
-      <w:pPr>
-        <w:spacing w:line="360" w:lineRule="auto"/>
-        <w:jc w:val="both"/>
-        <w:rPr>
-          <w:rFonts w:cs="Times New Roman"/>
-          <w:sz w:val="22"/>
-          <w:szCs w:val="20"/>
-          <w:lang w:eastAsia="de-DE"/>
-        </w:rPr>
-      </w:pPr>
-      <w:r>
-        <w:rPr>
-          <w:rFonts w:cs="Times New Roman"/>
-          <w:sz w:val="22"/>
-          <w:szCs w:val="20"/>
-          <w:lang w:eastAsia="de-DE"/>
-        </w:rPr>
+        <w:lastRenderedPageBreak/>
         <w:t xml:space="preserve">Das vorgegebene Skript </w:t>
       </w:r>
       <w:proofErr w:type="spellStart"/>
@@ -2677,18 +2499,6 @@
           <w:lang w:eastAsia="de-DE"/>
         </w:rPr>
       </w:pPr>
-    </w:p>
-    <w:p>
-      <w:pPr>
-        <w:spacing w:line="360" w:lineRule="auto"/>
-        <w:jc w:val="both"/>
-        <w:rPr>
-          <w:rFonts w:cs="Times New Roman"/>
-          <w:sz w:val="22"/>
-          <w:szCs w:val="20"/>
-          <w:lang w:eastAsia="de-DE"/>
-        </w:rPr>
-      </w:pPr>
       <w:r>
         <w:rPr>
           <w:rFonts w:cs="Times New Roman"/>
@@ -2820,7 +2630,7 @@
           <w:szCs w:val="20"/>
           <w:lang w:eastAsia="de-DE"/>
         </w:rPr>
-        <w:t xml:space="preserve">. </w:t>
+        <w:t>.</w:t>
       </w:r>
     </w:p>
     <w:p>
@@ -2829,189 +2639,23 @@
         <w:jc w:val="both"/>
         <w:rPr>
           <w:rFonts w:cs="Times New Roman"/>
+          <w:sz w:val="22"/>
+          <w:szCs w:val="20"/>
+          <w:lang w:eastAsia="de-DE"/>
+        </w:rPr>
+      </w:pPr>
+    </w:p>
+    <w:p>
+      <w:pPr>
+        <w:spacing w:line="360" w:lineRule="auto"/>
+        <w:jc w:val="center"/>
+        <w:rPr>
+          <w:rFonts w:cs="Times New Roman"/>
           <w:sz w:val="21"/>
           <w:szCs w:val="20"/>
           <w:lang w:eastAsia="de-DE"/>
         </w:rPr>
       </w:pPr>
-      <w:r>
-        <w:rPr>
-          <w:noProof/>
-          <w:lang w:eastAsia="de-DE"/>
-        </w:rPr>
-        <mc:AlternateContent>
-          <mc:Choice Requires="wps">
-            <w:drawing>
-              <wp:anchor distT="0" distB="0" distL="114300" distR="114300" simplePos="0" relativeHeight="251666432" behindDoc="0" locked="0" layoutInCell="1" allowOverlap="1" wp14:anchorId="5E302EA6" wp14:editId="797A6BDF">
-                <wp:simplePos x="0" y="0"/>
-                <wp:positionH relativeFrom="column">
-                  <wp:posOffset>751205</wp:posOffset>
-                </wp:positionH>
-                <wp:positionV relativeFrom="paragraph">
-                  <wp:posOffset>6336030</wp:posOffset>
-                </wp:positionV>
-                <wp:extent cx="4072255" cy="266700"/>
-                <wp:effectExtent l="0" t="0" r="0" b="0"/>
-                <wp:wrapThrough wrapText="bothSides">
-                  <wp:wrapPolygon edited="0">
-                    <wp:start x="0" y="0"/>
-                    <wp:lineTo x="0" y="20571"/>
-                    <wp:lineTo x="21421" y="20571"/>
-                    <wp:lineTo x="21421" y="0"/>
-                    <wp:lineTo x="0" y="0"/>
-                  </wp:wrapPolygon>
-                </wp:wrapThrough>
-                <wp:docPr id="5" name="Textfeld 5"/>
-                <wp:cNvGraphicFramePr/>
-                <a:graphic xmlns:a="http://schemas.openxmlformats.org/drawingml/2006/main">
-                  <a:graphicData uri="http://schemas.microsoft.com/office/word/2010/wordprocessingShape">
-                    <wps:wsp>
-                      <wps:cNvSpPr txBox="1"/>
-                      <wps:spPr>
-                        <a:xfrm>
-                          <a:off x="0" y="0"/>
-                          <a:ext cx="4072255" cy="266700"/>
-                        </a:xfrm>
-                        <a:prstGeom prst="rect">
-                          <a:avLst/>
-                        </a:prstGeom>
-                        <a:solidFill>
-                          <a:prstClr val="white"/>
-                        </a:solidFill>
-                        <a:ln>
-                          <a:noFill/>
-                        </a:ln>
-                        <a:effectLst/>
-                      </wps:spPr>
-                      <wps:txbx>
-                        <w:txbxContent>
-                          <w:p>
-                            <w:pPr>
-                              <w:pStyle w:val="Beschriftung"/>
-                              <w:jc w:val="center"/>
-                              <w:rPr>
-                                <w:rFonts w:cs="Times New Roman"/>
-                                <w:noProof/>
-                                <w:sz w:val="21"/>
-                                <w:szCs w:val="20"/>
-                              </w:rPr>
-                            </w:pPr>
-                            <w:bookmarkStart w:id="3" w:name="_Toc522452449"/>
-                            <w:r>
-                              <w:t xml:space="preserve">Abbildung </w:t>
-                            </w:r>
-                            <w:r>
-                              <w:rPr>
-                                <w:noProof/>
-                              </w:rPr>
-                              <w:fldChar w:fldCharType="begin"/>
-                            </w:r>
-                            <w:r>
-                              <w:rPr>
-                                <w:noProof/>
-                              </w:rPr>
-                              <w:instrText xml:space="preserve"> SEQ Abbildung \* ARABIC </w:instrText>
-                            </w:r>
-                            <w:r>
-                              <w:rPr>
-                                <w:noProof/>
-                              </w:rPr>
-                              <w:fldChar w:fldCharType="separate"/>
-                            </w:r>
-                            <w:r>
-                              <w:rPr>
-                                <w:noProof/>
-                              </w:rPr>
-                              <w:t>2</w:t>
-                            </w:r>
-                            <w:r>
-                              <w:rPr>
-                                <w:noProof/>
-                              </w:rPr>
-                              <w:fldChar w:fldCharType="end"/>
-                            </w:r>
-                            <w:r>
-                              <w:t xml:space="preserve">: </w:t>
-                            </w:r>
-                            <w:proofErr w:type="spellStart"/>
-                            <w:r>
-                              <w:t>img</w:t>
-                            </w:r>
-                            <w:proofErr w:type="spellEnd"/>
-                            <w:r>
-                              <w:t>/L</w:t>
-                            </w:r>
-                            <w:r>
-                              <w:t>1.jpg</w:t>
-                            </w:r>
-                            <w:bookmarkEnd w:id="3"/>
-                          </w:p>
-                        </w:txbxContent>
-                      </wps:txbx>
-                      <wps:bodyPr rot="0" spcFirstLastPara="0" vertOverflow="overflow" horzOverflow="overflow" vert="horz" wrap="square" lIns="0" tIns="0" rIns="0" bIns="0" numCol="1" spcCol="0" rtlCol="0" fromWordArt="0" anchor="t" anchorCtr="0" forceAA="0" compatLnSpc="1">
-                        <a:prstTxWarp prst="textNoShape">
-                          <a:avLst/>
-                        </a:prstTxWarp>
-                        <a:spAutoFit/>
-                      </wps:bodyPr>
-                    </wps:wsp>
-                  </a:graphicData>
-                </a:graphic>
-              </wp:anchor>
-            </w:drawing>
-          </mc:Choice>
-          <mc:Fallback xmlns:mv="urn:schemas-microsoft-com:mac:vml" xmlns:mo="http://schemas.microsoft.com/office/mac/office/2008/main">
-            <w:pict>
-              <v:shape w14:anchorId="5E302EA6" id="Textfeld_x0020_5" o:spid="_x0000_s1027" type="#_x0000_t202" style="position:absolute;left:0;text-align:left;margin-left:59.15pt;margin-top:498.9pt;width:320.65pt;height:21pt;z-index:251666432;visibility:visible;mso-wrap-style:square;mso-wrap-distance-left:9pt;mso-wrap-distance-top:0;mso-wrap-distance-right:9pt;mso-wrap-distance-bottom:0;mso-position-horizontal:absolute;mso-position-horizontal-relative:text;mso-position-vertical:absolute;mso-position-vertical-relative:text;v-text-anchor:top" o:gfxdata="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" stroked="f">
-                <v:textbox style="mso-fit-shape-to-text:t" inset="0,0,0,0">
-                  <w:txbxContent>
-                    <w:p>
-                      <w:pPr>
-                        <w:pStyle w:val="Beschriftung"/>
-                        <w:jc w:val="center"/>
-                        <w:rPr>
-                          <w:rFonts w:cs="Times New Roman"/>
-                          <w:noProof/>
-                          <w:sz w:val="21"/>
-                          <w:szCs w:val="20"/>
-                        </w:rPr>
-                      </w:pPr>
-                      <w:bookmarkStart w:id="6" w:name="_Toc522452449"/>
-                      <w:r>
-                        <w:t xml:space="preserve">Abbildung </w:t>
-                      </w:r>
-                      <w:fldSimple w:instr=" SEQ Abbildung \* ARABIC ">
-                        <w:r>
-                          <w:rPr>
-                            <w:noProof/>
-                          </w:rPr>
-                          <w:t>2</w:t>
-                        </w:r>
-                      </w:fldSimple>
-                      <w:r>
-                        <w:t xml:space="preserve">: </w:t>
-                      </w:r>
-                      <w:proofErr w:type="spellStart"/>
-                      <w:r>
-                        <w:t>img</w:t>
-                      </w:r>
-                      <w:proofErr w:type="spellEnd"/>
-                      <w:r>
-                        <w:t>/L</w:t>
-                      </w:r>
-                      <w:r>
-                        <w:t>1.jpg</w:t>
-                      </w:r>
-                      <w:bookmarkEnd w:id="6"/>
-                    </w:p>
-                  </w:txbxContent>
-                </v:textbox>
-                <w10:wrap type="through"/>
-              </v:shape>
-            </w:pict>
-          </mc:Fallback>
-        </mc:AlternateContent>
-      </w:r>
       <w:r>
         <w:rPr>
           <w:rFonts w:cs="Times New Roman"/>
@@ -3021,25 +2665,9 @@
           <w:lang w:eastAsia="de-DE"/>
         </w:rPr>
         <w:drawing>
-          <wp:anchor distT="0" distB="0" distL="114300" distR="114300" simplePos="0" relativeHeight="251662336" behindDoc="0" locked="0" layoutInCell="1" allowOverlap="1" wp14:anchorId="1C4F396D" wp14:editId="794FCC83">
-            <wp:simplePos x="0" y="0"/>
-            <wp:positionH relativeFrom="column">
-              <wp:posOffset>751205</wp:posOffset>
-            </wp:positionH>
-            <wp:positionV relativeFrom="paragraph">
-              <wp:posOffset>3566795</wp:posOffset>
-            </wp:positionV>
+          <wp:inline distT="0" distB="0" distL="0" distR="0" wp14:anchorId="1C4F396D" wp14:editId="5B253DEF">
             <wp:extent cx="4072255" cy="2712085"/>
-            <wp:effectExtent l="0" t="0" r="0" b="5715"/>
-            <wp:wrapThrough wrapText="bothSides">
-              <wp:wrapPolygon edited="0">
-                <wp:start x="0" y="0"/>
-                <wp:lineTo x="0" y="21443"/>
-                <wp:lineTo x="21421" y="21443"/>
-                <wp:lineTo x="21421" y="0"/>
-                <wp:lineTo x="0" y="0"/>
-              </wp:wrapPolygon>
-            </wp:wrapThrough>
+            <wp:effectExtent l="0" t="0" r="4445" b="5715"/>
             <wp:docPr id="2" name="Bild 2" descr="../Dropbox/Master%20TUM/2.%20Semester/Computer%20Vision/Challenge/Sonstiges/L1.JPG"/>
             <wp:cNvGraphicFramePr>
               <a:graphicFrameLocks xmlns:a="http://schemas.openxmlformats.org/drawingml/2006/main" noChangeAspect="1"/>
@@ -3082,187 +2710,89 @@
                 </pic:pic>
               </a:graphicData>
             </a:graphic>
-            <wp14:sizeRelH relativeFrom="page">
-              <wp14:pctWidth>0</wp14:pctWidth>
-            </wp14:sizeRelH>
-            <wp14:sizeRelV relativeFrom="page">
-              <wp14:pctHeight>0</wp14:pctHeight>
-            </wp14:sizeRelV>
-          </wp:anchor>
+          </wp:inline>
         </w:drawing>
       </w:r>
+    </w:p>
+    <w:p>
+      <w:pPr>
+        <w:pStyle w:val="Beschriftung"/>
+        <w:jc w:val="center"/>
+        <w:rPr>
+          <w:rFonts w:cs="Times New Roman"/>
+          <w:sz w:val="21"/>
+          <w:szCs w:val="20"/>
+          <w:lang w:eastAsia="de-DE"/>
+        </w:rPr>
+      </w:pPr>
+      <w:r>
+        <w:t xml:space="preserve">Abbildung </w:t>
+      </w:r>
       <w:r>
         <w:rPr>
           <w:noProof/>
-          <w:lang w:eastAsia="de-DE"/>
-        </w:rPr>
-        <mc:AlternateContent>
-          <mc:Choice Requires="wps">
-            <w:drawing>
-              <wp:anchor distT="0" distB="0" distL="114300" distR="114300" simplePos="0" relativeHeight="251664384" behindDoc="0" locked="0" layoutInCell="1" allowOverlap="1" wp14:anchorId="284A1508" wp14:editId="3D159AA4">
-                <wp:simplePos x="0" y="0"/>
-                <wp:positionH relativeFrom="column">
-                  <wp:posOffset>751205</wp:posOffset>
-                </wp:positionH>
-                <wp:positionV relativeFrom="paragraph">
-                  <wp:posOffset>3014345</wp:posOffset>
-                </wp:positionV>
-                <wp:extent cx="4060825" cy="266700"/>
-                <wp:effectExtent l="0" t="0" r="0" b="0"/>
-                <wp:wrapThrough wrapText="bothSides">
-                  <wp:wrapPolygon edited="0">
-                    <wp:start x="0" y="0"/>
-                    <wp:lineTo x="0" y="20571"/>
-                    <wp:lineTo x="21482" y="20571"/>
-                    <wp:lineTo x="21482" y="0"/>
-                    <wp:lineTo x="0" y="0"/>
-                  </wp:wrapPolygon>
-                </wp:wrapThrough>
-                <wp:docPr id="4" name="Textfeld 4"/>
-                <wp:cNvGraphicFramePr/>
-                <a:graphic xmlns:a="http://schemas.openxmlformats.org/drawingml/2006/main">
-                  <a:graphicData uri="http://schemas.microsoft.com/office/word/2010/wordprocessingShape">
-                    <wps:wsp>
-                      <wps:cNvSpPr txBox="1"/>
-                      <wps:spPr>
-                        <a:xfrm>
-                          <a:off x="0" y="0"/>
-                          <a:ext cx="4060825" cy="266700"/>
-                        </a:xfrm>
-                        <a:prstGeom prst="rect">
-                          <a:avLst/>
-                        </a:prstGeom>
-                        <a:solidFill>
-                          <a:prstClr val="white"/>
-                        </a:solidFill>
-                        <a:ln>
-                          <a:noFill/>
-                        </a:ln>
-                        <a:effectLst/>
-                      </wps:spPr>
-                      <wps:txbx>
-                        <w:txbxContent>
-                          <w:p>
-                            <w:pPr>
-                              <w:pStyle w:val="Beschriftung"/>
-                              <w:jc w:val="center"/>
-                              <w:rPr>
-                                <w:rFonts w:cs="Times New Roman"/>
-                                <w:noProof/>
-                                <w:sz w:val="21"/>
-                                <w:szCs w:val="20"/>
-                              </w:rPr>
-                            </w:pPr>
-                            <w:bookmarkStart w:id="4" w:name="_Toc522452450"/>
-                            <w:r>
-                              <w:t xml:space="preserve">Abbildung </w:t>
-                            </w:r>
-                            <w:r>
-                              <w:rPr>
-                                <w:noProof/>
-                              </w:rPr>
-                              <w:fldChar w:fldCharType="begin"/>
-                            </w:r>
-                            <w:r>
-                              <w:rPr>
-                                <w:noProof/>
-                              </w:rPr>
-                              <w:instrText xml:space="preserve"> SEQ Abbildung \* ARABIC </w:instrText>
-                            </w:r>
-                            <w:r>
-                              <w:rPr>
-                                <w:noProof/>
-                              </w:rPr>
-                              <w:fldChar w:fldCharType="separate"/>
-                            </w:r>
-                            <w:r>
-                              <w:rPr>
-                                <w:noProof/>
-                              </w:rPr>
-                              <w:t>2</w:t>
-                            </w:r>
-                            <w:r>
-                              <w:rPr>
-                                <w:noProof/>
-                              </w:rPr>
-                              <w:fldChar w:fldCharType="end"/>
-                            </w:r>
-                            <w:r>
-                              <w:t xml:space="preserve">: </w:t>
-                            </w:r>
-                            <w:proofErr w:type="spellStart"/>
-                            <w:r>
-                              <w:t>img</w:t>
-                            </w:r>
-                            <w:proofErr w:type="spellEnd"/>
-                            <w:r>
-                              <w:t>/R1.jpg</w:t>
-                            </w:r>
-                            <w:bookmarkEnd w:id="4"/>
-                          </w:p>
-                        </w:txbxContent>
-                      </wps:txbx>
-                      <wps:bodyPr rot="0" spcFirstLastPara="0" vertOverflow="overflow" horzOverflow="overflow" vert="horz" wrap="square" lIns="0" tIns="0" rIns="0" bIns="0" numCol="1" spcCol="0" rtlCol="0" fromWordArt="0" anchor="t" anchorCtr="0" forceAA="0" compatLnSpc="1">
-                        <a:prstTxWarp prst="textNoShape">
-                          <a:avLst/>
-                        </a:prstTxWarp>
-                        <a:spAutoFit/>
-                      </wps:bodyPr>
-                    </wps:wsp>
-                  </a:graphicData>
-                </a:graphic>
-              </wp:anchor>
-            </w:drawing>
-          </mc:Choice>
-          <mc:Fallback xmlns:mv="urn:schemas-microsoft-com:mac:vml" xmlns:mo="http://schemas.microsoft.com/office/mac/office/2008/main">
-            <w:pict>
-              <v:shape w14:anchorId="284A1508" id="Textfeld_x0020_4" o:spid="_x0000_s1028" type="#_x0000_t202" style="position:absolute;left:0;text-align:left;margin-left:59.15pt;margin-top:237.35pt;width:319.75pt;height:21pt;z-index:251664384;visibility:visible;mso-wrap-style:square;mso-wrap-distance-left:9pt;mso-wrap-distance-top:0;mso-wrap-distance-right:9pt;mso-wrap-distance-bottom:0;mso-position-horizontal:absolute;mso-position-horizontal-relative:text;mso-position-vertical:absolute;mso-position-vertical-relative:text;v-text-anchor:top" o:gfxdata="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" stroked="f">
-                <v:textbox style="mso-fit-shape-to-text:t" inset="0,0,0,0">
-                  <w:txbxContent>
-                    <w:p>
-                      <w:pPr>
-                        <w:pStyle w:val="Beschriftung"/>
-                        <w:jc w:val="center"/>
-                        <w:rPr>
-                          <w:rFonts w:cs="Times New Roman"/>
-                          <w:noProof/>
-                          <w:sz w:val="21"/>
-                          <w:szCs w:val="20"/>
-                        </w:rPr>
-                      </w:pPr>
-                      <w:bookmarkStart w:id="8" w:name="_Toc522452450"/>
-                      <w:r>
-                        <w:t xml:space="preserve">Abbildung </w:t>
-                      </w:r>
-                      <w:fldSimple w:instr=" SEQ Abbildung \* ARABIC ">
-                        <w:r>
-                          <w:rPr>
-                            <w:noProof/>
-                          </w:rPr>
-                          <w:t>2</w:t>
-                        </w:r>
-                      </w:fldSimple>
-                      <w:r>
-                        <w:t xml:space="preserve">: </w:t>
-                      </w:r>
-                      <w:proofErr w:type="spellStart"/>
-                      <w:r>
-                        <w:t>img</w:t>
-                      </w:r>
-                      <w:proofErr w:type="spellEnd"/>
-                      <w:r>
-                        <w:t>/R1.jpg</w:t>
-                      </w:r>
-                      <w:bookmarkEnd w:id="8"/>
-                    </w:p>
-                  </w:txbxContent>
-                </v:textbox>
-                <w10:wrap type="through"/>
-              </v:shape>
-            </w:pict>
-          </mc:Fallback>
-        </mc:AlternateContent>
-      </w:r>
+        </w:rPr>
+        <w:fldChar w:fldCharType="begin"/>
+      </w:r>
+      <w:r>
+        <w:rPr>
+          <w:noProof/>
+        </w:rPr>
+        <w:instrText xml:space="preserve"> SEQ Abbildung \* ARABIC </w:instrText>
+      </w:r>
+      <w:r>
+        <w:rPr>
+          <w:noProof/>
+        </w:rPr>
+        <w:fldChar w:fldCharType="separate"/>
+      </w:r>
+      <w:r>
+        <w:rPr>
+          <w:noProof/>
+        </w:rPr>
+        <w:t>2</w:t>
+      </w:r>
+      <w:r>
+        <w:rPr>
+          <w:noProof/>
+        </w:rPr>
+        <w:fldChar w:fldCharType="end"/>
+      </w:r>
+      <w:r>
+        <w:t xml:space="preserve">: </w:t>
+      </w:r>
+      <w:proofErr w:type="spellStart"/>
+      <w:r>
+        <w:t>img</w:t>
+      </w:r>
+      <w:proofErr w:type="spellEnd"/>
+      <w:r>
+        <w:t>/R1.jpg</w:t>
+      </w:r>
+    </w:p>
+    <w:p>
+      <w:pPr>
+        <w:spacing w:line="360" w:lineRule="auto"/>
+        <w:jc w:val="center"/>
+        <w:rPr>
+          <w:rFonts w:cs="Times New Roman"/>
+          <w:sz w:val="21"/>
+          <w:szCs w:val="20"/>
+          <w:lang w:eastAsia="de-DE"/>
+        </w:rPr>
+      </w:pPr>
+    </w:p>
+    <w:p>
+      <w:pPr>
+        <w:spacing w:line="360" w:lineRule="auto"/>
+        <w:jc w:val="center"/>
+        <w:rPr>
+          <w:rFonts w:cs="Times New Roman"/>
+          <w:sz w:val="21"/>
+          <w:szCs w:val="20"/>
+          <w:lang w:eastAsia="de-DE"/>
+        </w:rPr>
+      </w:pPr>
       <w:r>
         <w:rPr>
           <w:rFonts w:cs="Times New Roman"/>
@@ -3272,25 +2802,9 @@
           <w:lang w:eastAsia="de-DE"/>
         </w:rPr>
         <w:drawing>
-          <wp:anchor distT="0" distB="0" distL="114300" distR="114300" simplePos="0" relativeHeight="251661312" behindDoc="0" locked="0" layoutInCell="1" allowOverlap="1" wp14:anchorId="1D95605B" wp14:editId="295FDDD7">
-            <wp:simplePos x="0" y="0"/>
-            <wp:positionH relativeFrom="column">
-              <wp:posOffset>751205</wp:posOffset>
-            </wp:positionH>
-            <wp:positionV relativeFrom="paragraph">
-              <wp:posOffset>252095</wp:posOffset>
-            </wp:positionV>
+          <wp:inline distT="0" distB="0" distL="0" distR="0" wp14:anchorId="1D95605B" wp14:editId="1FB9FD4B">
             <wp:extent cx="4060825" cy="2705100"/>
-            <wp:effectExtent l="0" t="0" r="3175" b="12700"/>
-            <wp:wrapThrough wrapText="bothSides">
-              <wp:wrapPolygon edited="0">
-                <wp:start x="0" y="0"/>
-                <wp:lineTo x="0" y="21499"/>
-                <wp:lineTo x="21482" y="21499"/>
-                <wp:lineTo x="21482" y="0"/>
-                <wp:lineTo x="0" y="0"/>
-              </wp:wrapPolygon>
-            </wp:wrapThrough>
+            <wp:effectExtent l="0" t="0" r="3175" b="0"/>
             <wp:docPr id="3" name="Bild 3" descr="../Dropbox/Master%20TUM/2.%20Semester/Computer%20Vision/Challenge/Sonstiges/R1.JPG"/>
             <wp:cNvGraphicFramePr>
               <a:graphicFrameLocks xmlns:a="http://schemas.openxmlformats.org/drawingml/2006/main" noChangeAspect="1"/>
@@ -3333,22 +2847,67 @@
                 </pic:pic>
               </a:graphicData>
             </a:graphic>
-            <wp14:sizeRelH relativeFrom="page">
-              <wp14:pctWidth>0</wp14:pctWidth>
-            </wp14:sizeRelH>
-            <wp14:sizeRelV relativeFrom="page">
-              <wp14:pctHeight>0</wp14:pctHeight>
-            </wp14:sizeRelV>
-          </wp:anchor>
+          </wp:inline>
         </w:drawing>
       </w:r>
-      <w:r>
-        <w:rPr>
-          <w:rFonts w:cs="Times New Roman"/>
-          <w:sz w:val="21"/>
-          <w:szCs w:val="20"/>
-          <w:lang w:eastAsia="de-DE"/>
-        </w:rPr>
+    </w:p>
+    <w:p>
+      <w:pPr>
+        <w:pStyle w:val="Beschriftung"/>
+        <w:jc w:val="center"/>
+      </w:pPr>
+      <w:bookmarkStart w:id="3" w:name="_Toc522452449"/>
+      <w:r>
+        <w:t xml:space="preserve">Abbildung </w:t>
+      </w:r>
+      <w:r>
+        <w:rPr>
+          <w:noProof/>
+        </w:rPr>
+        <w:fldChar w:fldCharType="begin"/>
+      </w:r>
+      <w:r>
+        <w:rPr>
+          <w:noProof/>
+        </w:rPr>
+        <w:instrText xml:space="preserve"> SEQ Abbildung \* ARABIC </w:instrText>
+      </w:r>
+      <w:r>
+        <w:rPr>
+          <w:noProof/>
+        </w:rPr>
+        <w:fldChar w:fldCharType="separate"/>
+      </w:r>
+      <w:r>
+        <w:rPr>
+          <w:noProof/>
+        </w:rPr>
+        <w:t>2</w:t>
+      </w:r>
+      <w:r>
+        <w:rPr>
+          <w:noProof/>
+        </w:rPr>
+        <w:fldChar w:fldCharType="end"/>
+      </w:r>
+      <w:r>
+        <w:t xml:space="preserve">: </w:t>
+      </w:r>
+      <w:proofErr w:type="spellStart"/>
+      <w:r>
+        <w:t>img</w:t>
+      </w:r>
+      <w:proofErr w:type="spellEnd"/>
+      <w:r>
+        <w:t>/L</w:t>
+      </w:r>
+      <w:r>
+        <w:t>1.jpg</w:t>
+      </w:r>
+      <w:bookmarkEnd w:id="3"/>
+    </w:p>
+    <w:p>
+      <w:r>
         <w:br w:type="page"/>
       </w:r>
     </w:p>
@@ -3356,7 +2915,7 @@
       <w:pPr>
         <w:pStyle w:val="berschrift1"/>
       </w:pPr>
-      <w:bookmarkStart w:id="5" w:name="_Toc523077645"/>
+      <w:bookmarkStart w:id="4" w:name="_Toc523077645"/>
       <w:r>
         <w:lastRenderedPageBreak/>
         <w:t>Idee</w:t>
@@ -3364,35 +2923,36 @@
       <w:r>
         <w:t xml:space="preserve"> und Umsetzung</w:t>
       </w:r>
-      <w:bookmarkEnd w:id="5"/>
-    </w:p>
-    <w:p/>
-    <w:p>
+      <w:bookmarkEnd w:id="4"/>
+    </w:p>
+    <w:p>
+      <w:pPr>
+        <w:spacing w:line="360" w:lineRule="auto"/>
+        <w:jc w:val="both"/>
+        <w:rPr>
+          <w:sz w:val="22"/>
+        </w:rPr>
+      </w:pPr>
+      <w:r>
+        <w:rPr>
+          <w:sz w:val="22"/>
+        </w:rPr>
+        <w:t>In diesem Kapitel werden zunächst die Idee und der Ablauf des Programms skizziert. Danach werden die Aufgaben der einzelnen Programmbestandteile erläutert.</w:t>
+      </w:r>
+    </w:p>
+    <w:p>
+      <w:pPr>
+        <w:jc w:val="center"/>
+      </w:pPr>
       <w:r>
         <w:rPr>
           <w:noProof/>
           <w:lang w:eastAsia="de-DE"/>
         </w:rPr>
         <w:drawing>
-          <wp:anchor distT="0" distB="0" distL="114300" distR="114300" simplePos="0" relativeHeight="251672576" behindDoc="0" locked="0" layoutInCell="1" allowOverlap="1" wp14:anchorId="2D11C351" wp14:editId="06652765">
-            <wp:simplePos x="0" y="0"/>
-            <wp:positionH relativeFrom="column">
-              <wp:posOffset>1205230</wp:posOffset>
-            </wp:positionH>
-            <wp:positionV relativeFrom="paragraph">
-              <wp:posOffset>20320</wp:posOffset>
-            </wp:positionV>
+          <wp:inline distT="0" distB="0" distL="0" distR="0" wp14:anchorId="2D11C351" wp14:editId="632DC7C2">
             <wp:extent cx="3177540" cy="2447290"/>
-            <wp:effectExtent l="0" t="0" r="0" b="0"/>
-            <wp:wrapThrough wrapText="bothSides">
-              <wp:wrapPolygon edited="0">
-                <wp:start x="0" y="0"/>
-                <wp:lineTo x="0" y="21297"/>
-                <wp:lineTo x="21410" y="21297"/>
-                <wp:lineTo x="21410" y="0"/>
-                <wp:lineTo x="0" y="0"/>
-              </wp:wrapPolygon>
-            </wp:wrapThrough>
+            <wp:effectExtent l="0" t="0" r="0" b="3810"/>
             <wp:docPr id="12" name="Bild 12" descr="CV.png"/>
             <wp:cNvGraphicFramePr>
               <a:graphicFrameLocks xmlns:a="http://schemas.openxmlformats.org/drawingml/2006/main" noChangeAspect="1"/>
@@ -3435,181 +2995,63 @@
                 </pic:pic>
               </a:graphicData>
             </a:graphic>
-            <wp14:sizeRelH relativeFrom="page">
-              <wp14:pctWidth>0</wp14:pctWidth>
-            </wp14:sizeRelH>
-            <wp14:sizeRelV relativeFrom="page">
-              <wp14:pctHeight>0</wp14:pctHeight>
-            </wp14:sizeRelV>
-          </wp:anchor>
+          </wp:inline>
         </w:drawing>
       </w:r>
-    </w:p>
-    <w:p/>
-    <w:p/>
-    <w:p/>
-    <w:p/>
-    <w:p/>
-    <w:p/>
-    <w:p/>
-    <w:p/>
-    <w:p/>
-    <w:p/>
-    <w:p/>
-    <w:p/>
-    <w:p/>
-    <w:p>
-      <w:r>
+      <w:bookmarkStart w:id="5" w:name="_Toc522452451"/>
+    </w:p>
+    <w:p>
+      <w:pPr>
+        <w:pStyle w:val="Beschriftung"/>
+        <w:jc w:val="center"/>
         <w:rPr>
           <w:noProof/>
-          <w:lang w:eastAsia="de-DE"/>
-        </w:rPr>
-        <mc:AlternateContent>
-          <mc:Choice Requires="wps">
-            <w:drawing>
-              <wp:anchor distT="0" distB="0" distL="114300" distR="114300" simplePos="0" relativeHeight="251669504" behindDoc="0" locked="0" layoutInCell="1" allowOverlap="1" wp14:anchorId="7F484D24" wp14:editId="4B93BF79">
-                <wp:simplePos x="0" y="0"/>
-                <wp:positionH relativeFrom="column">
-                  <wp:posOffset>2125345</wp:posOffset>
-                </wp:positionH>
-                <wp:positionV relativeFrom="paragraph">
-                  <wp:posOffset>24130</wp:posOffset>
-                </wp:positionV>
-                <wp:extent cx="1358265" cy="266700"/>
-                <wp:effectExtent l="0" t="0" r="0" b="0"/>
-                <wp:wrapThrough wrapText="bothSides">
-                  <wp:wrapPolygon edited="0">
-                    <wp:start x="0" y="0"/>
-                    <wp:lineTo x="0" y="20571"/>
-                    <wp:lineTo x="21004" y="20571"/>
-                    <wp:lineTo x="21004" y="0"/>
-                    <wp:lineTo x="0" y="0"/>
-                  </wp:wrapPolygon>
-                </wp:wrapThrough>
-                <wp:docPr id="8" name="Textfeld 8"/>
-                <wp:cNvGraphicFramePr/>
-                <a:graphic xmlns:a="http://schemas.openxmlformats.org/drawingml/2006/main">
-                  <a:graphicData uri="http://schemas.microsoft.com/office/word/2010/wordprocessingShape">
-                    <wps:wsp>
-                      <wps:cNvSpPr txBox="1"/>
-                      <wps:spPr>
-                        <a:xfrm>
-                          <a:off x="0" y="0"/>
-                          <a:ext cx="1358265" cy="266700"/>
-                        </a:xfrm>
-                        <a:prstGeom prst="rect">
-                          <a:avLst/>
-                        </a:prstGeom>
-                        <a:solidFill>
-                          <a:prstClr val="white"/>
-                        </a:solidFill>
-                        <a:ln>
-                          <a:noFill/>
-                        </a:ln>
-                        <a:effectLst/>
-                      </wps:spPr>
-                      <wps:txbx>
-                        <w:txbxContent>
-                          <w:p>
-                            <w:pPr>
-                              <w:pStyle w:val="Beschriftung"/>
-                              <w:rPr>
-                                <w:noProof/>
-                              </w:rPr>
-                            </w:pPr>
-                            <w:bookmarkStart w:id="6" w:name="_Toc522452451"/>
-                            <w:r>
-                              <w:t xml:space="preserve">Abbildung </w:t>
-                            </w:r>
-                            <w:r>
-                              <w:rPr>
-                                <w:noProof/>
-                              </w:rPr>
-                              <w:fldChar w:fldCharType="begin"/>
-                            </w:r>
-                            <w:r>
-                              <w:rPr>
-                                <w:noProof/>
-                              </w:rPr>
-                              <w:instrText xml:space="preserve"> SEQ Abbildung \* ARABIC </w:instrText>
-                            </w:r>
-                            <w:r>
-                              <w:rPr>
-                                <w:noProof/>
-                              </w:rPr>
-                              <w:fldChar w:fldCharType="separate"/>
-                            </w:r>
-                            <w:r>
-                              <w:rPr>
-                                <w:noProof/>
-                              </w:rPr>
-                              <w:t>4</w:t>
-                            </w:r>
-                            <w:r>
-                              <w:rPr>
-                                <w:noProof/>
-                              </w:rPr>
-                              <w:fldChar w:fldCharType="end"/>
-                            </w:r>
-                            <w:r>
-                              <w:t>: Projektverlauf</w:t>
-                            </w:r>
-                            <w:bookmarkEnd w:id="6"/>
-                          </w:p>
-                        </w:txbxContent>
-                      </wps:txbx>
-                      <wps:bodyPr rot="0" spcFirstLastPara="0" vertOverflow="overflow" horzOverflow="overflow" vert="horz" wrap="square" lIns="0" tIns="0" rIns="0" bIns="0" numCol="1" spcCol="0" rtlCol="0" fromWordArt="0" anchor="t" anchorCtr="0" forceAA="0" compatLnSpc="1">
-                        <a:prstTxWarp prst="textNoShape">
-                          <a:avLst/>
-                        </a:prstTxWarp>
-                        <a:spAutoFit/>
-                      </wps:bodyPr>
-                    </wps:wsp>
-                  </a:graphicData>
-                </a:graphic>
-              </wp:anchor>
-            </w:drawing>
-          </mc:Choice>
-          <mc:Fallback xmlns:mv="urn:schemas-microsoft-com:mac:vml" xmlns:mo="http://schemas.microsoft.com/office/mac/office/2008/main">
-            <w:pict>
-              <v:shape w14:anchorId="7F484D24" id="Textfeld_x0020_8" o:spid="_x0000_s1029" type="#_x0000_t202" style="position:absolute;margin-left:167.35pt;margin-top:1.9pt;width:106.95pt;height:21pt;z-index:251669504;visibility:visible;mso-wrap-style:square;mso-wrap-distance-left:9pt;mso-wrap-distance-top:0;mso-wrap-distance-right:9pt;mso-wrap-distance-bottom:0;mso-position-horizontal:absolute;mso-position-horizontal-relative:text;mso-position-vertical:absolute;mso-position-vertical-relative:text;v-text-anchor:top" o:gfxdata="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" stroked="f">
-                <v:textbox style="mso-fit-shape-to-text:t" inset="0,0,0,0">
-                  <w:txbxContent>
-                    <w:p>
-                      <w:pPr>
-                        <w:pStyle w:val="Beschriftung"/>
-                        <w:rPr>
-                          <w:noProof/>
-                        </w:rPr>
-                      </w:pPr>
-                      <w:bookmarkStart w:id="11" w:name="_Toc522452451"/>
-                      <w:r>
-                        <w:t xml:space="preserve">Abbildung </w:t>
-                      </w:r>
-                      <w:fldSimple w:instr=" SEQ Abbildung \* ARABIC ">
-                        <w:r>
-                          <w:rPr>
-                            <w:noProof/>
-                          </w:rPr>
-                          <w:t>4</w:t>
-                        </w:r>
-                      </w:fldSimple>
-                      <w:r>
-                        <w:t>: Projektverlauf</w:t>
-                      </w:r>
-                      <w:bookmarkEnd w:id="11"/>
-                    </w:p>
-                  </w:txbxContent>
-                </v:textbox>
-                <w10:wrap type="through"/>
-              </v:shape>
-            </w:pict>
-          </mc:Fallback>
-        </mc:AlternateContent>
-      </w:r>
-    </w:p>
-    <w:p/>
-    <w:p/>
+        </w:rPr>
+      </w:pPr>
+      <w:r>
+        <w:t xml:space="preserve">Abbildung </w:t>
+      </w:r>
+      <w:r>
+        <w:rPr>
+          <w:noProof/>
+        </w:rPr>
+        <w:fldChar w:fldCharType="begin"/>
+      </w:r>
+      <w:r>
+        <w:rPr>
+          <w:noProof/>
+        </w:rPr>
+        <w:instrText xml:space="preserve"> SEQ Abbildung \* ARABIC </w:instrText>
+      </w:r>
+      <w:r>
+        <w:rPr>
+          <w:noProof/>
+        </w:rPr>
+        <w:fldChar w:fldCharType="separate"/>
+      </w:r>
+      <w:r>
+        <w:rPr>
+          <w:noProof/>
+        </w:rPr>
+        <w:t>4</w:t>
+      </w:r>
+      <w:r>
+        <w:rPr>
+          <w:noProof/>
+        </w:rPr>
+        <w:fldChar w:fldCharType="end"/>
+      </w:r>
+      <w:r>
+        <w:t xml:space="preserve">: </w:t>
+      </w:r>
+      <w:bookmarkEnd w:id="5"/>
+      <w:r>
+        <w:t>Abl</w:t>
+      </w:r>
+      <w:r>
+        <w:t>auf des Programmes</w:t>
+      </w:r>
+    </w:p>
     <w:p>
       <w:pPr>
         <w:spacing w:line="360" w:lineRule="auto"/>
@@ -3622,25 +3064,55 @@
         <w:rPr>
           <w:sz w:val="22"/>
         </w:rPr>
-        <w:t xml:space="preserve">Abbildung 4 zeigt den Verlauf unserer Zusammensetzung unseres Projektes. </w:t>
+        <w:t xml:space="preserve">Die </w:t>
       </w:r>
       <w:r>
         <w:rPr>
           <w:sz w:val="22"/>
         </w:rPr>
-        <w:t xml:space="preserve">Nach der Umwandlung der Bilder in Graubilder wird eine Intensitäts- und Beleuchtungskorrektur durchgeführt. </w:t>
+        <w:t xml:space="preserve">Abbildung 4 zeigt den </w:t>
       </w:r>
       <w:r>
         <w:rPr>
           <w:sz w:val="22"/>
         </w:rPr>
-        <w:t>Mit der bilateralen Filterung</w:t>
+        <w:t>Aufbau und den Ablauf unseres Programms</w:t>
       </w:r>
       <w:r>
         <w:rPr>
           <w:sz w:val="22"/>
         </w:rPr>
-        <w:t xml:space="preserve"> </w:t>
+        <w:t xml:space="preserve">. </w:t>
+      </w:r>
+      <w:r>
+        <w:rPr>
+          <w:sz w:val="22"/>
+        </w:rPr>
+        <w:t xml:space="preserve">Zuerst werden die beiden eingelesenen Bilder in </w:t>
+      </w:r>
+      <w:r>
+        <w:rPr>
+          <w:sz w:val="22"/>
+        </w:rPr>
+        <w:t xml:space="preserve">Graubilder </w:t>
+      </w:r>
+      <w:r>
+        <w:rPr>
+          <w:sz w:val="22"/>
+        </w:rPr>
+        <w:t xml:space="preserve">umgewandelt, um einen geringeren Aufwand bei den späteren Berechnungen zu erzielen. Danach </w:t>
+      </w:r>
+      <w:r>
+        <w:rPr>
+          <w:sz w:val="22"/>
+        </w:rPr>
+        <w:t>wird eine Intensitäts- und Bele</w:t>
+      </w:r>
+      <w:r>
+        <w:rPr>
+          <w:sz w:val="22"/>
+        </w:rPr>
+        <w:t xml:space="preserve">uchtungskorrektur bei beiden Bildern durchgeführt, um den vollen Intensitätsbereich ausnutzen und damit spätere Eckendetektionen zu erleichtern. </w:t>
       </w:r>
     </w:p>
     <w:p>
@@ -3662,7 +3134,7 @@
           <w:lang w:eastAsia="de-DE"/>
         </w:rPr>
       </w:pPr>
-      <w:bookmarkStart w:id="7" w:name="_Toc523077646"/>
+      <w:bookmarkStart w:id="6" w:name="_Toc523077646"/>
       <w:r>
         <w:rPr>
           <w:rFonts w:eastAsia="Times New Roman"/>
@@ -3671,7 +3143,7 @@
         </w:rPr>
         <w:t>Umwandlung der Bilder in Graubilder</w:t>
       </w:r>
-      <w:bookmarkEnd w:id="7"/>
+      <w:bookmarkEnd w:id="6"/>
     </w:p>
     <w:p>
       <w:pPr>
@@ -3696,7 +3168,7 @@
           <w:lang w:eastAsia="de-DE"/>
         </w:rPr>
       </w:pPr>
-      <w:bookmarkStart w:id="8" w:name="_Toc523077647"/>
+      <w:bookmarkStart w:id="7" w:name="_Toc523077647"/>
       <w:r>
         <w:rPr>
           <w:rFonts w:eastAsia="Times New Roman"/>
@@ -3721,7 +3193,7 @@
         </w:rPr>
         <w:t xml:space="preserve"> und Beleuchtungskorrektur</w:t>
       </w:r>
-      <w:bookmarkEnd w:id="8"/>
+      <w:bookmarkEnd w:id="7"/>
     </w:p>
     <w:p>
       <w:pPr>
@@ -3761,7 +3233,7 @@
           <w:lang w:eastAsia="de-DE"/>
         </w:rPr>
       </w:pPr>
-      <w:bookmarkStart w:id="9" w:name="_Toc523077648"/>
+      <w:bookmarkStart w:id="8" w:name="_Toc523077648"/>
       <w:r>
         <w:rPr>
           <w:rFonts w:eastAsia="Times New Roman"/>
@@ -3770,7 +3242,7 @@
         </w:rPr>
         <w:t>Bilaterale Filterung</w:t>
       </w:r>
-      <w:bookmarkEnd w:id="9"/>
+      <w:bookmarkEnd w:id="8"/>
     </w:p>
     <w:p>
       <w:pPr>
@@ -3811,7 +3283,7 @@
           <w:lang w:eastAsia="de-DE"/>
         </w:rPr>
       </w:pPr>
-      <w:bookmarkStart w:id="10" w:name="_Toc523077649"/>
+      <w:bookmarkStart w:id="9" w:name="_Toc523077649"/>
       <w:r>
         <w:rPr>
           <w:rFonts w:eastAsia="Times New Roman"/>
@@ -3821,7 +3293,7 @@
         <w:lastRenderedPageBreak/>
         <w:t>Harris-Merkmale berechnen</w:t>
       </w:r>
-      <w:bookmarkEnd w:id="10"/>
+      <w:bookmarkEnd w:id="9"/>
     </w:p>
     <w:p>
       <w:pPr>
@@ -3833,7 +3305,7 @@
           <w:lang w:eastAsia="de-DE"/>
         </w:rPr>
       </w:pPr>
-      <w:bookmarkStart w:id="11" w:name="_Toc523077650"/>
+      <w:bookmarkStart w:id="10" w:name="_Toc523077650"/>
       <w:r>
         <w:rPr>
           <w:rFonts w:eastAsia="Times New Roman"/>
@@ -3850,7 +3322,7 @@
         </w:rPr>
         <w:t>tzung</w:t>
       </w:r>
-      <w:bookmarkEnd w:id="11"/>
+      <w:bookmarkEnd w:id="10"/>
     </w:p>
     <w:p>
       <w:pPr>
@@ -3862,7 +3334,7 @@
           <w:lang w:eastAsia="de-DE"/>
         </w:rPr>
       </w:pPr>
-      <w:bookmarkStart w:id="12" w:name="_Toc523077651"/>
+      <w:bookmarkStart w:id="11" w:name="_Toc523077651"/>
       <w:r>
         <w:rPr>
           <w:rFonts w:eastAsia="Times New Roman"/>
@@ -3871,7 +3343,7 @@
         </w:rPr>
         <w:t>Finde robuste Korrespondenzpunktpaare mit Hilfe des RANSAC-Algorithmus</w:t>
       </w:r>
-      <w:bookmarkEnd w:id="12"/>
+      <w:bookmarkEnd w:id="11"/>
     </w:p>
     <w:p>
       <w:pPr>
@@ -3884,7 +3356,7 @@
           <w:lang w:eastAsia="de-DE"/>
         </w:rPr>
       </w:pPr>
-      <w:bookmarkStart w:id="13" w:name="_Toc523077652"/>
+      <w:bookmarkStart w:id="12" w:name="_Toc523077652"/>
       <w:r>
         <w:rPr>
           <w:rFonts w:eastAsia="Times New Roman"/>
@@ -3893,7 +3365,7 @@
         </w:rPr>
         <w:t>Berechne die Essentielle Matrix</w:t>
       </w:r>
-      <w:bookmarkEnd w:id="13"/>
+      <w:bookmarkEnd w:id="12"/>
     </w:p>
     <w:p>
       <w:pPr>
@@ -3916,7 +3388,7 @@
           <w:lang w:eastAsia="de-DE"/>
         </w:rPr>
       </w:pPr>
-      <w:bookmarkStart w:id="14" w:name="_Toc523077653"/>
+      <w:bookmarkStart w:id="13" w:name="_Toc523077653"/>
       <w:r>
         <w:rPr>
           <w:rFonts w:eastAsia="Times New Roman"/>
@@ -3925,7 +3397,7 @@
         </w:rPr>
         <w:t>Bildrektifizierungsalgorithmus</w:t>
       </w:r>
-      <w:bookmarkEnd w:id="14"/>
+      <w:bookmarkEnd w:id="13"/>
     </w:p>
     <w:p>
       <w:pPr>
@@ -4127,7 +3599,7 @@
           <w:lang w:eastAsia="de-DE"/>
         </w:rPr>
       </w:pPr>
-      <w:bookmarkStart w:id="15" w:name="_Toc523077654"/>
+      <w:bookmarkStart w:id="14" w:name="_Toc523077654"/>
       <w:r>
         <w:rPr>
           <w:rFonts w:eastAsia="Times New Roman"/>
@@ -4144,7 +3616,7 @@
         </w:rPr>
         <w:t>ng</w:t>
       </w:r>
-      <w:bookmarkEnd w:id="15"/>
+      <w:bookmarkEnd w:id="14"/>
     </w:p>
     <w:p>
       <w:pPr>
@@ -4177,7 +3649,7 @@
           <w:lang w:eastAsia="de-DE"/>
         </w:rPr>
       </w:pPr>
-      <w:bookmarkStart w:id="16" w:name="_Toc523077655"/>
+      <w:bookmarkStart w:id="15" w:name="_Toc523077655"/>
       <w:r>
         <w:rPr>
           <w:rFonts w:eastAsia="Times New Roman"/>
@@ -4204,7 +3676,7 @@
         </w:rPr>
         <w:t xml:space="preserve"> Bildes</w:t>
       </w:r>
-      <w:bookmarkEnd w:id="16"/>
+      <w:bookmarkEnd w:id="15"/>
     </w:p>
     <w:p>
       <w:pPr>
@@ -4249,12 +3721,12 @@
       <w:pPr>
         <w:pStyle w:val="berschrift2"/>
       </w:pPr>
-      <w:bookmarkStart w:id="17" w:name="_Toc523077656"/>
+      <w:bookmarkStart w:id="16" w:name="_Toc523077656"/>
       <w:r>
         <w:lastRenderedPageBreak/>
         <w:t>Verkürzung der Bearbeitungszeit</w:t>
       </w:r>
-      <w:bookmarkEnd w:id="17"/>
+      <w:bookmarkEnd w:id="16"/>
     </w:p>
     <w:p/>
     <w:p>
@@ -4349,14 +3821,12 @@
       <w:r>
         <w:br w:type="page"/>
       </w:r>
-      <w:bookmarkStart w:id="18" w:name="_GoBack"/>
-      <w:bookmarkEnd w:id="18"/>
     </w:p>
     <w:p>
       <w:pPr>
         <w:pStyle w:val="berschrift1"/>
       </w:pPr>
-      <w:bookmarkStart w:id="19" w:name="_Toc523077657"/>
+      <w:bookmarkStart w:id="17" w:name="_Toc523077657"/>
       <w:r>
         <w:lastRenderedPageBreak/>
         <w:t>Graphische Benutzeroberfläche</w:t>
@@ -4370,7 +3840,7 @@
       <w:r>
         <w:t>)</w:t>
       </w:r>
-      <w:bookmarkEnd w:id="19"/>
+      <w:bookmarkEnd w:id="17"/>
     </w:p>
     <w:p>
       <w:pPr>
@@ -4378,29 +3848,34 @@
         <w:jc w:val="both"/>
       </w:pPr>
       <w:r>
+        <w:t>Die graphische Benutzeroberfläche die</w:t>
+      </w:r>
+      <w:r>
+        <w:t>nt dem</w:t>
+      </w:r>
+      <w:r>
+        <w:t xml:space="preserve"> Bediener zur Steuerung des Programmes. </w:t>
+      </w:r>
+      <w:r>
+        <w:t>Für ein schnelles zurechtfinden befinden sich a</w:t>
+      </w:r>
+      <w:r>
+        <w:t xml:space="preserve">uf der Oberfläche nur die wichtigsten Operatoren. </w:t>
+      </w:r>
+    </w:p>
+    <w:p>
+      <w:pPr>
+        <w:spacing w:line="360" w:lineRule="auto"/>
+        <w:jc w:val="center"/>
+      </w:pPr>
+      <w:r>
         <w:rPr>
           <w:noProof/>
         </w:rPr>
         <w:drawing>
-          <wp:anchor distT="0" distB="0" distL="114300" distR="114300" simplePos="0" relativeHeight="251670528" behindDoc="0" locked="0" layoutInCell="1" allowOverlap="1" wp14:anchorId="4469C478" wp14:editId="3CF9988A">
-            <wp:simplePos x="0" y="0"/>
-            <wp:positionH relativeFrom="column">
-              <wp:posOffset>182245</wp:posOffset>
-            </wp:positionH>
-            <wp:positionV relativeFrom="paragraph">
-              <wp:posOffset>602615</wp:posOffset>
-            </wp:positionV>
+          <wp:inline distT="0" distB="0" distL="0" distR="0" wp14:anchorId="4469C478" wp14:editId="3A179467">
             <wp:extent cx="5327650" cy="2456180"/>
-            <wp:effectExtent l="0" t="0" r="6350" b="7620"/>
-            <wp:wrapThrough wrapText="bothSides">
-              <wp:wrapPolygon edited="0">
-                <wp:start x="0" y="0"/>
-                <wp:lineTo x="0" y="21444"/>
-                <wp:lineTo x="21523" y="21444"/>
-                <wp:lineTo x="21523" y="0"/>
-                <wp:lineTo x="0" y="0"/>
-              </wp:wrapPolygon>
-            </wp:wrapThrough>
+            <wp:effectExtent l="0" t="0" r="6350" b="0"/>
             <wp:docPr id="9" name="Bild 9" descr="Bildschirmfoto%202018-08-19%20um%2014.36.01.png"/>
             <wp:cNvGraphicFramePr>
               <a:graphicFrameLocks xmlns:a="http://schemas.openxmlformats.org/drawingml/2006/main" noChangeAspect="1"/>
@@ -4443,29 +3918,8 @@
                 </pic:pic>
               </a:graphicData>
             </a:graphic>
-            <wp14:sizeRelH relativeFrom="page">
-              <wp14:pctWidth>0</wp14:pctWidth>
-            </wp14:sizeRelH>
-            <wp14:sizeRelV relativeFrom="page">
-              <wp14:pctHeight>0</wp14:pctHeight>
-            </wp14:sizeRelV>
-          </wp:anchor>
+          </wp:inline>
         </w:drawing>
-      </w:r>
-      <w:r>
-        <w:t>Die graphische Benutzeroberfläche die</w:t>
-      </w:r>
-      <w:r>
-        <w:t>nt dem</w:t>
-      </w:r>
-      <w:r>
-        <w:t xml:space="preserve"> Bediener zur Steuerung des Programmes. </w:t>
-      </w:r>
-      <w:r>
-        <w:t>Für ein schnelles zurechtfinden befinden sich a</w:t>
-      </w:r>
-      <w:r>
-        <w:t xml:space="preserve">uf der Oberfläche nur die wichtigsten Operatoren. </w:t>
       </w:r>
     </w:p>
     <w:p>
@@ -4485,14 +3939,36 @@
       <w:r>
         <w:t xml:space="preserve"> </w:t>
       </w:r>
-      <w:fldSimple w:instr=" SEQ Abbildung \* ARABIC ">
-        <w:r>
-          <w:rPr>
-            <w:noProof/>
-          </w:rPr>
-          <w:t>5</w:t>
-        </w:r>
-      </w:fldSimple>
+      <w:r>
+        <w:rPr>
+          <w:noProof/>
+        </w:rPr>
+        <w:fldChar w:fldCharType="begin"/>
+      </w:r>
+      <w:r>
+        <w:rPr>
+          <w:noProof/>
+        </w:rPr>
+        <w:instrText xml:space="preserve"> SEQ Abbildung \* ARABIC </w:instrText>
+      </w:r>
+      <w:r>
+        <w:rPr>
+          <w:noProof/>
+        </w:rPr>
+        <w:fldChar w:fldCharType="separate"/>
+      </w:r>
+      <w:r>
+        <w:rPr>
+          <w:noProof/>
+        </w:rPr>
+        <w:t>5</w:t>
+      </w:r>
+      <w:r>
+        <w:rPr>
+          <w:noProof/>
+        </w:rPr>
+        <w:fldChar w:fldCharType="end"/>
+      </w:r>
       <w:r>
         <w:t>: Benutzeroberfläche vor der Berechnung</w:t>
       </w:r>
@@ -4648,6 +4124,10 @@
       </w:r>
     </w:p>
     <w:p>
+      <w:pPr>
+        <w:spacing w:line="360" w:lineRule="auto"/>
+        <w:jc w:val="center"/>
+      </w:pPr>
       <w:r>
         <w:rPr>
           <w:noProof/>
@@ -4655,25 +4135,9 @@
         </w:rPr>
         <w:lastRenderedPageBreak/>
         <w:drawing>
-          <wp:anchor distT="0" distB="0" distL="114300" distR="114300" simplePos="0" relativeHeight="251671552" behindDoc="0" locked="0" layoutInCell="1" allowOverlap="1" wp14:anchorId="706C0296" wp14:editId="755DA303">
-            <wp:simplePos x="0" y="0"/>
-            <wp:positionH relativeFrom="column">
-              <wp:posOffset>179705</wp:posOffset>
-            </wp:positionH>
-            <wp:positionV relativeFrom="paragraph">
-              <wp:posOffset>263525</wp:posOffset>
-            </wp:positionV>
+          <wp:inline distT="0" distB="0" distL="0" distR="0" wp14:anchorId="706C0296" wp14:editId="32E8C4EF">
             <wp:extent cx="5359400" cy="2477770"/>
-            <wp:effectExtent l="0" t="0" r="0" b="11430"/>
-            <wp:wrapThrough wrapText="bothSides">
-              <wp:wrapPolygon edited="0">
-                <wp:start x="0" y="0"/>
-                <wp:lineTo x="0" y="21478"/>
-                <wp:lineTo x="21498" y="21478"/>
-                <wp:lineTo x="21498" y="0"/>
-                <wp:lineTo x="0" y="0"/>
-              </wp:wrapPolygon>
-            </wp:wrapThrough>
+            <wp:effectExtent l="0" t="0" r="0" b="0"/>
             <wp:docPr id="11" name="Bild 11" descr="Bildschirmfoto%202018-08-19%20um%2014.56.33.png"/>
             <wp:cNvGraphicFramePr>
               <a:graphicFrameLocks xmlns:a="http://schemas.openxmlformats.org/drawingml/2006/main" noChangeAspect="1"/>
@@ -4716,20 +4180,9 @@
                 </pic:pic>
               </a:graphicData>
             </a:graphic>
-            <wp14:sizeRelH relativeFrom="page">
-              <wp14:pctWidth>0</wp14:pctWidth>
-            </wp14:sizeRelH>
-            <wp14:sizeRelV relativeFrom="page">
-              <wp14:pctHeight>0</wp14:pctHeight>
-            </wp14:sizeRelV>
-          </wp:anchor>
+          </wp:inline>
         </w:drawing>
       </w:r>
-    </w:p>
-    <w:p>
-      <w:pPr>
-        <w:keepNext/>
-      </w:pPr>
     </w:p>
     <w:p>
       <w:pPr>
@@ -4745,27 +4198,51 @@
       <w:r>
         <w:t xml:space="preserve"> </w:t>
       </w:r>
-      <w:fldSimple w:instr=" SEQ Abbildung \* ARABIC ">
-        <w:r>
-          <w:rPr>
-            <w:noProof/>
-          </w:rPr>
-          <w:t>6</w:t>
-        </w:r>
-      </w:fldSimple>
+      <w:r>
+        <w:rPr>
+          <w:noProof/>
+        </w:rPr>
+        <w:fldChar w:fldCharType="begin"/>
+      </w:r>
+      <w:r>
+        <w:rPr>
+          <w:noProof/>
+        </w:rPr>
+        <w:instrText xml:space="preserve"> SEQ Abbildung \* ARABIC </w:instrText>
+      </w:r>
+      <w:r>
+        <w:rPr>
+          <w:noProof/>
+        </w:rPr>
+        <w:fldChar w:fldCharType="separate"/>
+      </w:r>
+      <w:r>
+        <w:rPr>
+          <w:noProof/>
+        </w:rPr>
+        <w:t>6</w:t>
+      </w:r>
+      <w:r>
+        <w:rPr>
+          <w:noProof/>
+        </w:rPr>
+        <w:fldChar w:fldCharType="end"/>
+      </w:r>
       <w:r>
         <w:t>: Benutzeroberfläche mit geladenen Bildern</w:t>
       </w:r>
+      <w:bookmarkStart w:id="18" w:name="_GoBack"/>
+      <w:bookmarkEnd w:id="18"/>
     </w:p>
     <w:p>
       <w:pPr>
         <w:pStyle w:val="berschrift1"/>
       </w:pPr>
-      <w:bookmarkStart w:id="20" w:name="_Toc523077658"/>
+      <w:bookmarkStart w:id="19" w:name="_Toc523077658"/>
       <w:r>
         <w:t>Abbildungsverzeichnis</w:t>
       </w:r>
-      <w:bookmarkEnd w:id="20"/>
+      <w:bookmarkEnd w:id="19"/>
     </w:p>
     <w:p>
       <w:pPr>
@@ -10218,7 +9695,7 @@
 </file>
 
 <file path=customXml/itemProps1.xml><?xml version="1.0" encoding="utf-8"?>
-<ds:datastoreItem xmlns:ds="http://schemas.openxmlformats.org/officeDocument/2006/customXml" ds:itemID="{AD9C3D02-BDEE-AE49-A591-BA71D1E1F188}">
+<ds:datastoreItem xmlns:ds="http://schemas.openxmlformats.org/officeDocument/2006/customXml" ds:itemID="{A127C48D-0CEB-8941-BC93-BC746121BA9A}">
   <ds:schemaRefs>
     <ds:schemaRef ds:uri="http://schemas.openxmlformats.org/officeDocument/2006/bibliography"/>
   </ds:schemaRefs>

</xml_diff>

<commit_message>
Doku: Beschreibung der Vorgehensweise hinzugefügt
</commit_message>
<xml_diff>
--- a/Doku_Gr11_Challenge.docx
+++ b/Doku_Gr11_Challenge.docx
@@ -289,16 +289,8 @@
         <w:rPr>
           <w:color w:val="808080" w:themeColor="text1" w:themeTint="7F"/>
         </w:rPr>
-        <w:t xml:space="preserve">Andre </w:t>
-      </w:r>
-      <w:proofErr w:type="spellStart"/>
-      <w:r>
-        <w:rPr>
-          <w:color w:val="808080" w:themeColor="text1" w:themeTint="7F"/>
-        </w:rPr>
-        <w:t>Thommessen</w:t>
-      </w:r>
-      <w:proofErr w:type="spellEnd"/>
+        <w:t>Andre Thommessen</w:t>
+      </w:r>
     </w:p>
     <w:p>
       <w:pPr>
@@ -314,17 +306,25 @@
           <w:color w:val="808080" w:themeColor="text1" w:themeTint="7F"/>
           <w:lang w:val="en-US"/>
         </w:rPr>
-        <w:t xml:space="preserve">Oliver </w:t>
-      </w:r>
-      <w:proofErr w:type="spellStart"/>
-      <w:r>
+        <w:t>Oliver Doege</w:t>
+      </w:r>
+    </w:p>
+    <w:p>
+      <w:pPr>
+        <w:spacing w:line="360" w:lineRule="auto"/>
+        <w:jc w:val="both"/>
         <w:rPr>
           <w:color w:val="808080" w:themeColor="text1" w:themeTint="7F"/>
           <w:lang w:val="en-US"/>
         </w:rPr>
-        <w:t>Doege</w:t>
-      </w:r>
-      <w:proofErr w:type="spellEnd"/>
+      </w:pPr>
+      <w:r>
+        <w:rPr>
+          <w:color w:val="808080" w:themeColor="text1" w:themeTint="7F"/>
+          <w:lang w:val="en-US"/>
+        </w:rPr>
+        <w:t>Julia Ströbel</w:t>
+      </w:r>
     </w:p>
     <w:p>
       <w:pPr>
@@ -340,43 +340,8 @@
           <w:color w:val="808080" w:themeColor="text1" w:themeTint="7F"/>
           <w:lang w:val="en-US"/>
         </w:rPr>
-        <w:t xml:space="preserve">Julia </w:t>
-      </w:r>
-      <w:proofErr w:type="spellStart"/>
-      <w:r>
-        <w:rPr>
-          <w:color w:val="808080" w:themeColor="text1" w:themeTint="7F"/>
-          <w:lang w:val="en-US"/>
-        </w:rPr>
-        <w:t>Ströbel</w:t>
-      </w:r>
-      <w:proofErr w:type="spellEnd"/>
-    </w:p>
-    <w:p>
-      <w:pPr>
-        <w:spacing w:line="360" w:lineRule="auto"/>
-        <w:jc w:val="both"/>
-        <w:rPr>
-          <w:color w:val="808080" w:themeColor="text1" w:themeTint="7F"/>
-          <w:lang w:val="en-US"/>
-        </w:rPr>
-      </w:pPr>
-      <w:r>
-        <w:rPr>
-          <w:color w:val="808080" w:themeColor="text1" w:themeTint="7F"/>
-          <w:lang w:val="en-US"/>
-        </w:rPr>
-        <w:t xml:space="preserve">Sebastian </w:t>
-      </w:r>
-      <w:proofErr w:type="spellStart"/>
-      <w:r>
-        <w:rPr>
-          <w:color w:val="808080" w:themeColor="text1" w:themeTint="7F"/>
-          <w:lang w:val="en-US"/>
-        </w:rPr>
-        <w:t>Hügler</w:t>
-      </w:r>
-      <w:proofErr w:type="spellEnd"/>
+        <w:t>Sebastian Hügler</w:t>
+      </w:r>
     </w:p>
     <w:p>
       <w:pPr>
@@ -428,36 +393,14 @@
           <w:rPr>
             <w:color w:val="808080" w:themeColor="text1" w:themeTint="7F"/>
           </w:rPr>
-          <w:t xml:space="preserve">Prof. Dr.-Ing. Klaus </w:t>
+          <w:t>Prof. Dr.-Ing. Klaus Diepold</w:t>
         </w:r>
-        <w:proofErr w:type="spellStart"/>
-        <w:r>
-          <w:rPr>
-            <w:color w:val="808080" w:themeColor="text1" w:themeTint="7F"/>
-          </w:rPr>
-          <w:t>Diepold</w:t>
-        </w:r>
-        <w:proofErr w:type="spellEnd"/>
       </w:hyperlink>
       <w:r>
         <w:rPr>
           <w:color w:val="808080" w:themeColor="text1" w:themeTint="7F"/>
         </w:rPr>
-        <w:t xml:space="preserve"> / </w:t>
-      </w:r>
-      <w:proofErr w:type="spellStart"/>
-      <w:r>
-        <w:rPr>
-          <w:color w:val="808080" w:themeColor="text1" w:themeTint="7F"/>
-        </w:rPr>
-        <w:t>M.Sc</w:t>
-      </w:r>
-      <w:proofErr w:type="spellEnd"/>
-      <w:r>
-        <w:rPr>
-          <w:color w:val="808080" w:themeColor="text1" w:themeTint="7F"/>
-        </w:rPr>
-        <w:t>. Stefan Röhrl</w:t>
+        <w:t xml:space="preserve"> / M.Sc. Stefan Röhrl</w:t>
       </w:r>
       <w:r>
         <w:rPr>
@@ -2004,27 +1947,7 @@
           <w:szCs w:val="20"/>
           <w:lang w:eastAsia="de-DE"/>
         </w:rPr>
-        <w:t xml:space="preserve">Die Challenge besteht darin, aus einem Stereo-Bild-Paar eine dritte virtuelle Ansicht zu generieren. Dabei soll der Blickwinkel der virtuellen Ansicht zwischen den beiden realen Ansichten liegen und durch einen Prozentwert frei bestimmbar sein. Das Programm soll in </w:t>
-      </w:r>
-      <w:proofErr w:type="spellStart"/>
-      <w:r>
-        <w:rPr>
-          <w:rFonts w:cs="Times New Roman"/>
-          <w:sz w:val="22"/>
-          <w:szCs w:val="20"/>
-          <w:lang w:eastAsia="de-DE"/>
-        </w:rPr>
-        <w:t>Matlab</w:t>
-      </w:r>
-      <w:proofErr w:type="spellEnd"/>
-      <w:r>
-        <w:rPr>
-          <w:rFonts w:cs="Times New Roman"/>
-          <w:sz w:val="22"/>
-          <w:szCs w:val="20"/>
-          <w:lang w:eastAsia="de-DE"/>
-        </w:rPr>
-        <w:t xml:space="preserve"> ohne die Hilfe spezialisierter Toolboxen erstellt werden. Als </w:t>
+        <w:t xml:space="preserve">Die Challenge besteht darin, aus einem Stereo-Bild-Paar eine dritte virtuelle Ansicht zu generieren. Dabei soll der Blickwinkel der virtuellen Ansicht zwischen den beiden realen Ansichten liegen und durch einen Prozentwert frei bestimmbar sein. Das Programm soll in Matlab ohne die Hilfe spezialisierter Toolboxen erstellt werden. Als </w:t>
       </w:r>
       <w:r>
         <w:rPr>
@@ -2254,27 +2177,7 @@
           <w:szCs w:val="20"/>
           <w:lang w:eastAsia="de-DE"/>
         </w:rPr>
-        <w:t xml:space="preserve"> und </w:t>
-      </w:r>
-      <w:proofErr w:type="gramStart"/>
-      <w:r>
-        <w:rPr>
-          <w:rFonts w:cs="Times New Roman"/>
-          <w:sz w:val="22"/>
-          <w:szCs w:val="20"/>
-          <w:lang w:eastAsia="de-DE"/>
-        </w:rPr>
-        <w:t>mittels des zu erstellenden Programm</w:t>
-      </w:r>
-      <w:proofErr w:type="gramEnd"/>
-      <w:r>
-        <w:rPr>
-          <w:rFonts w:cs="Times New Roman"/>
-          <w:sz w:val="22"/>
-          <w:szCs w:val="20"/>
-          <w:lang w:eastAsia="de-DE"/>
-        </w:rPr>
-        <w:t xml:space="preserve"> übereinandergele</w:t>
+        <w:t xml:space="preserve"> und mittels des zu erstellenden Programm übereinandergele</w:t>
       </w:r>
       <w:r>
         <w:rPr>
@@ -2316,7 +2219,6 @@
         <w:lastRenderedPageBreak/>
         <w:t xml:space="preserve">Das vorgegebene Skript </w:t>
       </w:r>
-      <w:proofErr w:type="spellStart"/>
       <w:r>
         <w:rPr>
           <w:rFonts w:cs="Times New Roman"/>
@@ -2327,7 +2229,6 @@
         </w:rPr>
         <w:t>challange.m</w:t>
       </w:r>
-      <w:proofErr w:type="spellEnd"/>
       <w:r>
         <w:rPr>
           <w:rFonts w:cs="Times New Roman"/>
@@ -2346,7 +2247,6 @@
         </w:rPr>
         <w:t xml:space="preserve"> die Farbbilder </w:t>
       </w:r>
-      <w:proofErr w:type="spellStart"/>
       <w:r>
         <w:rPr>
           <w:rFonts w:cs="Times New Roman"/>
@@ -2355,9 +2255,17 @@
           <w:szCs w:val="20"/>
           <w:lang w:eastAsia="de-DE"/>
         </w:rPr>
-        <w:t>img</w:t>
-      </w:r>
-      <w:proofErr w:type="spellEnd"/>
+        <w:t>img/L1.jp</w:t>
+      </w:r>
+      <w:r>
+        <w:rPr>
+          <w:rFonts w:cs="Times New Roman"/>
+          <w:sz w:val="22"/>
+          <w:szCs w:val="20"/>
+          <w:lang w:eastAsia="de-DE"/>
+        </w:rPr>
+        <w:t xml:space="preserve">g und </w:t>
+      </w:r>
       <w:r>
         <w:rPr>
           <w:rFonts w:cs="Times New Roman"/>
@@ -2366,7 +2274,7 @@
           <w:szCs w:val="20"/>
           <w:lang w:eastAsia="de-DE"/>
         </w:rPr>
-        <w:t>/L1.jp</w:t>
+        <w:t>img/R1.jpg</w:t>
       </w:r>
       <w:r>
         <w:rPr>
@@ -2375,9 +2283,8 @@
           <w:szCs w:val="20"/>
           <w:lang w:eastAsia="de-DE"/>
         </w:rPr>
-        <w:t xml:space="preserve">g und </w:t>
-      </w:r>
-      <w:proofErr w:type="spellStart"/>
+        <w:t xml:space="preserve"> geladen und der Funktion </w:t>
+      </w:r>
       <w:r>
         <w:rPr>
           <w:rFonts w:cs="Times New Roman"/>
@@ -2386,9 +2293,35 @@
           <w:szCs w:val="20"/>
           <w:lang w:eastAsia="de-DE"/>
         </w:rPr>
-        <w:t>img</w:t>
-      </w:r>
-      <w:proofErr w:type="spellEnd"/>
+        <w:t>free_viewpoint</w:t>
+      </w:r>
+      <w:r>
+        <w:rPr>
+          <w:rFonts w:cs="Times New Roman"/>
+          <w:sz w:val="22"/>
+          <w:szCs w:val="20"/>
+          <w:lang w:eastAsia="de-DE"/>
+        </w:rPr>
+        <w:t xml:space="preserve"> </w:t>
+      </w:r>
+      <w:r>
+        <w:rPr>
+          <w:rFonts w:cs="Times New Roman"/>
+          <w:sz w:val="22"/>
+          <w:szCs w:val="20"/>
+          <w:lang w:eastAsia="de-DE"/>
+        </w:rPr>
+        <w:t>übergeben</w:t>
+      </w:r>
+      <w:r>
+        <w:rPr>
+          <w:rFonts w:cs="Times New Roman"/>
+          <w:sz w:val="22"/>
+          <w:szCs w:val="20"/>
+          <w:lang w:eastAsia="de-DE"/>
+        </w:rPr>
+        <w:t xml:space="preserve"> werden. Die Funktion </w:t>
+      </w:r>
       <w:r>
         <w:rPr>
           <w:rFonts w:cs="Times New Roman"/>
@@ -2397,7 +2330,7 @@
           <w:szCs w:val="20"/>
           <w:lang w:eastAsia="de-DE"/>
         </w:rPr>
-        <w:t>/R1.jpg</w:t>
+        <w:t>free_viewpoint</w:t>
       </w:r>
       <w:r>
         <w:rPr>
@@ -2406,9 +2339,8 @@
           <w:szCs w:val="20"/>
           <w:lang w:eastAsia="de-DE"/>
         </w:rPr>
-        <w:t xml:space="preserve"> geladen und der Funktion </w:t>
-      </w:r>
-      <w:proofErr w:type="spellStart"/>
+        <w:t xml:space="preserve"> soll dann anhand des Parameters </w:t>
+      </w:r>
       <w:r>
         <w:rPr>
           <w:rFonts w:cs="Times New Roman"/>
@@ -2417,9 +2349,8 @@
           <w:szCs w:val="20"/>
           <w:lang w:eastAsia="de-DE"/>
         </w:rPr>
-        <w:t>free_viewpoint</w:t>
-      </w:r>
-      <w:proofErr w:type="spellEnd"/>
+        <w:t>p</w:t>
+      </w:r>
       <w:r>
         <w:rPr>
           <w:rFonts w:cs="Times New Roman"/>
@@ -2427,17 +2358,20 @@
           <w:szCs w:val="20"/>
           <w:lang w:eastAsia="de-DE"/>
         </w:rPr>
-        <w:t xml:space="preserve"> </w:t>
-      </w:r>
-      <w:r>
+        <w:t xml:space="preserve"> eine virtuelle Ansicht zwischen den beiden realen Ansichten generieren. </w:t>
+      </w:r>
+    </w:p>
+    <w:p>
+      <w:pPr>
+        <w:spacing w:line="360" w:lineRule="auto"/>
+        <w:jc w:val="both"/>
         <w:rPr>
           <w:rFonts w:cs="Times New Roman"/>
           <w:sz w:val="22"/>
           <w:szCs w:val="20"/>
           <w:lang w:eastAsia="de-DE"/>
         </w:rPr>
-        <w:t>übergeben</w:t>
-      </w:r>
+      </w:pPr>
       <w:r>
         <w:rPr>
           <w:rFonts w:cs="Times New Roman"/>
@@ -2445,9 +2379,8 @@
           <w:szCs w:val="20"/>
           <w:lang w:eastAsia="de-DE"/>
         </w:rPr>
-        <w:t xml:space="preserve"> werden. Die Funktion </w:t>
-      </w:r>
-      <w:proofErr w:type="spellStart"/>
+        <w:t xml:space="preserve">Der Parameter </w:t>
+      </w:r>
       <w:r>
         <w:rPr>
           <w:rFonts w:cs="Times New Roman"/>
@@ -2456,9 +2389,8 @@
           <w:szCs w:val="20"/>
           <w:lang w:eastAsia="de-DE"/>
         </w:rPr>
-        <w:t>free_viewpoint</w:t>
-      </w:r>
-      <w:proofErr w:type="spellEnd"/>
+        <w:t>p</w:t>
+      </w:r>
       <w:r>
         <w:rPr>
           <w:rFonts w:cs="Times New Roman"/>
@@ -2466,7 +2398,25 @@
           <w:szCs w:val="20"/>
           <w:lang w:eastAsia="de-DE"/>
         </w:rPr>
-        <w:t xml:space="preserve"> soll dann anhand des Parameters </w:t>
+        <w:t xml:space="preserve"> soll s</w:t>
+      </w:r>
+      <w:r>
+        <w:rPr>
+          <w:rFonts w:cs="Times New Roman"/>
+          <w:sz w:val="22"/>
+          <w:szCs w:val="20"/>
+          <w:lang w:eastAsia="de-DE"/>
+        </w:rPr>
+        <w:t>tandardmäßig</w:t>
+      </w:r>
+      <w:r>
+        <w:rPr>
+          <w:rFonts w:cs="Times New Roman"/>
+          <w:sz w:val="22"/>
+          <w:szCs w:val="20"/>
+          <w:lang w:eastAsia="de-DE"/>
+        </w:rPr>
+        <w:t xml:space="preserve"> auf 50% stehen. Die Rechenzeit, die die Funktion </w:t>
       </w:r>
       <w:r>
         <w:rPr>
@@ -2476,7 +2426,7 @@
           <w:szCs w:val="20"/>
           <w:lang w:eastAsia="de-DE"/>
         </w:rPr>
-        <w:t>p</w:t>
+        <w:t>free_viewpoint</w:t>
       </w:r>
       <w:r>
         <w:rPr>
@@ -2485,20 +2435,17 @@
           <w:szCs w:val="20"/>
           <w:lang w:eastAsia="de-DE"/>
         </w:rPr>
-        <w:t xml:space="preserve"> eine virtuelle Ansicht zwischen den beiden realen Ansichten generieren. </w:t>
-      </w:r>
-    </w:p>
-    <w:p>
-      <w:pPr>
-        <w:spacing w:line="360" w:lineRule="auto"/>
-        <w:jc w:val="both"/>
+        <w:t xml:space="preserve"> </w:t>
+      </w:r>
+      <w:r>
         <w:rPr>
           <w:rFonts w:cs="Times New Roman"/>
           <w:sz w:val="22"/>
           <w:szCs w:val="20"/>
           <w:lang w:eastAsia="de-DE"/>
         </w:rPr>
-      </w:pPr>
+        <w:t>benötigt</w:t>
+      </w:r>
       <w:r>
         <w:rPr>
           <w:rFonts w:cs="Times New Roman"/>
@@ -2506,7 +2453,25 @@
           <w:szCs w:val="20"/>
           <w:lang w:eastAsia="de-DE"/>
         </w:rPr>
-        <w:t xml:space="preserve">Der Parameter </w:t>
+        <w:t xml:space="preserve"> hat, </w:t>
+      </w:r>
+      <w:r>
+        <w:rPr>
+          <w:rFonts w:cs="Times New Roman"/>
+          <w:sz w:val="22"/>
+          <w:szCs w:val="20"/>
+          <w:lang w:eastAsia="de-DE"/>
+        </w:rPr>
+        <w:t>soll</w:t>
+      </w:r>
+      <w:r>
+        <w:rPr>
+          <w:rFonts w:cs="Times New Roman"/>
+          <w:sz w:val="22"/>
+          <w:szCs w:val="20"/>
+          <w:lang w:eastAsia="de-DE"/>
+        </w:rPr>
+        <w:t xml:space="preserve"> in der Variable </w:t>
       </w:r>
       <w:r>
         <w:rPr>
@@ -2516,104 +2481,8 @@
           <w:szCs w:val="20"/>
           <w:lang w:eastAsia="de-DE"/>
         </w:rPr>
-        <w:t>p</w:t>
-      </w:r>
-      <w:r>
-        <w:rPr>
-          <w:rFonts w:cs="Times New Roman"/>
-          <w:sz w:val="22"/>
-          <w:szCs w:val="20"/>
-          <w:lang w:eastAsia="de-DE"/>
-        </w:rPr>
-        <w:t xml:space="preserve"> soll s</w:t>
-      </w:r>
-      <w:r>
-        <w:rPr>
-          <w:rFonts w:cs="Times New Roman"/>
-          <w:sz w:val="22"/>
-          <w:szCs w:val="20"/>
-          <w:lang w:eastAsia="de-DE"/>
-        </w:rPr>
-        <w:t>tandardmäßig</w:t>
-      </w:r>
-      <w:r>
-        <w:rPr>
-          <w:rFonts w:cs="Times New Roman"/>
-          <w:sz w:val="22"/>
-          <w:szCs w:val="20"/>
-          <w:lang w:eastAsia="de-DE"/>
-        </w:rPr>
-        <w:t xml:space="preserve"> auf 50% stehen. Die Rechenzeit, die die Funktion </w:t>
-      </w:r>
-      <w:proofErr w:type="spellStart"/>
-      <w:r>
-        <w:rPr>
-          <w:rFonts w:cs="Times New Roman"/>
-          <w:i/>
-          <w:sz w:val="22"/>
-          <w:szCs w:val="20"/>
-          <w:lang w:eastAsia="de-DE"/>
-        </w:rPr>
-        <w:t>free_viewpoint</w:t>
-      </w:r>
-      <w:proofErr w:type="spellEnd"/>
-      <w:r>
-        <w:rPr>
-          <w:rFonts w:cs="Times New Roman"/>
-          <w:sz w:val="22"/>
-          <w:szCs w:val="20"/>
-          <w:lang w:eastAsia="de-DE"/>
-        </w:rPr>
-        <w:t xml:space="preserve"> </w:t>
-      </w:r>
-      <w:r>
-        <w:rPr>
-          <w:rFonts w:cs="Times New Roman"/>
-          <w:sz w:val="22"/>
-          <w:szCs w:val="20"/>
-          <w:lang w:eastAsia="de-DE"/>
-        </w:rPr>
-        <w:t>benötigt</w:t>
-      </w:r>
-      <w:r>
-        <w:rPr>
-          <w:rFonts w:cs="Times New Roman"/>
-          <w:sz w:val="22"/>
-          <w:szCs w:val="20"/>
-          <w:lang w:eastAsia="de-DE"/>
-        </w:rPr>
-        <w:t xml:space="preserve"> hat, </w:t>
-      </w:r>
-      <w:r>
-        <w:rPr>
-          <w:rFonts w:cs="Times New Roman"/>
-          <w:sz w:val="22"/>
-          <w:szCs w:val="20"/>
-          <w:lang w:eastAsia="de-DE"/>
-        </w:rPr>
-        <w:t>soll</w:t>
-      </w:r>
-      <w:r>
-        <w:rPr>
-          <w:rFonts w:cs="Times New Roman"/>
-          <w:sz w:val="22"/>
-          <w:szCs w:val="20"/>
-          <w:lang w:eastAsia="de-DE"/>
-        </w:rPr>
-        <w:t xml:space="preserve"> in der Variable </w:t>
-      </w:r>
-      <w:proofErr w:type="spellStart"/>
-      <w:r>
-        <w:rPr>
-          <w:rFonts w:cs="Times New Roman"/>
-          <w:i/>
-          <w:sz w:val="22"/>
-          <w:szCs w:val="20"/>
-          <w:lang w:eastAsia="de-DE"/>
-        </w:rPr>
         <w:t>elapsed_time</w:t>
       </w:r>
-      <w:proofErr w:type="spellEnd"/>
       <w:r>
         <w:rPr>
           <w:rFonts w:cs="Times New Roman"/>
@@ -2761,13 +2630,8 @@
       <w:r>
         <w:t xml:space="preserve">: </w:t>
       </w:r>
-      <w:proofErr w:type="spellStart"/>
-      <w:r>
-        <w:t>img</w:t>
-      </w:r>
-      <w:proofErr w:type="spellEnd"/>
-      <w:r>
-        <w:t>/R1.jpg</w:t>
+      <w:r>
+        <w:t>img/R1.jpg</w:t>
       </w:r>
     </w:p>
     <w:p>
@@ -2891,15 +2755,7 @@
         <w:fldChar w:fldCharType="end"/>
       </w:r>
       <w:r>
-        <w:t xml:space="preserve">: </w:t>
-      </w:r>
-      <w:proofErr w:type="spellStart"/>
-      <w:r>
-        <w:t>img</w:t>
-      </w:r>
-      <w:proofErr w:type="spellEnd"/>
-      <w:r>
-        <w:t>/L</w:t>
+        <w:t>: img/L</w:t>
       </w:r>
       <w:r>
         <w:t>1.jpg</w:t>
@@ -3114,6 +2970,38 @@
         </w:rPr>
         <w:t xml:space="preserve">uchtungskorrektur bei beiden Bildern durchgeführt, um den vollen Intensitätsbereich ausnutzen und damit spätere Eckendetektionen zu erleichtern. </w:t>
       </w:r>
+      <w:r>
+        <w:rPr>
+          <w:sz w:val="22"/>
+        </w:rPr>
+        <w:t>Dieselbe Aufgabe verfolgt die darauffolgende bilaterale Filterung, bei der das Bild zwar weichgezeichnet wird, jedoch Kanten und Ecken erhalten bleiben. Im Anschluss erfolgt die Kanten- und Eckendetektion mit Hilfe des Harris-Detektors. Mit den detektierten Ecken aus den beiden Bildern kann eine Korrespondenzschätzung durchgeführt werden, um die Eckpunkte aus dem einen Bild den jeweiligen Eckpunkten aus dem anderen Bild zu zuordnen. Mit dem RANSAC-Algorithmus werden</w:t>
+      </w:r>
+      <w:r>
+        <w:rPr>
+          <w:sz w:val="22"/>
+        </w:rPr>
+        <w:t xml:space="preserve"> aus den</w:t>
+      </w:r>
+      <w:r>
+        <w:rPr>
+          <w:sz w:val="22"/>
+        </w:rPr>
+        <w:t xml:space="preserve"> geschätzten Korrespondenzen </w:t>
+      </w:r>
+      <w:r>
+        <w:rPr>
+          <w:sz w:val="22"/>
+        </w:rPr>
+        <w:t>die robusten Korrespondenzpunktpaare bestimmt, um höhere Genauigkeit bei der Bestimmung der essentiellen Matrix zu erzielen. Diese erfolgt direkt im Anschluss mit Hilfe des Achtpunktalgorithmus. Durch die essentielle Matrix können</w:t>
+      </w:r>
+      <w:bookmarkStart w:id="6" w:name="_GoBack"/>
+      <w:bookmarkEnd w:id="6"/>
+      <w:r>
+        <w:rPr>
+          <w:sz w:val="22"/>
+        </w:rPr>
+        <w:t xml:space="preserve"> die Rotation und Translation zwischen den beiden Ansichten berechnet werden. Diese werden zur Berechnung der dritten Ansicht benötigt.</w:t>
+      </w:r>
     </w:p>
     <w:p>
       <w:pPr>
@@ -3134,7 +3022,7 @@
           <w:lang w:eastAsia="de-DE"/>
         </w:rPr>
       </w:pPr>
-      <w:bookmarkStart w:id="6" w:name="_Toc523077646"/>
+      <w:bookmarkStart w:id="7" w:name="_Toc523077646"/>
       <w:r>
         <w:rPr>
           <w:rFonts w:eastAsia="Times New Roman"/>
@@ -3143,7 +3031,7 @@
         </w:rPr>
         <w:t>Umwandlung der Bilder in Graubilder</w:t>
       </w:r>
-      <w:bookmarkEnd w:id="6"/>
+      <w:bookmarkEnd w:id="7"/>
     </w:p>
     <w:p>
       <w:pPr>
@@ -3168,7 +3056,7 @@
           <w:lang w:eastAsia="de-DE"/>
         </w:rPr>
       </w:pPr>
-      <w:bookmarkStart w:id="7" w:name="_Toc523077647"/>
+      <w:bookmarkStart w:id="8" w:name="_Toc523077647"/>
       <w:r>
         <w:rPr>
           <w:rFonts w:eastAsia="Times New Roman"/>
@@ -3193,7 +3081,7 @@
         </w:rPr>
         <w:t xml:space="preserve"> und Beleuchtungskorrektur</w:t>
       </w:r>
-      <w:bookmarkEnd w:id="7"/>
+      <w:bookmarkEnd w:id="8"/>
     </w:p>
     <w:p>
       <w:pPr>
@@ -3233,7 +3121,7 @@
           <w:lang w:eastAsia="de-DE"/>
         </w:rPr>
       </w:pPr>
-      <w:bookmarkStart w:id="8" w:name="_Toc523077648"/>
+      <w:bookmarkStart w:id="9" w:name="_Toc523077648"/>
       <w:r>
         <w:rPr>
           <w:rFonts w:eastAsia="Times New Roman"/>
@@ -3242,7 +3130,7 @@
         </w:rPr>
         <w:t>Bilaterale Filterung</w:t>
       </w:r>
-      <w:bookmarkEnd w:id="8"/>
+      <w:bookmarkEnd w:id="9"/>
     </w:p>
     <w:p>
       <w:pPr>
@@ -3256,15 +3144,7 @@
         <w:jc w:val="both"/>
       </w:pPr>
       <w:r>
-        <w:t xml:space="preserve">Bei der Bilateralen Filterung werden die Oberflächen weicher aber die Kanten bleiben erhalten. Dies erleichtert die Suche nach Merkmalspunkten und unnötige Störgrößen werden </w:t>
-      </w:r>
-      <w:proofErr w:type="spellStart"/>
-      <w:r>
-        <w:t>elminiert</w:t>
-      </w:r>
-      <w:proofErr w:type="spellEnd"/>
-      <w:r>
-        <w:t>.</w:t>
+        <w:t>Bei der Bilateralen Filterung werden die Oberflächen weicher aber die Kanten bleiben erhalten. Dies erleichtert die Suche nach Merkmalspunkten und unnötige Störgrößen werden elminiert.</w:t>
       </w:r>
     </w:p>
     <w:p>
@@ -3283,17 +3163,16 @@
           <w:lang w:eastAsia="de-DE"/>
         </w:rPr>
       </w:pPr>
-      <w:bookmarkStart w:id="9" w:name="_Toc523077649"/>
+      <w:bookmarkStart w:id="10" w:name="_Toc523077649"/>
       <w:r>
         <w:rPr>
           <w:rFonts w:eastAsia="Times New Roman"/>
           <w:shd w:val="clear" w:color="auto" w:fill="FFFFFF"/>
           <w:lang w:eastAsia="de-DE"/>
         </w:rPr>
-        <w:lastRenderedPageBreak/>
         <w:t>Harris-Merkmale berechnen</w:t>
       </w:r>
-      <w:bookmarkEnd w:id="9"/>
+      <w:bookmarkEnd w:id="10"/>
     </w:p>
     <w:p>
       <w:pPr>
@@ -3305,7 +3184,7 @@
           <w:lang w:eastAsia="de-DE"/>
         </w:rPr>
       </w:pPr>
-      <w:bookmarkStart w:id="10" w:name="_Toc523077650"/>
+      <w:bookmarkStart w:id="11" w:name="_Toc523077650"/>
       <w:r>
         <w:rPr>
           <w:rFonts w:eastAsia="Times New Roman"/>
@@ -3322,7 +3201,7 @@
         </w:rPr>
         <w:t>tzung</w:t>
       </w:r>
-      <w:bookmarkEnd w:id="10"/>
+      <w:bookmarkEnd w:id="11"/>
     </w:p>
     <w:p>
       <w:pPr>
@@ -3334,7 +3213,7 @@
           <w:lang w:eastAsia="de-DE"/>
         </w:rPr>
       </w:pPr>
-      <w:bookmarkStart w:id="11" w:name="_Toc523077651"/>
+      <w:bookmarkStart w:id="12" w:name="_Toc523077651"/>
       <w:r>
         <w:rPr>
           <w:rFonts w:eastAsia="Times New Roman"/>
@@ -3343,7 +3222,7 @@
         </w:rPr>
         <w:t>Finde robuste Korrespondenzpunktpaare mit Hilfe des RANSAC-Algorithmus</w:t>
       </w:r>
-      <w:bookmarkEnd w:id="11"/>
+      <w:bookmarkEnd w:id="12"/>
     </w:p>
     <w:p>
       <w:pPr>
@@ -3356,7 +3235,7 @@
           <w:lang w:eastAsia="de-DE"/>
         </w:rPr>
       </w:pPr>
-      <w:bookmarkStart w:id="12" w:name="_Toc523077652"/>
+      <w:bookmarkStart w:id="13" w:name="_Toc523077652"/>
       <w:r>
         <w:rPr>
           <w:rFonts w:eastAsia="Times New Roman"/>
@@ -3365,7 +3244,7 @@
         </w:rPr>
         <w:t>Berechne die Essentielle Matrix</w:t>
       </w:r>
-      <w:bookmarkEnd w:id="12"/>
+      <w:bookmarkEnd w:id="13"/>
     </w:p>
     <w:p>
       <w:pPr>
@@ -3388,7 +3267,7 @@
           <w:lang w:eastAsia="de-DE"/>
         </w:rPr>
       </w:pPr>
-      <w:bookmarkStart w:id="13" w:name="_Toc523077653"/>
+      <w:bookmarkStart w:id="14" w:name="_Toc523077653"/>
       <w:r>
         <w:rPr>
           <w:rFonts w:eastAsia="Times New Roman"/>
@@ -3397,7 +3276,7 @@
         </w:rPr>
         <w:t>Bildrektifizierungsalgorithmus</w:t>
       </w:r>
-      <w:bookmarkEnd w:id="13"/>
+      <w:bookmarkEnd w:id="14"/>
     </w:p>
     <w:p>
       <w:pPr>
@@ -3417,15 +3296,7 @@
         <w:t>l</w:t>
       </w:r>
       <w:r>
-        <w:t xml:space="preserve"> ist es die </w:t>
-      </w:r>
-      <w:proofErr w:type="spellStart"/>
-      <w:r>
-        <w:t>Epipole</w:t>
-      </w:r>
-      <w:proofErr w:type="spellEnd"/>
-      <w:r>
-        <w:t xml:space="preserve"> beider gegebenen Punkte gegen unendlich laufen zu lassen. Hier</w:t>
+        <w:t xml:space="preserve"> ist es die Epipole beider gegebenen Punkte gegen unendlich laufen zu lassen. Hier</w:t>
       </w:r>
       <w:r>
         <w:t xml:space="preserve"> werden Bildpunkte der einzelnen</w:t>
@@ -3449,21 +3320,7 @@
         <w:rPr>
           <w:lang w:val="en-US"/>
         </w:rPr>
-        <w:t>(Paper Overview (</w:t>
-      </w:r>
-      <w:proofErr w:type="spellStart"/>
-      <w:r>
-        <w:rPr>
-          <w:lang w:val="en-US"/>
-        </w:rPr>
-        <w:t>erstes</w:t>
-      </w:r>
-      <w:proofErr w:type="spellEnd"/>
-      <w:r>
-        <w:rPr>
-          <w:lang w:val="en-US"/>
-        </w:rPr>
-        <w:t>))</w:t>
+        <w:t>(Paper Overview (erstes))</w:t>
       </w:r>
     </w:p>
     <w:p>
@@ -3471,33 +3328,11 @@
         <w:spacing w:after="120" w:line="360" w:lineRule="auto"/>
         <w:jc w:val="both"/>
       </w:pPr>
-      <w:proofErr w:type="spellStart"/>
       <w:r>
         <w:rPr>
           <w:lang w:val="en-US"/>
         </w:rPr>
-        <w:t>Parallele</w:t>
-      </w:r>
-      <w:proofErr w:type="spellEnd"/>
-      <w:r>
-        <w:rPr>
-          <w:lang w:val="en-US"/>
-        </w:rPr>
-        <w:t xml:space="preserve"> </w:t>
-      </w:r>
-      <w:proofErr w:type="spellStart"/>
-      <w:r>
-        <w:rPr>
-          <w:lang w:val="en-US"/>
-        </w:rPr>
-        <w:t>Epipolarlinien</w:t>
-      </w:r>
-      <w:proofErr w:type="spellEnd"/>
-      <w:r>
-        <w:rPr>
-          <w:lang w:val="en-US"/>
-        </w:rPr>
-        <w:t xml:space="preserve">. </w:t>
+        <w:t xml:space="preserve">Parallele Epipolarlinien. </w:t>
       </w:r>
       <w:r>
         <w:sym w:font="Wingdings" w:char="F0E0"/>
@@ -3518,39 +3353,7 @@
         <w:jc w:val="both"/>
       </w:pPr>
       <w:r>
-        <w:t xml:space="preserve">Die Funktion </w:t>
-      </w:r>
-      <w:proofErr w:type="spellStart"/>
-      <w:r>
-        <w:t>sad_scanline.m</w:t>
-      </w:r>
-      <w:proofErr w:type="spellEnd"/>
-      <w:r>
-        <w:t xml:space="preserve"> </w:t>
-      </w:r>
-      <w:proofErr w:type="spellStart"/>
-      <w:r>
-        <w:t>nnc_scanline.m</w:t>
-      </w:r>
-      <w:proofErr w:type="spellEnd"/>
-      <w:r>
-        <w:t xml:space="preserve"> sorgt dafür, dass </w:t>
-      </w:r>
-      <w:proofErr w:type="gramStart"/>
-      <w:r>
-        <w:t>um ein Pixel</w:t>
-      </w:r>
-      <w:proofErr w:type="gramEnd"/>
-      <w:r>
-        <w:t xml:space="preserve"> ein gewisser Bereich (</w:t>
-      </w:r>
-      <w:proofErr w:type="spellStart"/>
-      <w:r>
-        <w:t>Window</w:t>
-      </w:r>
-      <w:proofErr w:type="spellEnd"/>
-      <w:r>
-        <w:t xml:space="preserve">) gelegt wird, welches mit einem Bereich des anderem Bildes verglichen wird. Den Bereichen, die die geringste Abweichung aufweisen wird die gleiche Zugehörigkeit zugeordnet. </w:t>
+        <w:t xml:space="preserve">Die Funktion sad_scanline.m nnc_scanline.m sorgt dafür, dass um ein Pixel ein gewisser Bereich (Window) gelegt wird, welches mit einem Bereich des anderem Bildes verglichen wird. Den Bereichen, die die geringste Abweichung aufweisen wird die gleiche Zugehörigkeit zugeordnet. </w:t>
       </w:r>
       <w:r>
         <w:t>Formel 1-</w:t>
@@ -3559,15 +3362,7 @@
         <w:t>7 P</w:t>
       </w:r>
       <w:r>
-        <w:t xml:space="preserve">aper </w:t>
-      </w:r>
-      <w:proofErr w:type="gramStart"/>
-      <w:r>
-        <w:t>s.1025 ,</w:t>
-      </w:r>
-      <w:proofErr w:type="gramEnd"/>
-      <w:r>
-        <w:t xml:space="preserve"> Berech</w:t>
+        <w:t>aper s.1025 , Berech</w:t>
       </w:r>
       <w:r>
         <w:t>n</w:t>
@@ -3599,7 +3394,7 @@
           <w:lang w:eastAsia="de-DE"/>
         </w:rPr>
       </w:pPr>
-      <w:bookmarkStart w:id="14" w:name="_Toc523077654"/>
+      <w:bookmarkStart w:id="15" w:name="_Toc523077654"/>
       <w:r>
         <w:rPr>
           <w:rFonts w:eastAsia="Times New Roman"/>
@@ -3616,7 +3411,7 @@
         </w:rPr>
         <w:t>ng</w:t>
       </w:r>
-      <w:bookmarkEnd w:id="14"/>
+      <w:bookmarkEnd w:id="15"/>
     </w:p>
     <w:p>
       <w:pPr>
@@ -3649,34 +3444,17 @@
           <w:lang w:eastAsia="de-DE"/>
         </w:rPr>
       </w:pPr>
-      <w:bookmarkStart w:id="15" w:name="_Toc523077655"/>
+      <w:bookmarkStart w:id="16" w:name="_Toc523077655"/>
       <w:r>
         <w:rPr>
           <w:rFonts w:eastAsia="Times New Roman"/>
           <w:shd w:val="clear" w:color="auto" w:fill="FFFFFF"/>
           <w:lang w:eastAsia="de-DE"/>
         </w:rPr>
-        <w:t>Ausgabe des Free-</w:t>
-      </w:r>
-      <w:proofErr w:type="spellStart"/>
-      <w:r>
-        <w:rPr>
-          <w:rFonts w:eastAsia="Times New Roman"/>
-          <w:shd w:val="clear" w:color="auto" w:fill="FFFFFF"/>
-          <w:lang w:eastAsia="de-DE"/>
-        </w:rPr>
-        <w:t>Viewpoint</w:t>
-      </w:r>
-      <w:proofErr w:type="spellEnd"/>
-      <w:r>
-        <w:rPr>
-          <w:rFonts w:eastAsia="Times New Roman"/>
-          <w:shd w:val="clear" w:color="auto" w:fill="FFFFFF"/>
-          <w:lang w:eastAsia="de-DE"/>
-        </w:rPr>
-        <w:t xml:space="preserve"> Bildes</w:t>
-      </w:r>
-      <w:bookmarkEnd w:id="15"/>
+        <w:lastRenderedPageBreak/>
+        <w:t>Ausgabe des Free-Viewpoint Bildes</w:t>
+      </w:r>
+      <w:bookmarkEnd w:id="16"/>
     </w:p>
     <w:p>
       <w:pPr>
@@ -3721,12 +3499,11 @@
       <w:pPr>
         <w:pStyle w:val="berschrift2"/>
       </w:pPr>
-      <w:bookmarkStart w:id="16" w:name="_Toc523077656"/>
-      <w:r>
-        <w:lastRenderedPageBreak/>
+      <w:bookmarkStart w:id="17" w:name="_Toc523077656"/>
+      <w:r>
         <w:t>Verkürzung der Bearbeitungszeit</w:t>
       </w:r>
-      <w:bookmarkEnd w:id="16"/>
+      <w:bookmarkEnd w:id="17"/>
     </w:p>
     <w:p/>
     <w:p>
@@ -3743,14 +3520,12 @@
       <w:r>
         <w:t xml:space="preserve">, wird mit der Funktion </w:t>
       </w:r>
-      <w:proofErr w:type="spellStart"/>
       <w:r>
         <w:rPr>
           <w:i/>
         </w:rPr>
         <w:t>downsample.m</w:t>
       </w:r>
-      <w:proofErr w:type="spellEnd"/>
       <w:r>
         <w:t xml:space="preserve"> die Auflösung </w:t>
       </w:r>
@@ -3778,7 +3553,6 @@
       <w:r>
         <w:t xml:space="preserve"> und mit der Funktion </w:t>
       </w:r>
-      <w:proofErr w:type="spellStart"/>
       <w:r>
         <w:rPr>
           <w:i/>
@@ -3791,7 +3565,6 @@
         </w:rPr>
         <w:t>.m</w:t>
       </w:r>
-      <w:proofErr w:type="spellEnd"/>
       <w:r>
         <w:t xml:space="preserve"> wieder </w:t>
       </w:r>
@@ -3826,7 +3599,7 @@
       <w:pPr>
         <w:pStyle w:val="berschrift1"/>
       </w:pPr>
-      <w:bookmarkStart w:id="17" w:name="_Toc523077657"/>
+      <w:bookmarkStart w:id="18" w:name="_Toc523077657"/>
       <w:r>
         <w:lastRenderedPageBreak/>
         <w:t>Graphische Benutzeroberfläche</w:t>
@@ -3840,7 +3613,7 @@
       <w:r>
         <w:t>)</w:t>
       </w:r>
-      <w:bookmarkEnd w:id="17"/>
+      <w:bookmarkEnd w:id="18"/>
     </w:p>
     <w:p>
       <w:pPr>
@@ -4231,8 +4004,6 @@
       <w:r>
         <w:t>: Benutzeroberfläche mit geladenen Bildern</w:t>
       </w:r>
-      <w:bookmarkStart w:id="18" w:name="_GoBack"/>
-      <w:bookmarkEnd w:id="18"/>
     </w:p>
     <w:p>
       <w:pPr>
@@ -4602,187 +4373,7 @@
           <w:szCs w:val="20"/>
           <w:lang w:eastAsia="de-DE"/>
         </w:rPr>
-        <w:t>Erstellen Sie ein Dokument (*.</w:t>
-      </w:r>
-      <w:proofErr w:type="spellStart"/>
-      <w:r>
-        <w:rPr>
-          <w:rFonts w:cs="Times New Roman"/>
-          <w:sz w:val="20"/>
-          <w:szCs w:val="20"/>
-          <w:lang w:eastAsia="de-DE"/>
-        </w:rPr>
-        <w:t>pdf</w:t>
-      </w:r>
-      <w:proofErr w:type="spellEnd"/>
-      <w:r>
-        <w:rPr>
-          <w:rFonts w:cs="Times New Roman"/>
-          <w:sz w:val="20"/>
-          <w:szCs w:val="20"/>
-          <w:lang w:eastAsia="de-DE"/>
-        </w:rPr>
-        <w:t>, *.</w:t>
-      </w:r>
-      <w:proofErr w:type="spellStart"/>
-      <w:r>
-        <w:rPr>
-          <w:rFonts w:cs="Times New Roman"/>
-          <w:sz w:val="20"/>
-          <w:szCs w:val="20"/>
-          <w:lang w:eastAsia="de-DE"/>
-        </w:rPr>
-        <w:t>docx</w:t>
-      </w:r>
-      <w:proofErr w:type="spellEnd"/>
-      <w:r>
-        <w:rPr>
-          <w:rFonts w:cs="Times New Roman"/>
-          <w:sz w:val="20"/>
-          <w:szCs w:val="20"/>
-          <w:lang w:eastAsia="de-DE"/>
-        </w:rPr>
-        <w:t xml:space="preserve">), indem Sie die </w:t>
-      </w:r>
-      <w:proofErr w:type="spellStart"/>
-      <w:r>
-        <w:rPr>
-          <w:rFonts w:cs="Times New Roman"/>
-          <w:sz w:val="20"/>
-          <w:szCs w:val="20"/>
-          <w:lang w:eastAsia="de-DE"/>
-        </w:rPr>
-        <w:t>Funkti</w:t>
-      </w:r>
-      <w:proofErr w:type="spellEnd"/>
-      <w:r>
-        <w:rPr>
-          <w:rFonts w:cs="Times New Roman"/>
-          <w:sz w:val="20"/>
-          <w:szCs w:val="20"/>
-          <w:lang w:eastAsia="de-DE"/>
-        </w:rPr>
-        <w:t xml:space="preserve">- </w:t>
-      </w:r>
-      <w:proofErr w:type="spellStart"/>
-      <w:r>
-        <w:rPr>
-          <w:rFonts w:cs="Times New Roman"/>
-          <w:sz w:val="20"/>
-          <w:szCs w:val="20"/>
-          <w:lang w:eastAsia="de-DE"/>
-        </w:rPr>
-        <w:t>onsweise</w:t>
-      </w:r>
-      <w:proofErr w:type="spellEnd"/>
-      <w:r>
-        <w:rPr>
-          <w:rFonts w:cs="Times New Roman"/>
-          <w:sz w:val="20"/>
-          <w:szCs w:val="20"/>
-          <w:lang w:eastAsia="de-DE"/>
-        </w:rPr>
-        <w:t xml:space="preserve"> ihres Programms kurz </w:t>
-      </w:r>
-      <w:proofErr w:type="spellStart"/>
-      <w:r>
-        <w:rPr>
-          <w:rFonts w:cs="Times New Roman"/>
-          <w:sz w:val="20"/>
-          <w:szCs w:val="20"/>
-          <w:lang w:eastAsia="de-DE"/>
-        </w:rPr>
-        <w:t>erklären</w:t>
-      </w:r>
-      <w:proofErr w:type="spellEnd"/>
-      <w:r>
-        <w:rPr>
-          <w:rFonts w:cs="Times New Roman"/>
-          <w:sz w:val="20"/>
-          <w:szCs w:val="20"/>
-          <w:lang w:eastAsia="de-DE"/>
-        </w:rPr>
-        <w:t xml:space="preserve"> und legen Sie auch die Quellen dar, die sie </w:t>
-      </w:r>
-      <w:proofErr w:type="spellStart"/>
-      <w:r>
-        <w:rPr>
-          <w:rFonts w:cs="Times New Roman"/>
-          <w:sz w:val="20"/>
-          <w:szCs w:val="20"/>
-          <w:lang w:eastAsia="de-DE"/>
-        </w:rPr>
-        <w:t>für</w:t>
-      </w:r>
-      <w:proofErr w:type="spellEnd"/>
-      <w:r>
-        <w:rPr>
-          <w:rFonts w:cs="Times New Roman"/>
-          <w:sz w:val="20"/>
-          <w:szCs w:val="20"/>
-          <w:lang w:eastAsia="de-DE"/>
-        </w:rPr>
-        <w:t xml:space="preserve"> Ihren Ansatz konsultiert haben. Nutzen Sie dazu gerne auch mathematische </w:t>
-      </w:r>
-      <w:proofErr w:type="spellStart"/>
-      <w:r>
-        <w:rPr>
-          <w:rFonts w:cs="Times New Roman"/>
-          <w:sz w:val="20"/>
-          <w:szCs w:val="20"/>
-          <w:lang w:eastAsia="de-DE"/>
-        </w:rPr>
-        <w:t>Be</w:t>
-      </w:r>
-      <w:proofErr w:type="spellEnd"/>
-      <w:r>
-        <w:rPr>
-          <w:rFonts w:cs="Times New Roman"/>
-          <w:sz w:val="20"/>
-          <w:szCs w:val="20"/>
-          <w:lang w:eastAsia="de-DE"/>
-        </w:rPr>
-        <w:t xml:space="preserve">- </w:t>
-      </w:r>
-      <w:proofErr w:type="spellStart"/>
-      <w:r>
-        <w:rPr>
-          <w:rFonts w:cs="Times New Roman"/>
-          <w:sz w:val="20"/>
-          <w:szCs w:val="20"/>
-          <w:lang w:eastAsia="de-DE"/>
-        </w:rPr>
-        <w:t>schreibungen</w:t>
-      </w:r>
-      <w:proofErr w:type="spellEnd"/>
-      <w:r>
-        <w:rPr>
-          <w:rFonts w:cs="Times New Roman"/>
-          <w:sz w:val="20"/>
-          <w:szCs w:val="20"/>
-          <w:lang w:eastAsia="de-DE"/>
-        </w:rPr>
-        <w:t xml:space="preserve">, Skizzen und Blockdiagramme. </w:t>
-      </w:r>
-      <w:proofErr w:type="spellStart"/>
-      <w:r>
-        <w:rPr>
-          <w:rFonts w:cs="Times New Roman"/>
-          <w:sz w:val="20"/>
-          <w:szCs w:val="20"/>
-          <w:lang w:eastAsia="de-DE"/>
-        </w:rPr>
-        <w:t>Fügen</w:t>
-      </w:r>
-      <w:proofErr w:type="spellEnd"/>
-      <w:r>
-        <w:rPr>
-          <w:rFonts w:cs="Times New Roman"/>
-          <w:sz w:val="20"/>
-          <w:szCs w:val="20"/>
-          <w:lang w:eastAsia="de-DE"/>
-        </w:rPr>
-        <w:t xml:space="preserve"> Sie in dieses Dokument auch die geforderten Werte, die Sie errechnet haben, sowie Plots, die Sie erstellt haben ein, und legen Sie das Dokument Ihrem Abgabearchiv bei. Weisen Sie in diesem Dokument auch auf eventuelle Zusatzfeatures hin, die Sie implementiert haben (sie- he Zusatzpunkte). </w:t>
+        <w:t xml:space="preserve">Erstellen Sie ein Dokument (*.pdf, *.docx), indem Sie die Funkti- onsweise ihres Programms kurz erklären und legen Sie auch die Quellen dar, die sie für Ihren Ansatz konsultiert haben. Nutzen Sie dazu gerne auch mathematische Be- schreibungen, Skizzen und Blockdiagramme. Fügen Sie in dieses Dokument auch die geforderten Werte, die Sie errechnet haben, sowie Plots, die Sie erstellt haben ein, und legen Sie das Dokument Ihrem Abgabearchiv bei. Weisen Sie in diesem Dokument auch auf eventuelle Zusatzfeatures hin, die Sie implementiert haben (sie- he Zusatzpunkte). </w:t>
       </w:r>
     </w:p>
     <w:p>
@@ -9695,7 +9286,7 @@
 </file>
 
 <file path=customXml/itemProps1.xml><?xml version="1.0" encoding="utf-8"?>
-<ds:datastoreItem xmlns:ds="http://schemas.openxmlformats.org/officeDocument/2006/customXml" ds:itemID="{A127C48D-0CEB-8941-BC93-BC746121BA9A}">
+<ds:datastoreItem xmlns:ds="http://schemas.openxmlformats.org/officeDocument/2006/customXml" ds:itemID="{C71FA99E-7291-324E-AB62-00D40001BA36}">
   <ds:schemaRefs>
     <ds:schemaRef ds:uri="http://schemas.openxmlformats.org/officeDocument/2006/bibliography"/>
   </ds:schemaRefs>

</xml_diff>

<commit_message>
Doku: Fertigstellung der Beschreibung des Programmablaufs
</commit_message>
<xml_diff>
--- a/Doku_Gr11_Challenge.docx
+++ b/Doku_Gr11_Challenge.docx
@@ -289,8 +289,16 @@
         <w:rPr>
           <w:color w:val="808080" w:themeColor="text1" w:themeTint="7F"/>
         </w:rPr>
-        <w:t>Andre Thommessen</w:t>
-      </w:r>
+        <w:t xml:space="preserve">Andre </w:t>
+      </w:r>
+      <w:proofErr w:type="spellStart"/>
+      <w:r>
+        <w:rPr>
+          <w:color w:val="808080" w:themeColor="text1" w:themeTint="7F"/>
+        </w:rPr>
+        <w:t>Thommessen</w:t>
+      </w:r>
+      <w:proofErr w:type="spellEnd"/>
     </w:p>
     <w:p>
       <w:pPr>
@@ -306,8 +314,17 @@
           <w:color w:val="808080" w:themeColor="text1" w:themeTint="7F"/>
           <w:lang w:val="en-US"/>
         </w:rPr>
-        <w:t>Oliver Doege</w:t>
-      </w:r>
+        <w:t xml:space="preserve">Oliver </w:t>
+      </w:r>
+      <w:proofErr w:type="spellStart"/>
+      <w:r>
+        <w:rPr>
+          <w:color w:val="808080" w:themeColor="text1" w:themeTint="7F"/>
+          <w:lang w:val="en-US"/>
+        </w:rPr>
+        <w:t>Doege</w:t>
+      </w:r>
+      <w:proofErr w:type="spellEnd"/>
     </w:p>
     <w:p>
       <w:pPr>
@@ -323,8 +340,17 @@
           <w:color w:val="808080" w:themeColor="text1" w:themeTint="7F"/>
           <w:lang w:val="en-US"/>
         </w:rPr>
-        <w:t>Julia Ströbel</w:t>
-      </w:r>
+        <w:t xml:space="preserve">Julia </w:t>
+      </w:r>
+      <w:proofErr w:type="spellStart"/>
+      <w:r>
+        <w:rPr>
+          <w:color w:val="808080" w:themeColor="text1" w:themeTint="7F"/>
+          <w:lang w:val="en-US"/>
+        </w:rPr>
+        <w:t>Ströbel</w:t>
+      </w:r>
+      <w:proofErr w:type="spellEnd"/>
     </w:p>
     <w:p>
       <w:pPr>
@@ -340,8 +366,17 @@
           <w:color w:val="808080" w:themeColor="text1" w:themeTint="7F"/>
           <w:lang w:val="en-US"/>
         </w:rPr>
-        <w:t>Sebastian Hügler</w:t>
-      </w:r>
+        <w:t xml:space="preserve">Sebastian </w:t>
+      </w:r>
+      <w:proofErr w:type="spellStart"/>
+      <w:r>
+        <w:rPr>
+          <w:color w:val="808080" w:themeColor="text1" w:themeTint="7F"/>
+          <w:lang w:val="en-US"/>
+        </w:rPr>
+        <w:t>Hügler</w:t>
+      </w:r>
+      <w:proofErr w:type="spellEnd"/>
     </w:p>
     <w:p>
       <w:pPr>
@@ -393,14 +428,36 @@
           <w:rPr>
             <w:color w:val="808080" w:themeColor="text1" w:themeTint="7F"/>
           </w:rPr>
-          <w:t>Prof. Dr.-Ing. Klaus Diepold</w:t>
+          <w:t xml:space="preserve">Prof. Dr.-Ing. Klaus </w:t>
         </w:r>
+        <w:proofErr w:type="spellStart"/>
+        <w:r>
+          <w:rPr>
+            <w:color w:val="808080" w:themeColor="text1" w:themeTint="7F"/>
+          </w:rPr>
+          <w:t>Diepold</w:t>
+        </w:r>
+        <w:proofErr w:type="spellEnd"/>
       </w:hyperlink>
       <w:r>
         <w:rPr>
           <w:color w:val="808080" w:themeColor="text1" w:themeTint="7F"/>
         </w:rPr>
-        <w:t xml:space="preserve"> / M.Sc. Stefan Röhrl</w:t>
+        <w:t xml:space="preserve"> / </w:t>
+      </w:r>
+      <w:proofErr w:type="spellStart"/>
+      <w:r>
+        <w:rPr>
+          <w:color w:val="808080" w:themeColor="text1" w:themeTint="7F"/>
+        </w:rPr>
+        <w:t>M.Sc</w:t>
+      </w:r>
+      <w:proofErr w:type="spellEnd"/>
+      <w:r>
+        <w:rPr>
+          <w:color w:val="808080" w:themeColor="text1" w:themeTint="7F"/>
+        </w:rPr>
+        <w:t>. Stefan Röhrl</w:t>
       </w:r>
       <w:r>
         <w:rPr>
@@ -1880,8 +1937,9 @@
           <w:szCs w:val="22"/>
           <w:lang w:eastAsia="de-DE"/>
         </w:rPr>
-        <w:t xml:space="preserve"> wird positiv angerechnet. Eine graphische Benutzeroberfläche</w:t>
-      </w:r>
+        <w:t xml:space="preserve"> wird positiv angerechnet. Eine graphische </w:t>
+      </w:r>
+      <w:proofErr w:type="gramStart"/>
       <w:r>
         <w:rPr>
           <w:rFonts w:cs="Times New Roman"/>
@@ -1889,7 +1947,26 @@
           <w:szCs w:val="22"/>
           <w:lang w:eastAsia="de-DE"/>
         </w:rPr>
-        <w:t>(GUI)</w:t>
+        <w:t>Benutzeroberfläche</w:t>
+      </w:r>
+      <w:r>
+        <w:rPr>
+          <w:rFonts w:cs="Times New Roman"/>
+          <w:sz w:val="22"/>
+          <w:szCs w:val="22"/>
+          <w:lang w:eastAsia="de-DE"/>
+        </w:rPr>
+        <w:t>(</w:t>
+      </w:r>
+      <w:proofErr w:type="gramEnd"/>
+      <w:r>
+        <w:rPr>
+          <w:rFonts w:cs="Times New Roman"/>
+          <w:sz w:val="22"/>
+          <w:szCs w:val="22"/>
+          <w:lang w:eastAsia="de-DE"/>
+        </w:rPr>
+        <w:t>GUI)</w:t>
       </w:r>
       <w:r>
         <w:rPr>
@@ -1947,7 +2024,27 @@
           <w:szCs w:val="20"/>
           <w:lang w:eastAsia="de-DE"/>
         </w:rPr>
-        <w:t xml:space="preserve">Die Challenge besteht darin, aus einem Stereo-Bild-Paar eine dritte virtuelle Ansicht zu generieren. Dabei soll der Blickwinkel der virtuellen Ansicht zwischen den beiden realen Ansichten liegen und durch einen Prozentwert frei bestimmbar sein. Das Programm soll in Matlab ohne die Hilfe spezialisierter Toolboxen erstellt werden. Als </w:t>
+        <w:t xml:space="preserve">Die Challenge besteht darin, aus einem Stereo-Bild-Paar eine dritte virtuelle Ansicht zu generieren. Dabei soll der Blickwinkel der virtuellen Ansicht zwischen den beiden realen Ansichten liegen und durch einen Prozentwert frei bestimmbar sein. Das Programm soll in </w:t>
+      </w:r>
+      <w:proofErr w:type="spellStart"/>
+      <w:r>
+        <w:rPr>
+          <w:rFonts w:cs="Times New Roman"/>
+          <w:sz w:val="22"/>
+          <w:szCs w:val="20"/>
+          <w:lang w:eastAsia="de-DE"/>
+        </w:rPr>
+        <w:t>Matlab</w:t>
+      </w:r>
+      <w:proofErr w:type="spellEnd"/>
+      <w:r>
+        <w:rPr>
+          <w:rFonts w:cs="Times New Roman"/>
+          <w:sz w:val="22"/>
+          <w:szCs w:val="20"/>
+          <w:lang w:eastAsia="de-DE"/>
+        </w:rPr>
+        <w:t xml:space="preserve"> ohne die Hilfe spezialisierter Toolboxen erstellt werden. Als </w:t>
       </w:r>
       <w:r>
         <w:rPr>
@@ -2177,7 +2274,27 @@
           <w:szCs w:val="20"/>
           <w:lang w:eastAsia="de-DE"/>
         </w:rPr>
-        <w:t xml:space="preserve"> und mittels des zu erstellenden Programm übereinandergele</w:t>
+        <w:t xml:space="preserve"> und </w:t>
+      </w:r>
+      <w:proofErr w:type="gramStart"/>
+      <w:r>
+        <w:rPr>
+          <w:rFonts w:cs="Times New Roman"/>
+          <w:sz w:val="22"/>
+          <w:szCs w:val="20"/>
+          <w:lang w:eastAsia="de-DE"/>
+        </w:rPr>
+        <w:t>mittels des zu erstellenden Programm</w:t>
+      </w:r>
+      <w:proofErr w:type="gramEnd"/>
+      <w:r>
+        <w:rPr>
+          <w:rFonts w:cs="Times New Roman"/>
+          <w:sz w:val="22"/>
+          <w:szCs w:val="20"/>
+          <w:lang w:eastAsia="de-DE"/>
+        </w:rPr>
+        <w:t xml:space="preserve"> übereinandergele</w:t>
       </w:r>
       <w:r>
         <w:rPr>
@@ -2219,6 +2336,7 @@
         <w:lastRenderedPageBreak/>
         <w:t xml:space="preserve">Das vorgegebene Skript </w:t>
       </w:r>
+      <w:proofErr w:type="spellStart"/>
       <w:r>
         <w:rPr>
           <w:rFonts w:cs="Times New Roman"/>
@@ -2229,6 +2347,7 @@
         </w:rPr>
         <w:t>challange.m</w:t>
       </w:r>
+      <w:proofErr w:type="spellEnd"/>
       <w:r>
         <w:rPr>
           <w:rFonts w:cs="Times New Roman"/>
@@ -2247,6 +2366,7 @@
         </w:rPr>
         <w:t xml:space="preserve"> die Farbbilder </w:t>
       </w:r>
+      <w:proofErr w:type="spellStart"/>
       <w:r>
         <w:rPr>
           <w:rFonts w:cs="Times New Roman"/>
@@ -2255,17 +2375,29 @@
           <w:szCs w:val="20"/>
           <w:lang w:eastAsia="de-DE"/>
         </w:rPr>
-        <w:t>img/L1.jp</w:t>
-      </w:r>
-      <w:r>
-        <w:rPr>
-          <w:rFonts w:cs="Times New Roman"/>
+        <w:t>img</w:t>
+      </w:r>
+      <w:proofErr w:type="spellEnd"/>
+      <w:r>
+        <w:rPr>
+          <w:rFonts w:cs="Times New Roman"/>
+          <w:i/>
           <w:sz w:val="22"/>
           <w:szCs w:val="20"/>
           <w:lang w:eastAsia="de-DE"/>
         </w:rPr>
+        <w:t>/L1.jp</w:t>
+      </w:r>
+      <w:r>
+        <w:rPr>
+          <w:rFonts w:cs="Times New Roman"/>
+          <w:sz w:val="22"/>
+          <w:szCs w:val="20"/>
+          <w:lang w:eastAsia="de-DE"/>
+        </w:rPr>
         <w:t xml:space="preserve">g und </w:t>
       </w:r>
+      <w:proofErr w:type="spellStart"/>
       <w:r>
         <w:rPr>
           <w:rFonts w:cs="Times New Roman"/>
@@ -2274,17 +2406,29 @@
           <w:szCs w:val="20"/>
           <w:lang w:eastAsia="de-DE"/>
         </w:rPr>
-        <w:t>img/R1.jpg</w:t>
-      </w:r>
-      <w:r>
-        <w:rPr>
-          <w:rFonts w:cs="Times New Roman"/>
+        <w:t>img</w:t>
+      </w:r>
+      <w:proofErr w:type="spellEnd"/>
+      <w:r>
+        <w:rPr>
+          <w:rFonts w:cs="Times New Roman"/>
+          <w:i/>
           <w:sz w:val="22"/>
           <w:szCs w:val="20"/>
           <w:lang w:eastAsia="de-DE"/>
         </w:rPr>
+        <w:t>/R1.jpg</w:t>
+      </w:r>
+      <w:r>
+        <w:rPr>
+          <w:rFonts w:cs="Times New Roman"/>
+          <w:sz w:val="22"/>
+          <w:szCs w:val="20"/>
+          <w:lang w:eastAsia="de-DE"/>
+        </w:rPr>
         <w:t xml:space="preserve"> geladen und der Funktion </w:t>
       </w:r>
+      <w:proofErr w:type="spellStart"/>
       <w:r>
         <w:rPr>
           <w:rFonts w:cs="Times New Roman"/>
@@ -2295,6 +2439,7 @@
         </w:rPr>
         <w:t>free_viewpoint</w:t>
       </w:r>
+      <w:proofErr w:type="spellEnd"/>
       <w:r>
         <w:rPr>
           <w:rFonts w:cs="Times New Roman"/>
@@ -2322,6 +2467,7 @@
         </w:rPr>
         <w:t xml:space="preserve"> werden. Die Funktion </w:t>
       </w:r>
+      <w:proofErr w:type="spellStart"/>
       <w:r>
         <w:rPr>
           <w:rFonts w:cs="Times New Roman"/>
@@ -2332,6 +2478,7 @@
         </w:rPr>
         <w:t>free_viewpoint</w:t>
       </w:r>
+      <w:proofErr w:type="spellEnd"/>
       <w:r>
         <w:rPr>
           <w:rFonts w:cs="Times New Roman"/>
@@ -2418,6 +2565,7 @@
         </w:rPr>
         <w:t xml:space="preserve"> auf 50% stehen. Die Rechenzeit, die die Funktion </w:t>
       </w:r>
+      <w:proofErr w:type="spellStart"/>
       <w:r>
         <w:rPr>
           <w:rFonts w:cs="Times New Roman"/>
@@ -2428,6 +2576,7 @@
         </w:rPr>
         <w:t>free_viewpoint</w:t>
       </w:r>
+      <w:proofErr w:type="spellEnd"/>
       <w:r>
         <w:rPr>
           <w:rFonts w:cs="Times New Roman"/>
@@ -2473,6 +2622,7 @@
         </w:rPr>
         <w:t xml:space="preserve"> in der Variable </w:t>
       </w:r>
+      <w:proofErr w:type="spellStart"/>
       <w:r>
         <w:rPr>
           <w:rFonts w:cs="Times New Roman"/>
@@ -2483,6 +2633,7 @@
         </w:rPr>
         <w:t>elapsed_time</w:t>
       </w:r>
+      <w:proofErr w:type="spellEnd"/>
       <w:r>
         <w:rPr>
           <w:rFonts w:cs="Times New Roman"/>
@@ -2630,8 +2781,13 @@
       <w:r>
         <w:t xml:space="preserve">: </w:t>
       </w:r>
-      <w:r>
-        <w:t>img/R1.jpg</w:t>
+      <w:proofErr w:type="spellStart"/>
+      <w:r>
+        <w:t>img</w:t>
+      </w:r>
+      <w:proofErr w:type="spellEnd"/>
+      <w:r>
+        <w:t>/R1.jpg</w:t>
       </w:r>
     </w:p>
     <w:p>
@@ -2755,7 +2911,15 @@
         <w:fldChar w:fldCharType="end"/>
       </w:r>
       <w:r>
-        <w:t>: img/L</w:t>
+        <w:t xml:space="preserve">: </w:t>
+      </w:r>
+      <w:proofErr w:type="spellStart"/>
+      <w:r>
+        <w:t>img</w:t>
+      </w:r>
+      <w:proofErr w:type="spellEnd"/>
+      <w:r>
+        <w:t>/L</w:t>
       </w:r>
       <w:r>
         <w:t>1.jpg</w:t>
@@ -2902,10 +3066,7 @@
       </w:r>
       <w:bookmarkEnd w:id="5"/>
       <w:r>
-        <w:t>Abl</w:t>
-      </w:r>
-      <w:r>
-        <w:t>auf des Programmes</w:t>
+        <w:t>Ablauf des Programmes</w:t>
       </w:r>
     </w:p>
     <w:p>
@@ -2992,15 +3153,110 @@
         <w:rPr>
           <w:sz w:val="22"/>
         </w:rPr>
-        <w:t>die robusten Korrespondenzpunktpaare bestimmt, um höhere Genauigkeit bei der Bestimmung der essentiellen Matrix zu erzielen. Diese erfolgt direkt im Anschluss mit Hilfe des Achtpunktalgorithmus. Durch die essentielle Matrix können</w:t>
-      </w:r>
-      <w:bookmarkStart w:id="6" w:name="_GoBack"/>
-      <w:bookmarkEnd w:id="6"/>
-      <w:r>
-        <w:rPr>
-          <w:sz w:val="22"/>
-        </w:rPr>
-        <w:t xml:space="preserve"> die Rotation und Translation zwischen den beiden Ansichten berechnet werden. Diese werden zur Berechnung der dritten Ansicht benötigt.</w:t>
+        <w:t>die robusten Korrespondenzpunktpaare bestimmt, um höhere Genauigkeit bei der Bestimmung der essentiellen Matrix zu erzielen. Diese erfolgt direkt im Anschluss mit Hilfe des Achtpunktalgorithmus. Durch die essentielle Matrix können die Rotation und Translation zwischen den beiden Ansichten berechnet werden. Diese werden zur Berechnung der dritten Ansicht benötigt.</w:t>
+      </w:r>
+      <w:r>
+        <w:rPr>
+          <w:sz w:val="22"/>
+        </w:rPr>
+        <w:t xml:space="preserve"> Denn mit der Rotation und Translation können die beiden Bilder rektifiziert werden, also eine </w:t>
+      </w:r>
+      <w:r>
+        <w:rPr>
+          <w:sz w:val="22"/>
+        </w:rPr>
+        <w:t>Transformation durchgeführt werden,</w:t>
+      </w:r>
+      <w:r>
+        <w:rPr>
+          <w:sz w:val="22"/>
+        </w:rPr>
+        <w:t xml:space="preserve"> bei der die </w:t>
+      </w:r>
+      <w:proofErr w:type="spellStart"/>
+      <w:r>
+        <w:rPr>
+          <w:sz w:val="22"/>
+        </w:rPr>
+        <w:t>Epipolarlinien</w:t>
+      </w:r>
+      <w:proofErr w:type="spellEnd"/>
+      <w:r>
+        <w:rPr>
+          <w:sz w:val="22"/>
+        </w:rPr>
+        <w:t xml:space="preserve"> kollinear </w:t>
+      </w:r>
+      <w:r>
+        <w:rPr>
+          <w:sz w:val="22"/>
+        </w:rPr>
+        <w:t>und parallel zur horizontalen Achs</w:t>
+      </w:r>
+      <w:r>
+        <w:rPr>
+          <w:sz w:val="22"/>
+        </w:rPr>
+        <w:t xml:space="preserve">e positioniert werden (Roth 2008). </w:t>
+      </w:r>
+      <w:r>
+        <w:rPr>
+          <w:sz w:val="22"/>
+        </w:rPr>
+        <w:t>Somit wurden die Kamerabewegungen zwischen den beiden Bildaufnahmen ausgeglichen und die beiden Ansichten zeigen eine frontale Aufnahme nur um einen gewissen Abstand versetzt. Mit die</w:t>
+      </w:r>
+      <w:r>
+        <w:rPr>
+          <w:sz w:val="22"/>
+        </w:rPr>
+        <w:t xml:space="preserve">sen rektifizierten Bildern können die </w:t>
+      </w:r>
+      <w:r>
+        <w:rPr>
+          <w:sz w:val="22"/>
+        </w:rPr>
+        <w:t xml:space="preserve">Disparitäten bzw. eine </w:t>
+      </w:r>
+      <w:proofErr w:type="spellStart"/>
+      <w:r>
+        <w:rPr>
+          <w:sz w:val="22"/>
+        </w:rPr>
+        <w:t>Depth-Map</w:t>
+      </w:r>
+      <w:proofErr w:type="spellEnd"/>
+      <w:r>
+        <w:rPr>
+          <w:sz w:val="22"/>
+        </w:rPr>
+        <w:t xml:space="preserve"> berechnet werden. Aus dieser kann dann eine dritte rektifizierte Ansicht berechnet werden, welche im Anschluss wieder </w:t>
+      </w:r>
+      <w:proofErr w:type="spellStart"/>
+      <w:r>
+        <w:rPr>
+          <w:sz w:val="22"/>
+        </w:rPr>
+        <w:t>derektifiziert</w:t>
+      </w:r>
+      <w:proofErr w:type="spellEnd"/>
+      <w:r>
+        <w:rPr>
+          <w:sz w:val="22"/>
+        </w:rPr>
+        <w:t xml:space="preserve"> werden muss. </w:t>
+      </w:r>
+      <w:r>
+        <w:rPr>
+          <w:sz w:val="22"/>
+        </w:rPr>
+        <w:lastRenderedPageBreak/>
+        <w:t>Ansonsten passt die Ansicht nicht zu den beiden zu Beginn übergegebenen Bildern.</w:t>
+      </w:r>
+      <w:r>
+        <w:rPr>
+          <w:sz w:val="22"/>
+        </w:rPr>
+        <w:t xml:space="preserve"> Zuletzt wird das berechnete virtuelle Bild dem Benutzer ausgegeben. </w:t>
       </w:r>
     </w:p>
     <w:p>
@@ -3011,6 +3267,12 @@
           <w:sz w:val="22"/>
         </w:rPr>
       </w:pPr>
+      <w:r>
+        <w:rPr>
+          <w:sz w:val="22"/>
+        </w:rPr>
+        <w:t>Im Folgenden werden die hier kurz beschriebenen Schritte ausführlich beschrieben und erläutert.</w:t>
+      </w:r>
     </w:p>
     <w:p>
       <w:pPr>
@@ -3022,7 +3284,7 @@
           <w:lang w:eastAsia="de-DE"/>
         </w:rPr>
       </w:pPr>
-      <w:bookmarkStart w:id="7" w:name="_Toc523077646"/>
+      <w:bookmarkStart w:id="6" w:name="_Toc523077646"/>
       <w:r>
         <w:rPr>
           <w:rFonts w:eastAsia="Times New Roman"/>
@@ -3031,7 +3293,14 @@
         </w:rPr>
         <w:t>Umwandlung der Bilder in Graubilder</w:t>
       </w:r>
-      <w:bookmarkEnd w:id="7"/>
+      <w:bookmarkEnd w:id="6"/>
+    </w:p>
+    <w:p>
+      <w:pPr>
+        <w:rPr>
+          <w:lang w:eastAsia="de-DE"/>
+        </w:rPr>
+      </w:pPr>
     </w:p>
     <w:p>
       <w:pPr>
@@ -3044,6 +3313,59 @@
           <w:lang w:eastAsia="de-DE"/>
         </w:rPr>
       </w:pPr>
+      <w:bookmarkStart w:id="7" w:name="_Toc523077647"/>
+      <w:r>
+        <w:rPr>
+          <w:rFonts w:eastAsia="Times New Roman"/>
+          <w:shd w:val="clear" w:color="auto" w:fill="FFFFFF"/>
+          <w:lang w:eastAsia="de-DE"/>
+        </w:rPr>
+        <w:t>Intensitäts</w:t>
+      </w:r>
+      <w:r>
+        <w:rPr>
+          <w:rFonts w:eastAsia="Times New Roman"/>
+          <w:shd w:val="clear" w:color="auto" w:fill="FFFFFF"/>
+          <w:lang w:eastAsia="de-DE"/>
+        </w:rPr>
+        <w:t>-</w:t>
+      </w:r>
+      <w:r>
+        <w:rPr>
+          <w:rFonts w:eastAsia="Times New Roman"/>
+          <w:shd w:val="clear" w:color="auto" w:fill="FFFFFF"/>
+          <w:lang w:eastAsia="de-DE"/>
+        </w:rPr>
+        <w:t xml:space="preserve"> und Beleuchtungskorrektur</w:t>
+      </w:r>
+      <w:bookmarkEnd w:id="7"/>
+    </w:p>
+    <w:p>
+      <w:pPr>
+        <w:spacing w:line="360" w:lineRule="auto"/>
+        <w:jc w:val="both"/>
+        <w:rPr>
+          <w:lang w:eastAsia="de-DE"/>
+        </w:rPr>
+      </w:pPr>
+    </w:p>
+    <w:p>
+      <w:pPr>
+        <w:spacing w:line="360" w:lineRule="auto"/>
+        <w:jc w:val="both"/>
+      </w:pPr>
+      <w:r>
+        <w:t xml:space="preserve">Die Bilder </w:t>
+      </w:r>
+      <w:r>
+        <w:t>werden heller gestellt um die Kanten besser erkennen zu können.</w:t>
+      </w:r>
+    </w:p>
+    <w:p>
+      <w:pPr>
+        <w:spacing w:line="360" w:lineRule="auto"/>
+        <w:jc w:val="both"/>
+      </w:pPr>
     </w:p>
     <w:p>
       <w:pPr>
@@ -3056,30 +3378,14 @@
           <w:lang w:eastAsia="de-DE"/>
         </w:rPr>
       </w:pPr>
-      <w:bookmarkStart w:id="8" w:name="_Toc523077647"/>
+      <w:bookmarkStart w:id="8" w:name="_Toc523077648"/>
       <w:r>
         <w:rPr>
           <w:rFonts w:eastAsia="Times New Roman"/>
           <w:shd w:val="clear" w:color="auto" w:fill="FFFFFF"/>
           <w:lang w:eastAsia="de-DE"/>
         </w:rPr>
-        <w:t>Intensitäts</w:t>
-      </w:r>
-      <w:r>
-        <w:rPr>
-          <w:rFonts w:eastAsia="Times New Roman"/>
-          <w:shd w:val="clear" w:color="auto" w:fill="FFFFFF"/>
-          <w:lang w:eastAsia="de-DE"/>
-        </w:rPr>
-        <w:t>-</w:t>
-      </w:r>
-      <w:r>
-        <w:rPr>
-          <w:rFonts w:eastAsia="Times New Roman"/>
-          <w:shd w:val="clear" w:color="auto" w:fill="FFFFFF"/>
-          <w:lang w:eastAsia="de-DE"/>
-        </w:rPr>
-        <w:t xml:space="preserve"> und Beleuchtungskorrektur</w:t>
+        <w:t>Bilaterale Filterung</w:t>
       </w:r>
       <w:bookmarkEnd w:id="8"/>
     </w:p>
@@ -3087,9 +3393,6 @@
       <w:pPr>
         <w:spacing w:line="360" w:lineRule="auto"/>
         <w:jc w:val="both"/>
-        <w:rPr>
-          <w:lang w:eastAsia="de-DE"/>
-        </w:rPr>
       </w:pPr>
     </w:p>
     <w:p>
@@ -3098,10 +3401,15 @@
         <w:jc w:val="both"/>
       </w:pPr>
       <w:r>
-        <w:t xml:space="preserve">Die Bilder </w:t>
-      </w:r>
-      <w:r>
-        <w:t>werden heller gestellt um die Kanten besser erkennen zu können.</w:t>
+        <w:t xml:space="preserve">Bei der Bilateralen Filterung werden die Oberflächen weicher aber die Kanten bleiben erhalten. Dies erleichtert die Suche nach Merkmalspunkten und unnötige Störgrößen werden </w:t>
+      </w:r>
+      <w:proofErr w:type="spellStart"/>
+      <w:r>
+        <w:t>elminiert</w:t>
+      </w:r>
+      <w:proofErr w:type="spellEnd"/>
+      <w:r>
+        <w:t>.</w:t>
       </w:r>
     </w:p>
     <w:p>
@@ -3116,42 +3424,20 @@
         <w:spacing w:line="360" w:lineRule="auto"/>
         <w:jc w:val="both"/>
         <w:rPr>
+          <w:rFonts w:ascii="Times New Roman" w:eastAsia="Times New Roman" w:hAnsi="Times New Roman"/>
+          <w:lang w:eastAsia="de-DE"/>
+        </w:rPr>
+      </w:pPr>
+      <w:bookmarkStart w:id="9" w:name="_Toc523077649"/>
+      <w:r>
+        <w:rPr>
           <w:rFonts w:eastAsia="Times New Roman"/>
           <w:shd w:val="clear" w:color="auto" w:fill="FFFFFF"/>
           <w:lang w:eastAsia="de-DE"/>
         </w:rPr>
-      </w:pPr>
-      <w:bookmarkStart w:id="9" w:name="_Toc523077648"/>
-      <w:r>
-        <w:rPr>
-          <w:rFonts w:eastAsia="Times New Roman"/>
-          <w:shd w:val="clear" w:color="auto" w:fill="FFFFFF"/>
-          <w:lang w:eastAsia="de-DE"/>
-        </w:rPr>
-        <w:t>Bilaterale Filterung</w:t>
+        <w:t>Harris-Merkmale berechnen</w:t>
       </w:r>
       <w:bookmarkEnd w:id="9"/>
-    </w:p>
-    <w:p>
-      <w:pPr>
-        <w:spacing w:line="360" w:lineRule="auto"/>
-        <w:jc w:val="both"/>
-      </w:pPr>
-    </w:p>
-    <w:p>
-      <w:pPr>
-        <w:spacing w:line="360" w:lineRule="auto"/>
-        <w:jc w:val="both"/>
-      </w:pPr>
-      <w:r>
-        <w:t>Bei der Bilateralen Filterung werden die Oberflächen weicher aber die Kanten bleiben erhalten. Dies erleichtert die Suche nach Merkmalspunkten und unnötige Störgrößen werden elminiert.</w:t>
-      </w:r>
-    </w:p>
-    <w:p>
-      <w:pPr>
-        <w:spacing w:line="360" w:lineRule="auto"/>
-        <w:jc w:val="both"/>
-      </w:pPr>
     </w:p>
     <w:p>
       <w:pPr>
@@ -3163,14 +3449,22 @@
           <w:lang w:eastAsia="de-DE"/>
         </w:rPr>
       </w:pPr>
-      <w:bookmarkStart w:id="10" w:name="_Toc523077649"/>
+      <w:bookmarkStart w:id="10" w:name="_Toc523077650"/>
       <w:r>
         <w:rPr>
           <w:rFonts w:eastAsia="Times New Roman"/>
           <w:shd w:val="clear" w:color="auto" w:fill="FFFFFF"/>
           <w:lang w:eastAsia="de-DE"/>
         </w:rPr>
-        <w:t>Harris-Merkmale berechnen</w:t>
+        <w:t>Korrespondenzschä</w:t>
+      </w:r>
+      <w:r>
+        <w:rPr>
+          <w:rFonts w:eastAsia="Times New Roman"/>
+          <w:shd w:val="clear" w:color="auto" w:fill="FFFFFF"/>
+          <w:lang w:eastAsia="de-DE"/>
+        </w:rPr>
+        <w:t>tzung</w:t>
       </w:r>
       <w:bookmarkEnd w:id="10"/>
     </w:p>
@@ -3184,22 +3478,14 @@
           <w:lang w:eastAsia="de-DE"/>
         </w:rPr>
       </w:pPr>
-      <w:bookmarkStart w:id="11" w:name="_Toc523077650"/>
+      <w:bookmarkStart w:id="11" w:name="_Toc523077651"/>
       <w:r>
         <w:rPr>
           <w:rFonts w:eastAsia="Times New Roman"/>
           <w:shd w:val="clear" w:color="auto" w:fill="FFFFFF"/>
           <w:lang w:eastAsia="de-DE"/>
         </w:rPr>
-        <w:t>Korrespondenzschä</w:t>
-      </w:r>
-      <w:r>
-        <w:rPr>
-          <w:rFonts w:eastAsia="Times New Roman"/>
-          <w:shd w:val="clear" w:color="auto" w:fill="FFFFFF"/>
-          <w:lang w:eastAsia="de-DE"/>
-        </w:rPr>
-        <w:t>tzung</w:t>
+        <w:t>Finde robuste Korrespondenzpunktpaare mit Hilfe des RANSAC-Algorithmus</w:t>
       </w:r>
       <w:bookmarkEnd w:id="11"/>
     </w:p>
@@ -3209,20 +3495,31 @@
         <w:spacing w:line="360" w:lineRule="auto"/>
         <w:jc w:val="both"/>
         <w:rPr>
-          <w:rFonts w:ascii="Times New Roman" w:eastAsia="Times New Roman" w:hAnsi="Times New Roman"/>
-          <w:lang w:eastAsia="de-DE"/>
-        </w:rPr>
-      </w:pPr>
-      <w:bookmarkStart w:id="12" w:name="_Toc523077651"/>
-      <w:r>
-        <w:rPr>
           <w:rFonts w:eastAsia="Times New Roman"/>
           <w:shd w:val="clear" w:color="auto" w:fill="FFFFFF"/>
           <w:lang w:eastAsia="de-DE"/>
         </w:rPr>
-        <w:t>Finde robuste Korrespondenzpunktpaare mit Hilfe des RANSAC-Algorithmus</w:t>
+      </w:pPr>
+      <w:bookmarkStart w:id="12" w:name="_Toc523077652"/>
+      <w:r>
+        <w:rPr>
+          <w:rFonts w:eastAsia="Times New Roman"/>
+          <w:shd w:val="clear" w:color="auto" w:fill="FFFFFF"/>
+          <w:lang w:eastAsia="de-DE"/>
+        </w:rPr>
+        <w:t>Berechne die Essentielle Matrix</w:t>
       </w:r>
       <w:bookmarkEnd w:id="12"/>
+    </w:p>
+    <w:p>
+      <w:pPr>
+        <w:spacing w:line="360" w:lineRule="auto"/>
+        <w:jc w:val="both"/>
+        <w:rPr>
+          <w:rFonts w:ascii="Times New Roman" w:eastAsia="Times New Roman" w:hAnsi="Times New Roman" w:cs="Times New Roman"/>
+          <w:lang w:eastAsia="de-DE"/>
+        </w:rPr>
+      </w:pPr>
     </w:p>
     <w:p>
       <w:pPr>
@@ -3235,25 +3532,218 @@
           <w:lang w:eastAsia="de-DE"/>
         </w:rPr>
       </w:pPr>
-      <w:bookmarkStart w:id="13" w:name="_Toc523077652"/>
+      <w:bookmarkStart w:id="13" w:name="_Toc523077653"/>
+      <w:proofErr w:type="spellStart"/>
       <w:r>
         <w:rPr>
           <w:rFonts w:eastAsia="Times New Roman"/>
           <w:shd w:val="clear" w:color="auto" w:fill="FFFFFF"/>
           <w:lang w:eastAsia="de-DE"/>
         </w:rPr>
-        <w:t>Berechne die Essentielle Matrix</w:t>
+        <w:t>Bildrektifizierungsalgorithmus</w:t>
       </w:r>
       <w:bookmarkEnd w:id="13"/>
+      <w:proofErr w:type="spellEnd"/>
     </w:p>
     <w:p>
       <w:pPr>
         <w:spacing w:line="360" w:lineRule="auto"/>
         <w:jc w:val="both"/>
-        <w:rPr>
-          <w:rFonts w:ascii="Times New Roman" w:eastAsia="Times New Roman" w:hAnsi="Times New Roman" w:cs="Times New Roman"/>
-          <w:lang w:eastAsia="de-DE"/>
-        </w:rPr>
+      </w:pPr>
+    </w:p>
+    <w:p>
+      <w:pPr>
+        <w:spacing w:line="360" w:lineRule="auto"/>
+        <w:jc w:val="both"/>
+      </w:pPr>
+      <w:r>
+        <w:t>Zie</w:t>
+      </w:r>
+      <w:r>
+        <w:t>l</w:t>
+      </w:r>
+      <w:r>
+        <w:t xml:space="preserve"> ist es die </w:t>
+      </w:r>
+      <w:proofErr w:type="spellStart"/>
+      <w:r>
+        <w:t>Epipole</w:t>
+      </w:r>
+      <w:proofErr w:type="spellEnd"/>
+      <w:r>
+        <w:t xml:space="preserve"> beider gegebenen Punkte gegen unendlich laufen zu lassen. Hier</w:t>
+      </w:r>
+      <w:r>
+        <w:t xml:space="preserve"> werden Bildpunkte der einzelnen</w:t>
+      </w:r>
+      <w:r>
+        <w:t xml:space="preserve"> Objekte jeweils der verschiedenen Bilder zugeordnet.</w:t>
+      </w:r>
+    </w:p>
+    <w:p>
+      <w:pPr>
+        <w:spacing w:after="120" w:line="360" w:lineRule="auto"/>
+        <w:jc w:val="both"/>
+        <w:rPr>
+          <w:lang w:val="en-US"/>
+        </w:rPr>
+      </w:pPr>
+      <w:r>
+        <w:t xml:space="preserve">Bilder werden so gedreht, dass sie </w:t>
+      </w:r>
+      <w:proofErr w:type="spellStart"/>
+      <w:r>
+        <w:t>Parallel</w:t>
+      </w:r>
+      <w:proofErr w:type="spellEnd"/>
+      <w:r>
+        <w:t xml:space="preserve"> zueinander sind. </w:t>
+      </w:r>
+      <w:r>
+        <w:rPr>
+          <w:lang w:val="en-US"/>
+        </w:rPr>
+        <w:t>(Paper Overview (</w:t>
+      </w:r>
+      <w:proofErr w:type="spellStart"/>
+      <w:r>
+        <w:rPr>
+          <w:lang w:val="en-US"/>
+        </w:rPr>
+        <w:t>erstes</w:t>
+      </w:r>
+      <w:proofErr w:type="spellEnd"/>
+      <w:r>
+        <w:rPr>
+          <w:lang w:val="en-US"/>
+        </w:rPr>
+        <w:t>))</w:t>
+      </w:r>
+    </w:p>
+    <w:p>
+      <w:pPr>
+        <w:spacing w:after="120" w:line="360" w:lineRule="auto"/>
+        <w:jc w:val="both"/>
+      </w:pPr>
+      <w:proofErr w:type="spellStart"/>
+      <w:r>
+        <w:rPr>
+          <w:lang w:val="en-US"/>
+        </w:rPr>
+        <w:t>Parallele</w:t>
+      </w:r>
+      <w:proofErr w:type="spellEnd"/>
+      <w:r>
+        <w:rPr>
+          <w:lang w:val="en-US"/>
+        </w:rPr>
+        <w:t xml:space="preserve"> </w:t>
+      </w:r>
+      <w:proofErr w:type="spellStart"/>
+      <w:r>
+        <w:rPr>
+          <w:lang w:val="en-US"/>
+        </w:rPr>
+        <w:t>Epipolarlinien</w:t>
+      </w:r>
+      <w:proofErr w:type="spellEnd"/>
+      <w:r>
+        <w:rPr>
+          <w:lang w:val="en-US"/>
+        </w:rPr>
+        <w:t xml:space="preserve">. </w:t>
+      </w:r>
+      <w:r>
+        <w:sym w:font="Wingdings" w:char="F0E0"/>
+      </w:r>
+      <w:r>
+        <w:rPr>
+          <w:lang w:val="en-US"/>
+        </w:rPr>
+        <w:t xml:space="preserve"> </w:t>
+      </w:r>
+      <w:r>
+        <w:t>Suche auf den Linien nach gleichen Merkmalen (NNC-SAD)</w:t>
+      </w:r>
+    </w:p>
+    <w:p>
+      <w:pPr>
+        <w:spacing w:line="360" w:lineRule="auto"/>
+        <w:jc w:val="both"/>
+      </w:pPr>
+      <w:r>
+        <w:t xml:space="preserve">Die Funktion </w:t>
+      </w:r>
+      <w:proofErr w:type="spellStart"/>
+      <w:r>
+        <w:t>sad_scanline.m</w:t>
+      </w:r>
+      <w:proofErr w:type="spellEnd"/>
+      <w:r>
+        <w:t xml:space="preserve"> </w:t>
+      </w:r>
+      <w:proofErr w:type="spellStart"/>
+      <w:r>
+        <w:t>nnc_scanline.m</w:t>
+      </w:r>
+      <w:proofErr w:type="spellEnd"/>
+      <w:r>
+        <w:t xml:space="preserve"> sorgt dafür, dass </w:t>
+      </w:r>
+      <w:proofErr w:type="gramStart"/>
+      <w:r>
+        <w:t>um ein Pixel</w:t>
+      </w:r>
+      <w:proofErr w:type="gramEnd"/>
+      <w:r>
+        <w:t xml:space="preserve"> ein gewisser Bereich (</w:t>
+      </w:r>
+      <w:proofErr w:type="spellStart"/>
+      <w:r>
+        <w:t>Window</w:t>
+      </w:r>
+      <w:proofErr w:type="spellEnd"/>
+      <w:r>
+        <w:t xml:space="preserve">) gelegt wird, welches mit einem Bereich des anderem Bildes verglichen wird. Den Bereichen, die die geringste Abweichung aufweisen wird die gleiche Zugehörigkeit zugeordnet. </w:t>
+      </w:r>
+      <w:r>
+        <w:t>Formel 1-</w:t>
+      </w:r>
+      <w:r>
+        <w:t>7 P</w:t>
+      </w:r>
+      <w:r>
+        <w:t xml:space="preserve">aper </w:t>
+      </w:r>
+      <w:proofErr w:type="gramStart"/>
+      <w:r>
+        <w:t>s.1025 ,</w:t>
+      </w:r>
+      <w:proofErr w:type="gramEnd"/>
+      <w:r>
+        <w:t xml:space="preserve"> Berech</w:t>
+      </w:r>
+      <w:r>
+        <w:t>n</w:t>
+      </w:r>
+      <w:r>
+        <w:t>u</w:t>
+      </w:r>
+      <w:r>
+        <w:t>ng A</w:t>
+      </w:r>
+      <w:r>
+        <w:t xml:space="preserve">bstand, ... ,  Tiefenkarte Resultat, dadurch </w:t>
+      </w:r>
+      <w:r>
+        <w:lastRenderedPageBreak/>
+        <w:t xml:space="preserve">sind die Punkte im Raum bekannt und diese können auf die dritte, neue Fläche projiziert werden. </w:t>
+      </w:r>
+    </w:p>
+    <w:p>
+      <w:pPr>
+        <w:spacing w:line="360" w:lineRule="auto"/>
+        <w:jc w:val="both"/>
       </w:pPr>
     </w:p>
     <w:p>
@@ -3267,14 +3757,22 @@
           <w:lang w:eastAsia="de-DE"/>
         </w:rPr>
       </w:pPr>
-      <w:bookmarkStart w:id="14" w:name="_Toc523077653"/>
+      <w:bookmarkStart w:id="14" w:name="_Toc523077654"/>
       <w:r>
         <w:rPr>
           <w:rFonts w:eastAsia="Times New Roman"/>
           <w:shd w:val="clear" w:color="auto" w:fill="FFFFFF"/>
           <w:lang w:eastAsia="de-DE"/>
         </w:rPr>
-        <w:t>Bildrektifizierungsalgorithmus</w:t>
+        <w:t>Disparitätsermittlu</w:t>
+      </w:r>
+      <w:r>
+        <w:rPr>
+          <w:rFonts w:eastAsia="Times New Roman"/>
+          <w:shd w:val="clear" w:color="auto" w:fill="FFFFFF"/>
+          <w:lang w:eastAsia="de-DE"/>
+        </w:rPr>
+        <w:t>ng</w:t>
       </w:r>
       <w:bookmarkEnd w:id="14"/>
     </w:p>
@@ -3290,91 +3788,7 @@
         <w:jc w:val="both"/>
       </w:pPr>
       <w:r>
-        <w:t>Zie</w:t>
-      </w:r>
-      <w:r>
-        <w:t>l</w:t>
-      </w:r>
-      <w:r>
-        <w:t xml:space="preserve"> ist es die Epipole beider gegebenen Punkte gegen unendlich laufen zu lassen. Hier</w:t>
-      </w:r>
-      <w:r>
-        <w:t xml:space="preserve"> werden Bildpunkte der einzelnen</w:t>
-      </w:r>
-      <w:r>
-        <w:t xml:space="preserve"> Objekte jeweils der verschiedenen Bilder zugeordnet.</w:t>
-      </w:r>
-    </w:p>
-    <w:p>
-      <w:pPr>
-        <w:spacing w:after="120" w:line="360" w:lineRule="auto"/>
-        <w:jc w:val="both"/>
-        <w:rPr>
-          <w:lang w:val="en-US"/>
-        </w:rPr>
-      </w:pPr>
-      <w:r>
-        <w:t xml:space="preserve">Bilder werden so gedreht, dass sie Parallel zueinander sind. </w:t>
-      </w:r>
-      <w:r>
-        <w:rPr>
-          <w:lang w:val="en-US"/>
-        </w:rPr>
-        <w:t>(Paper Overview (erstes))</w:t>
-      </w:r>
-    </w:p>
-    <w:p>
-      <w:pPr>
-        <w:spacing w:after="120" w:line="360" w:lineRule="auto"/>
-        <w:jc w:val="both"/>
-      </w:pPr>
-      <w:r>
-        <w:rPr>
-          <w:lang w:val="en-US"/>
-        </w:rPr>
-        <w:t xml:space="preserve">Parallele Epipolarlinien. </w:t>
-      </w:r>
-      <w:r>
-        <w:sym w:font="Wingdings" w:char="F0E0"/>
-      </w:r>
-      <w:r>
-        <w:rPr>
-          <w:lang w:val="en-US"/>
-        </w:rPr>
-        <w:t xml:space="preserve"> </w:t>
-      </w:r>
-      <w:r>
-        <w:t>Suche auf den Linien nach gleichen Merkmalen (NNC-SAD)</w:t>
-      </w:r>
-    </w:p>
-    <w:p>
-      <w:pPr>
-        <w:spacing w:line="360" w:lineRule="auto"/>
-        <w:jc w:val="both"/>
-      </w:pPr>
-      <w:r>
-        <w:t xml:space="preserve">Die Funktion sad_scanline.m nnc_scanline.m sorgt dafür, dass um ein Pixel ein gewisser Bereich (Window) gelegt wird, welches mit einem Bereich des anderem Bildes verglichen wird. Den Bereichen, die die geringste Abweichung aufweisen wird die gleiche Zugehörigkeit zugeordnet. </w:t>
-      </w:r>
-      <w:r>
-        <w:t>Formel 1-</w:t>
-      </w:r>
-      <w:r>
-        <w:t>7 P</w:t>
-      </w:r>
-      <w:r>
-        <w:t>aper s.1025 , Berech</w:t>
-      </w:r>
-      <w:r>
-        <w:t>n</w:t>
-      </w:r>
-      <w:r>
-        <w:t>u</w:t>
-      </w:r>
-      <w:r>
-        <w:t>ng A</w:t>
-      </w:r>
-      <w:r>
-        <w:t xml:space="preserve">bstand, ... ,  Tiefenkarte Resultat, dadurch sind die Punkte im Raum bekannt und diese können auf die dritte, neue Fläche projiziert werden. </w:t>
+        <w:t>Vorstufe der Tiefenkarte</w:t>
       </w:r>
     </w:p>
     <w:p>
@@ -3389,27 +3803,36 @@
         <w:spacing w:line="360" w:lineRule="auto"/>
         <w:jc w:val="both"/>
         <w:rPr>
+          <w:rFonts w:ascii="Times New Roman" w:eastAsia="Times New Roman" w:hAnsi="Times New Roman"/>
+          <w:lang w:eastAsia="de-DE"/>
+        </w:rPr>
+      </w:pPr>
+      <w:bookmarkStart w:id="15" w:name="_Toc523077655"/>
+      <w:r>
+        <w:rPr>
           <w:rFonts w:eastAsia="Times New Roman"/>
           <w:shd w:val="clear" w:color="auto" w:fill="FFFFFF"/>
           <w:lang w:eastAsia="de-DE"/>
         </w:rPr>
-      </w:pPr>
-      <w:bookmarkStart w:id="15" w:name="_Toc523077654"/>
+        <w:t>Ausgabe des Free-</w:t>
+      </w:r>
+      <w:proofErr w:type="spellStart"/>
       <w:r>
         <w:rPr>
           <w:rFonts w:eastAsia="Times New Roman"/>
           <w:shd w:val="clear" w:color="auto" w:fill="FFFFFF"/>
           <w:lang w:eastAsia="de-DE"/>
         </w:rPr>
-        <w:t>Disparitätsermittlu</w:t>
-      </w:r>
+        <w:t>Viewpoint</w:t>
+      </w:r>
+      <w:proofErr w:type="spellEnd"/>
       <w:r>
         <w:rPr>
           <w:rFonts w:eastAsia="Times New Roman"/>
           <w:shd w:val="clear" w:color="auto" w:fill="FFFFFF"/>
           <w:lang w:eastAsia="de-DE"/>
         </w:rPr>
-        <w:t>ng</w:t>
+        <w:t xml:space="preserve"> Bildes</w:t>
       </w:r>
       <w:bookmarkEnd w:id="15"/>
     </w:p>
@@ -3425,7 +3848,7 @@
         <w:jc w:val="both"/>
       </w:pPr>
       <w:r>
-        <w:t>Vorstufe der Tiefenkarte</w:t>
+        <w:t>Die Bildgröße des dritten, berechneten Bildes wird auf die Bildgröße der gegebenen Bilder angepasst.</w:t>
       </w:r>
     </w:p>
     <w:p>
@@ -3436,25 +3859,9 @@
     </w:p>
     <w:p>
       <w:pPr>
-        <w:pStyle w:val="berschrift2"/>
         <w:spacing w:line="360" w:lineRule="auto"/>
         <w:jc w:val="both"/>
-        <w:rPr>
-          <w:rFonts w:ascii="Times New Roman" w:eastAsia="Times New Roman" w:hAnsi="Times New Roman"/>
-          <w:lang w:eastAsia="de-DE"/>
-        </w:rPr>
-      </w:pPr>
-      <w:bookmarkStart w:id="16" w:name="_Toc523077655"/>
-      <w:r>
-        <w:rPr>
-          <w:rFonts w:eastAsia="Times New Roman"/>
-          <w:shd w:val="clear" w:color="auto" w:fill="FFFFFF"/>
-          <w:lang w:eastAsia="de-DE"/>
-        </w:rPr>
-        <w:lastRenderedPageBreak/>
-        <w:t>Ausgabe des Free-Viewpoint Bildes</w:t>
-      </w:r>
-      <w:bookmarkEnd w:id="16"/>
+      </w:pPr>
     </w:p>
     <w:p>
       <w:pPr>
@@ -3467,50 +3874,23 @@
         <w:spacing w:line="360" w:lineRule="auto"/>
         <w:jc w:val="both"/>
       </w:pPr>
-      <w:r>
-        <w:t>Die Bildgröße des dritten, berechneten Bildes wird auf die Bildgröße der gegebenen Bilder angepasst.</w:t>
-      </w:r>
-    </w:p>
+    </w:p>
+    <w:p>
+      <w:pPr>
+        <w:pStyle w:val="berschrift2"/>
+      </w:pPr>
+      <w:bookmarkStart w:id="16" w:name="_Toc523077656"/>
+      <w:r>
+        <w:t>Verkürzung der Bearbeitungszeit</w:t>
+      </w:r>
+      <w:bookmarkEnd w:id="16"/>
+    </w:p>
+    <w:p/>
     <w:p>
       <w:pPr>
         <w:spacing w:line="360" w:lineRule="auto"/>
         <w:jc w:val="both"/>
       </w:pPr>
-    </w:p>
-    <w:p>
-      <w:pPr>
-        <w:spacing w:line="360" w:lineRule="auto"/>
-        <w:jc w:val="both"/>
-      </w:pPr>
-    </w:p>
-    <w:p>
-      <w:pPr>
-        <w:spacing w:line="360" w:lineRule="auto"/>
-        <w:jc w:val="both"/>
-      </w:pPr>
-    </w:p>
-    <w:p>
-      <w:pPr>
-        <w:spacing w:line="360" w:lineRule="auto"/>
-        <w:jc w:val="both"/>
-      </w:pPr>
-    </w:p>
-    <w:p>
-      <w:pPr>
-        <w:pStyle w:val="berschrift2"/>
-      </w:pPr>
-      <w:bookmarkStart w:id="17" w:name="_Toc523077656"/>
-      <w:r>
-        <w:t>Verkürzung der Bearbeitungszeit</w:t>
-      </w:r>
-      <w:bookmarkEnd w:id="17"/>
-    </w:p>
-    <w:p/>
-    <w:p>
-      <w:pPr>
-        <w:spacing w:line="360" w:lineRule="auto"/>
-        <w:jc w:val="both"/>
-      </w:pPr>
       <w:r>
         <w:t>Um eine schnellere B</w:t>
       </w:r>
@@ -3520,12 +3900,14 @@
       <w:r>
         <w:t xml:space="preserve">, wird mit der Funktion </w:t>
       </w:r>
+      <w:proofErr w:type="spellStart"/>
       <w:r>
         <w:rPr>
           <w:i/>
         </w:rPr>
         <w:t>downsample.m</w:t>
       </w:r>
+      <w:proofErr w:type="spellEnd"/>
       <w:r>
         <w:t xml:space="preserve"> die Auflösung </w:t>
       </w:r>
@@ -3553,6 +3935,7 @@
       <w:r>
         <w:t xml:space="preserve"> und mit der Funktion </w:t>
       </w:r>
+      <w:proofErr w:type="spellStart"/>
       <w:r>
         <w:rPr>
           <w:i/>
@@ -3565,6 +3948,7 @@
         </w:rPr>
         <w:t>.m</w:t>
       </w:r>
+      <w:proofErr w:type="spellEnd"/>
       <w:r>
         <w:t xml:space="preserve"> wieder </w:t>
       </w:r>
@@ -3599,7 +3983,7 @@
       <w:pPr>
         <w:pStyle w:val="berschrift1"/>
       </w:pPr>
-      <w:bookmarkStart w:id="18" w:name="_Toc523077657"/>
+      <w:bookmarkStart w:id="17" w:name="_Toc523077657"/>
       <w:r>
         <w:lastRenderedPageBreak/>
         <w:t>Graphische Benutzeroberfläche</w:t>
@@ -3613,7 +3997,7 @@
       <w:r>
         <w:t>)</w:t>
       </w:r>
-      <w:bookmarkEnd w:id="18"/>
+      <w:bookmarkEnd w:id="17"/>
     </w:p>
     <w:p>
       <w:pPr>
@@ -4007,13 +4391,33 @@
     </w:p>
     <w:p>
       <w:pPr>
+        <w:rPr>
+          <w:i/>
+          <w:iCs/>
+          <w:color w:val="44546A" w:themeColor="text2"/>
+          <w:sz w:val="18"/>
+          <w:szCs w:val="18"/>
+        </w:rPr>
+      </w:pPr>
+      <w:r>
+        <w:br w:type="page"/>
+      </w:r>
+    </w:p>
+    <w:p>
+      <w:pPr>
+        <w:pStyle w:val="Beschriftung"/>
+        <w:jc w:val="center"/>
+      </w:pPr>
+    </w:p>
+    <w:p>
+      <w:pPr>
         <w:pStyle w:val="berschrift1"/>
       </w:pPr>
-      <w:bookmarkStart w:id="19" w:name="_Toc523077658"/>
+      <w:bookmarkStart w:id="18" w:name="_Toc523077658"/>
       <w:r>
         <w:t>Abbildungsverzeichnis</w:t>
       </w:r>
-      <w:bookmarkEnd w:id="19"/>
+      <w:bookmarkEnd w:id="18"/>
     </w:p>
     <w:p>
       <w:pPr>
@@ -4320,6 +4724,152 @@
     </w:p>
     <w:p>
       <w:pPr>
+        <w:pStyle w:val="berschrift1"/>
+        <w:rPr>
+          <w:b/>
+          <w:bCs/>
+          <w:sz w:val="22"/>
+          <w:szCs w:val="22"/>
+        </w:rPr>
+      </w:pPr>
+      <w:r>
+        <w:lastRenderedPageBreak/>
+        <w:t>Literaturverzeichnis</w:t>
+      </w:r>
+    </w:p>
+    <w:p>
+      <w:pPr>
+        <w:spacing w:after="240"/>
+        <w:rPr>
+          <w:rFonts w:cs="Times New Roman"/>
+          <w:bCs/>
+          <w:sz w:val="22"/>
+          <w:szCs w:val="22"/>
+          <w:lang w:val="en-US" w:eastAsia="de-DE"/>
+        </w:rPr>
+      </w:pPr>
+      <w:r>
+        <w:rPr>
+          <w:rFonts w:cs="Times New Roman"/>
+          <w:bCs/>
+          <w:sz w:val="22"/>
+          <w:szCs w:val="22"/>
+          <w:lang w:eastAsia="de-DE"/>
+        </w:rPr>
+        <w:t xml:space="preserve">Roth, </w:t>
+      </w:r>
+      <w:r>
+        <w:rPr>
+          <w:rFonts w:cs="Times New Roman"/>
+          <w:bCs/>
+          <w:sz w:val="22"/>
+          <w:szCs w:val="22"/>
+          <w:lang w:eastAsia="de-DE"/>
+        </w:rPr>
+        <w:t xml:space="preserve">Dr. Gerhard. 2008. </w:t>
+      </w:r>
+      <w:r>
+        <w:rPr>
+          <w:rFonts w:cs="Times New Roman"/>
+          <w:bCs/>
+          <w:i/>
+          <w:sz w:val="22"/>
+          <w:szCs w:val="22"/>
+          <w:lang w:val="en-US" w:eastAsia="de-DE"/>
+        </w:rPr>
+        <w:t>Rectification</w:t>
+      </w:r>
+      <w:r>
+        <w:rPr>
+          <w:rFonts w:cs="Times New Roman"/>
+          <w:bCs/>
+          <w:sz w:val="22"/>
+          <w:szCs w:val="22"/>
+          <w:lang w:val="en-US" w:eastAsia="de-DE"/>
+        </w:rPr>
+        <w:t xml:space="preserve">. </w:t>
+      </w:r>
+      <w:proofErr w:type="spellStart"/>
+      <w:r>
+        <w:rPr>
+          <w:rFonts w:cs="Times New Roman"/>
+          <w:bCs/>
+          <w:sz w:val="22"/>
+          <w:szCs w:val="22"/>
+          <w:lang w:val="en-US" w:eastAsia="de-DE"/>
+        </w:rPr>
+        <w:t>Zugriff</w:t>
+      </w:r>
+      <w:proofErr w:type="spellEnd"/>
+      <w:r>
+        <w:rPr>
+          <w:rFonts w:cs="Times New Roman"/>
+          <w:bCs/>
+          <w:sz w:val="22"/>
+          <w:szCs w:val="22"/>
+          <w:lang w:val="en-US" w:eastAsia="de-DE"/>
+        </w:rPr>
+        <w:t>: 02. September 2018.</w:t>
+      </w:r>
+      <w:r>
+        <w:rPr>
+          <w:rFonts w:cs="Times New Roman"/>
+          <w:bCs/>
+          <w:sz w:val="22"/>
+          <w:szCs w:val="22"/>
+          <w:lang w:val="en-US" w:eastAsia="de-DE"/>
+        </w:rPr>
+        <w:br/>
+      </w:r>
+      <w:r>
+        <w:rPr>
+          <w:rFonts w:cs="Times New Roman"/>
+          <w:bCs/>
+          <w:sz w:val="22"/>
+          <w:szCs w:val="22"/>
+          <w:lang w:val="en-US" w:eastAsia="de-DE"/>
+        </w:rPr>
+        <w:t>http://people.scs.carleton.ca/~c_shu/Courses/comp4900d/notes/rectification.pdf</w:t>
+      </w:r>
+    </w:p>
+    <w:p>
+      <w:pPr>
+        <w:rPr>
+          <w:rFonts w:cs="Times New Roman"/>
+          <w:bCs/>
+          <w:sz w:val="22"/>
+          <w:szCs w:val="22"/>
+          <w:lang w:val="en-US" w:eastAsia="de-DE"/>
+        </w:rPr>
+      </w:pPr>
+      <w:bookmarkStart w:id="19" w:name="_GoBack"/>
+      <w:bookmarkEnd w:id="19"/>
+    </w:p>
+    <w:p>
+      <w:pPr>
+        <w:rPr>
+          <w:rFonts w:cs="Times New Roman"/>
+          <w:b/>
+          <w:bCs/>
+          <w:sz w:val="22"/>
+          <w:szCs w:val="22"/>
+          <w:lang w:val="en-US" w:eastAsia="de-DE"/>
+        </w:rPr>
+      </w:pPr>
+      <w:r>
+        <w:rPr>
+          <w:rFonts w:cs="Times New Roman"/>
+          <w:b/>
+          <w:bCs/>
+          <w:sz w:val="22"/>
+          <w:szCs w:val="22"/>
+          <w:lang w:val="en-US" w:eastAsia="de-DE"/>
+        </w:rPr>
+        <w:br w:type="page"/>
+      </w:r>
+    </w:p>
+    <w:p>
+      <w:pPr>
         <w:spacing w:before="100" w:beforeAutospacing="1" w:after="100" w:afterAutospacing="1" w:line="360" w:lineRule="auto"/>
         <w:jc w:val="both"/>
         <w:rPr>
@@ -4373,7 +4923,187 @@
           <w:szCs w:val="20"/>
           <w:lang w:eastAsia="de-DE"/>
         </w:rPr>
-        <w:t xml:space="preserve">Erstellen Sie ein Dokument (*.pdf, *.docx), indem Sie die Funkti- onsweise ihres Programms kurz erklären und legen Sie auch die Quellen dar, die sie für Ihren Ansatz konsultiert haben. Nutzen Sie dazu gerne auch mathematische Be- schreibungen, Skizzen und Blockdiagramme. Fügen Sie in dieses Dokument auch die geforderten Werte, die Sie errechnet haben, sowie Plots, die Sie erstellt haben ein, und legen Sie das Dokument Ihrem Abgabearchiv bei. Weisen Sie in diesem Dokument auch auf eventuelle Zusatzfeatures hin, die Sie implementiert haben (sie- he Zusatzpunkte). </w:t>
+        <w:t>Erstellen Sie ein Dokument (*.</w:t>
+      </w:r>
+      <w:proofErr w:type="spellStart"/>
+      <w:r>
+        <w:rPr>
+          <w:rFonts w:cs="Times New Roman"/>
+          <w:sz w:val="20"/>
+          <w:szCs w:val="20"/>
+          <w:lang w:eastAsia="de-DE"/>
+        </w:rPr>
+        <w:t>pdf</w:t>
+      </w:r>
+      <w:proofErr w:type="spellEnd"/>
+      <w:r>
+        <w:rPr>
+          <w:rFonts w:cs="Times New Roman"/>
+          <w:sz w:val="20"/>
+          <w:szCs w:val="20"/>
+          <w:lang w:eastAsia="de-DE"/>
+        </w:rPr>
+        <w:t>, *.</w:t>
+      </w:r>
+      <w:proofErr w:type="spellStart"/>
+      <w:r>
+        <w:rPr>
+          <w:rFonts w:cs="Times New Roman"/>
+          <w:sz w:val="20"/>
+          <w:szCs w:val="20"/>
+          <w:lang w:eastAsia="de-DE"/>
+        </w:rPr>
+        <w:t>docx</w:t>
+      </w:r>
+      <w:proofErr w:type="spellEnd"/>
+      <w:r>
+        <w:rPr>
+          <w:rFonts w:cs="Times New Roman"/>
+          <w:sz w:val="20"/>
+          <w:szCs w:val="20"/>
+          <w:lang w:eastAsia="de-DE"/>
+        </w:rPr>
+        <w:t xml:space="preserve">), indem Sie die </w:t>
+      </w:r>
+      <w:proofErr w:type="spellStart"/>
+      <w:r>
+        <w:rPr>
+          <w:rFonts w:cs="Times New Roman"/>
+          <w:sz w:val="20"/>
+          <w:szCs w:val="20"/>
+          <w:lang w:eastAsia="de-DE"/>
+        </w:rPr>
+        <w:t>Funkti</w:t>
+      </w:r>
+      <w:proofErr w:type="spellEnd"/>
+      <w:r>
+        <w:rPr>
+          <w:rFonts w:cs="Times New Roman"/>
+          <w:sz w:val="20"/>
+          <w:szCs w:val="20"/>
+          <w:lang w:eastAsia="de-DE"/>
+        </w:rPr>
+        <w:t xml:space="preserve">- </w:t>
+      </w:r>
+      <w:proofErr w:type="spellStart"/>
+      <w:r>
+        <w:rPr>
+          <w:rFonts w:cs="Times New Roman"/>
+          <w:sz w:val="20"/>
+          <w:szCs w:val="20"/>
+          <w:lang w:eastAsia="de-DE"/>
+        </w:rPr>
+        <w:t>onsweise</w:t>
+      </w:r>
+      <w:proofErr w:type="spellEnd"/>
+      <w:r>
+        <w:rPr>
+          <w:rFonts w:cs="Times New Roman"/>
+          <w:sz w:val="20"/>
+          <w:szCs w:val="20"/>
+          <w:lang w:eastAsia="de-DE"/>
+        </w:rPr>
+        <w:t xml:space="preserve"> ihres Programms kurz </w:t>
+      </w:r>
+      <w:proofErr w:type="spellStart"/>
+      <w:r>
+        <w:rPr>
+          <w:rFonts w:cs="Times New Roman"/>
+          <w:sz w:val="20"/>
+          <w:szCs w:val="20"/>
+          <w:lang w:eastAsia="de-DE"/>
+        </w:rPr>
+        <w:t>erklären</w:t>
+      </w:r>
+      <w:proofErr w:type="spellEnd"/>
+      <w:r>
+        <w:rPr>
+          <w:rFonts w:cs="Times New Roman"/>
+          <w:sz w:val="20"/>
+          <w:szCs w:val="20"/>
+          <w:lang w:eastAsia="de-DE"/>
+        </w:rPr>
+        <w:t xml:space="preserve"> und legen Sie auch die Quellen dar, die sie </w:t>
+      </w:r>
+      <w:proofErr w:type="spellStart"/>
+      <w:r>
+        <w:rPr>
+          <w:rFonts w:cs="Times New Roman"/>
+          <w:sz w:val="20"/>
+          <w:szCs w:val="20"/>
+          <w:lang w:eastAsia="de-DE"/>
+        </w:rPr>
+        <w:t>für</w:t>
+      </w:r>
+      <w:proofErr w:type="spellEnd"/>
+      <w:r>
+        <w:rPr>
+          <w:rFonts w:cs="Times New Roman"/>
+          <w:sz w:val="20"/>
+          <w:szCs w:val="20"/>
+          <w:lang w:eastAsia="de-DE"/>
+        </w:rPr>
+        <w:t xml:space="preserve"> Ihren Ansatz konsultiert haben. Nutzen Sie dazu gerne auch mathematische </w:t>
+      </w:r>
+      <w:proofErr w:type="spellStart"/>
+      <w:r>
+        <w:rPr>
+          <w:rFonts w:cs="Times New Roman"/>
+          <w:sz w:val="20"/>
+          <w:szCs w:val="20"/>
+          <w:lang w:eastAsia="de-DE"/>
+        </w:rPr>
+        <w:t>Be</w:t>
+      </w:r>
+      <w:proofErr w:type="spellEnd"/>
+      <w:r>
+        <w:rPr>
+          <w:rFonts w:cs="Times New Roman"/>
+          <w:sz w:val="20"/>
+          <w:szCs w:val="20"/>
+          <w:lang w:eastAsia="de-DE"/>
+        </w:rPr>
+        <w:t xml:space="preserve">- </w:t>
+      </w:r>
+      <w:proofErr w:type="spellStart"/>
+      <w:r>
+        <w:rPr>
+          <w:rFonts w:cs="Times New Roman"/>
+          <w:sz w:val="20"/>
+          <w:szCs w:val="20"/>
+          <w:lang w:eastAsia="de-DE"/>
+        </w:rPr>
+        <w:t>schreibungen</w:t>
+      </w:r>
+      <w:proofErr w:type="spellEnd"/>
+      <w:r>
+        <w:rPr>
+          <w:rFonts w:cs="Times New Roman"/>
+          <w:sz w:val="20"/>
+          <w:szCs w:val="20"/>
+          <w:lang w:eastAsia="de-DE"/>
+        </w:rPr>
+        <w:t xml:space="preserve">, Skizzen und Blockdiagramme. </w:t>
+      </w:r>
+      <w:proofErr w:type="spellStart"/>
+      <w:r>
+        <w:rPr>
+          <w:rFonts w:cs="Times New Roman"/>
+          <w:sz w:val="20"/>
+          <w:szCs w:val="20"/>
+          <w:lang w:eastAsia="de-DE"/>
+        </w:rPr>
+        <w:t>Fügen</w:t>
+      </w:r>
+      <w:proofErr w:type="spellEnd"/>
+      <w:r>
+        <w:rPr>
+          <w:rFonts w:cs="Times New Roman"/>
+          <w:sz w:val="20"/>
+          <w:szCs w:val="20"/>
+          <w:lang w:eastAsia="de-DE"/>
+        </w:rPr>
+        <w:t xml:space="preserve"> Sie in dieses Dokument auch die geforderten Werte, die Sie errechnet haben, sowie Plots, die Sie erstellt haben ein, und legen Sie das Dokument Ihrem Abgabearchiv bei. Weisen Sie in diesem Dokument auch auf eventuelle Zusatzfeatures hin, die Sie implementiert haben (sie- he Zusatzpunkte). </w:t>
       </w:r>
     </w:p>
     <w:p>
@@ -9017,6 +9747,16 @@
       <w:lang w:val="en-US" w:eastAsia="zh-CN"/>
     </w:rPr>
   </w:style>
+  <w:style w:type="character" w:styleId="NichtaufgelsteErwhnung">
+    <w:name w:val="Unresolved Mention"/>
+    <w:basedOn w:val="Absatz-Standardschriftart"/>
+    <w:uiPriority w:val="99"/>
+    <w:rsid w:val="00F23526"/>
+    <w:rPr>
+      <w:color w:val="605E5C"/>
+      <w:shd w:val="clear" w:color="auto" w:fill="E1DFDD"/>
+    </w:rPr>
+  </w:style>
 </w:styles>
 </file>
 
@@ -9286,7 +10026,7 @@
 </file>
 
 <file path=customXml/itemProps1.xml><?xml version="1.0" encoding="utf-8"?>
-<ds:datastoreItem xmlns:ds="http://schemas.openxmlformats.org/officeDocument/2006/customXml" ds:itemID="{C71FA99E-7291-324E-AB62-00D40001BA36}">
+<ds:datastoreItem xmlns:ds="http://schemas.openxmlformats.org/officeDocument/2006/customXml" ds:itemID="{C4C82AFC-5BDA-8640-B134-8E1B96C378B8}">
   <ds:schemaRefs>
     <ds:schemaRef ds:uri="http://schemas.openxmlformats.org/officeDocument/2006/bibliography"/>
   </ds:schemaRefs>

</xml_diff>

<commit_message>
Doku: Erläuterung der Graubildumwandlung und Intensitäts- und Beleuchtungskorrektur
</commit_message>
<xml_diff>
--- a/Doku_Gr11_Challenge.docx
+++ b/Doku_Gr11_Challenge.docx
@@ -549,7 +549,7 @@
             </w:rPr>
             <w:fldChar w:fldCharType="separate"/>
           </w:r>
-          <w:hyperlink w:anchor="_Toc523077643" w:history="1">
+          <w:hyperlink w:anchor="_Toc523660887" w:history="1">
             <w:r>
               <w:rPr>
                 <w:rStyle w:val="Hyperlink"/>
@@ -576,7 +576,7 @@
                 <w:noProof/>
                 <w:webHidden/>
               </w:rPr>
-              <w:instrText xml:space="preserve"> PAGEREF _Toc523077643 \h </w:instrText>
+              <w:instrText xml:space="preserve"> PAGEREF _Toc523660887 \h </w:instrText>
             </w:r>
             <w:r>
               <w:rPr>
@@ -623,7 +623,7 @@
               <w:lang w:eastAsia="de-DE"/>
             </w:rPr>
           </w:pPr>
-          <w:hyperlink w:anchor="_Toc523077644" w:history="1">
+          <w:hyperlink w:anchor="_Toc523660888" w:history="1">
             <w:r>
               <w:rPr>
                 <w:rStyle w:val="Hyperlink"/>
@@ -650,7 +650,7 @@
                 <w:noProof/>
                 <w:webHidden/>
               </w:rPr>
-              <w:instrText xml:space="preserve"> PAGEREF _Toc523077644 \h </w:instrText>
+              <w:instrText xml:space="preserve"> PAGEREF _Toc523660888 \h </w:instrText>
             </w:r>
             <w:r>
               <w:rPr>
@@ -697,7 +697,7 @@
               <w:lang w:eastAsia="de-DE"/>
             </w:rPr>
           </w:pPr>
-          <w:hyperlink w:anchor="_Toc523077645" w:history="1">
+          <w:hyperlink w:anchor="_Toc523660889" w:history="1">
             <w:r>
               <w:rPr>
                 <w:rStyle w:val="Hyperlink"/>
@@ -724,7 +724,7 @@
                 <w:noProof/>
                 <w:webHidden/>
               </w:rPr>
-              <w:instrText xml:space="preserve"> PAGEREF _Toc523077645 \h </w:instrText>
+              <w:instrText xml:space="preserve"> PAGEREF _Toc523660889 \h </w:instrText>
             </w:r>
             <w:r>
               <w:rPr>
@@ -771,7 +771,7 @@
               <w:lang w:eastAsia="de-DE"/>
             </w:rPr>
           </w:pPr>
-          <w:hyperlink w:anchor="_Toc523077646" w:history="1">
+          <w:hyperlink w:anchor="_Toc523660890" w:history="1">
             <w:r>
               <w:rPr>
                 <w:rStyle w:val="Hyperlink"/>
@@ -801,7 +801,7 @@
                 <w:noProof/>
                 <w:webHidden/>
               </w:rPr>
-              <w:instrText xml:space="preserve"> PAGEREF _Toc523077646 \h </w:instrText>
+              <w:instrText xml:space="preserve"> PAGEREF _Toc523660890 \h </w:instrText>
             </w:r>
             <w:r>
               <w:rPr>
@@ -821,7 +821,7 @@
                 <w:noProof/>
                 <w:webHidden/>
               </w:rPr>
-              <w:t>5</w:t>
+              <w:t>6</w:t>
             </w:r>
             <w:r>
               <w:rPr>
@@ -848,7 +848,7 @@
               <w:lang w:eastAsia="de-DE"/>
             </w:rPr>
           </w:pPr>
-          <w:hyperlink w:anchor="_Toc523077647" w:history="1">
+          <w:hyperlink w:anchor="_Toc523660891" w:history="1">
             <w:r>
               <w:rPr>
                 <w:rStyle w:val="Hyperlink"/>
@@ -878,7 +878,7 @@
                 <w:noProof/>
                 <w:webHidden/>
               </w:rPr>
-              <w:instrText xml:space="preserve"> PAGEREF _Toc523077647 \h </w:instrText>
+              <w:instrText xml:space="preserve"> PAGEREF _Toc523660891 \h </w:instrText>
             </w:r>
             <w:r>
               <w:rPr>
@@ -898,7 +898,7 @@
                 <w:noProof/>
                 <w:webHidden/>
               </w:rPr>
-              <w:t>5</w:t>
+              <w:t>6</w:t>
             </w:r>
             <w:r>
               <w:rPr>
@@ -925,7 +925,7 @@
               <w:lang w:eastAsia="de-DE"/>
             </w:rPr>
           </w:pPr>
-          <w:hyperlink w:anchor="_Toc523077648" w:history="1">
+          <w:hyperlink w:anchor="_Toc523660892" w:history="1">
             <w:r>
               <w:rPr>
                 <w:rStyle w:val="Hyperlink"/>
@@ -955,7 +955,7 @@
                 <w:noProof/>
                 <w:webHidden/>
               </w:rPr>
-              <w:instrText xml:space="preserve"> PAGEREF _Toc523077648 \h </w:instrText>
+              <w:instrText xml:space="preserve"> PAGEREF _Toc523660892 \h </w:instrText>
             </w:r>
             <w:r>
               <w:rPr>
@@ -975,7 +975,7 @@
                 <w:noProof/>
                 <w:webHidden/>
               </w:rPr>
-              <w:t>5</w:t>
+              <w:t>6</w:t>
             </w:r>
             <w:r>
               <w:rPr>
@@ -1002,7 +1002,7 @@
               <w:lang w:eastAsia="de-DE"/>
             </w:rPr>
           </w:pPr>
-          <w:hyperlink w:anchor="_Toc523077649" w:history="1">
+          <w:hyperlink w:anchor="_Toc523660893" w:history="1">
             <w:r>
               <w:rPr>
                 <w:rStyle w:val="Hyperlink"/>
@@ -1032,7 +1032,7 @@
                 <w:noProof/>
                 <w:webHidden/>
               </w:rPr>
-              <w:instrText xml:space="preserve"> PAGEREF _Toc523077649 \h </w:instrText>
+              <w:instrText xml:space="preserve"> PAGEREF _Toc523660893 \h </w:instrText>
             </w:r>
             <w:r>
               <w:rPr>
@@ -1079,7 +1079,7 @@
               <w:lang w:eastAsia="de-DE"/>
             </w:rPr>
           </w:pPr>
-          <w:hyperlink w:anchor="_Toc523077650" w:history="1">
+          <w:hyperlink w:anchor="_Toc523660894" w:history="1">
             <w:r>
               <w:rPr>
                 <w:rStyle w:val="Hyperlink"/>
@@ -1109,7 +1109,7 @@
                 <w:noProof/>
                 <w:webHidden/>
               </w:rPr>
-              <w:instrText xml:space="preserve"> PAGEREF _Toc523077650 \h </w:instrText>
+              <w:instrText xml:space="preserve"> PAGEREF _Toc523660894 \h </w:instrText>
             </w:r>
             <w:r>
               <w:rPr>
@@ -1156,7 +1156,7 @@
               <w:lang w:eastAsia="de-DE"/>
             </w:rPr>
           </w:pPr>
-          <w:hyperlink w:anchor="_Toc523077651" w:history="1">
+          <w:hyperlink w:anchor="_Toc523660895" w:history="1">
             <w:r>
               <w:rPr>
                 <w:rStyle w:val="Hyperlink"/>
@@ -1186,7 +1186,7 @@
                 <w:noProof/>
                 <w:webHidden/>
               </w:rPr>
-              <w:instrText xml:space="preserve"> PAGEREF _Toc523077651 \h </w:instrText>
+              <w:instrText xml:space="preserve"> PAGEREF _Toc523660895 \h </w:instrText>
             </w:r>
             <w:r>
               <w:rPr>
@@ -1233,7 +1233,7 @@
               <w:lang w:eastAsia="de-DE"/>
             </w:rPr>
           </w:pPr>
-          <w:hyperlink w:anchor="_Toc523077652" w:history="1">
+          <w:hyperlink w:anchor="_Toc523660896" w:history="1">
             <w:r>
               <w:rPr>
                 <w:rStyle w:val="Hyperlink"/>
@@ -1263,7 +1263,7 @@
                 <w:noProof/>
                 <w:webHidden/>
               </w:rPr>
-              <w:instrText xml:space="preserve"> PAGEREF _Toc523077652 \h </w:instrText>
+              <w:instrText xml:space="preserve"> PAGEREF _Toc523660896 \h </w:instrText>
             </w:r>
             <w:r>
               <w:rPr>
@@ -1310,7 +1310,7 @@
               <w:lang w:eastAsia="de-DE"/>
             </w:rPr>
           </w:pPr>
-          <w:hyperlink w:anchor="_Toc523077653" w:history="1">
+          <w:hyperlink w:anchor="_Toc523660897" w:history="1">
             <w:r>
               <w:rPr>
                 <w:rStyle w:val="Hyperlink"/>
@@ -1340,7 +1340,7 @@
                 <w:noProof/>
                 <w:webHidden/>
               </w:rPr>
-              <w:instrText xml:space="preserve"> PAGEREF _Toc523077653 \h </w:instrText>
+              <w:instrText xml:space="preserve"> PAGEREF _Toc523660897 \h </w:instrText>
             </w:r>
             <w:r>
               <w:rPr>
@@ -1387,7 +1387,7 @@
               <w:lang w:eastAsia="de-DE"/>
             </w:rPr>
           </w:pPr>
-          <w:hyperlink w:anchor="_Toc523077654" w:history="1">
+          <w:hyperlink w:anchor="_Toc523660898" w:history="1">
             <w:r>
               <w:rPr>
                 <w:rStyle w:val="Hyperlink"/>
@@ -1417,7 +1417,7 @@
                 <w:noProof/>
                 <w:webHidden/>
               </w:rPr>
-              <w:instrText xml:space="preserve"> PAGEREF _Toc523077654 \h </w:instrText>
+              <w:instrText xml:space="preserve"> PAGEREF _Toc523660898 \h </w:instrText>
             </w:r>
             <w:r>
               <w:rPr>
@@ -1437,7 +1437,7 @@
                 <w:noProof/>
                 <w:webHidden/>
               </w:rPr>
-              <w:t>6</w:t>
+              <w:t>7</w:t>
             </w:r>
             <w:r>
               <w:rPr>
@@ -1464,7 +1464,7 @@
               <w:lang w:eastAsia="de-DE"/>
             </w:rPr>
           </w:pPr>
-          <w:hyperlink w:anchor="_Toc523077655" w:history="1">
+          <w:hyperlink w:anchor="_Toc523660899" w:history="1">
             <w:r>
               <w:rPr>
                 <w:rStyle w:val="Hyperlink"/>
@@ -1494,7 +1494,7 @@
                 <w:noProof/>
                 <w:webHidden/>
               </w:rPr>
-              <w:instrText xml:space="preserve"> PAGEREF _Toc523077655 \h </w:instrText>
+              <w:instrText xml:space="preserve"> PAGEREF _Toc523660899 \h </w:instrText>
             </w:r>
             <w:r>
               <w:rPr>
@@ -1514,7 +1514,7 @@
                 <w:noProof/>
                 <w:webHidden/>
               </w:rPr>
-              <w:t>6</w:t>
+              <w:t>7</w:t>
             </w:r>
             <w:r>
               <w:rPr>
@@ -1541,7 +1541,7 @@
               <w:lang w:eastAsia="de-DE"/>
             </w:rPr>
           </w:pPr>
-          <w:hyperlink w:anchor="_Toc523077656" w:history="1">
+          <w:hyperlink w:anchor="_Toc523660900" w:history="1">
             <w:r>
               <w:rPr>
                 <w:rStyle w:val="Hyperlink"/>
@@ -1568,7 +1568,7 @@
                 <w:noProof/>
                 <w:webHidden/>
               </w:rPr>
-              <w:instrText xml:space="preserve"> PAGEREF _Toc523077656 \h </w:instrText>
+              <w:instrText xml:space="preserve"> PAGEREF _Toc523660900 \h </w:instrText>
             </w:r>
             <w:r>
               <w:rPr>
@@ -1615,7 +1615,7 @@
               <w:lang w:eastAsia="de-DE"/>
             </w:rPr>
           </w:pPr>
-          <w:hyperlink w:anchor="_Toc523077657" w:history="1">
+          <w:hyperlink w:anchor="_Toc523660901" w:history="1">
             <w:r>
               <w:rPr>
                 <w:rStyle w:val="Hyperlink"/>
@@ -1642,7 +1642,7 @@
                 <w:noProof/>
                 <w:webHidden/>
               </w:rPr>
-              <w:instrText xml:space="preserve"> PAGEREF _Toc523077657 \h </w:instrText>
+              <w:instrText xml:space="preserve"> PAGEREF _Toc523660901 \h </w:instrText>
             </w:r>
             <w:r>
               <w:rPr>
@@ -1689,7 +1689,7 @@
               <w:lang w:eastAsia="de-DE"/>
             </w:rPr>
           </w:pPr>
-          <w:hyperlink w:anchor="_Toc523077658" w:history="1">
+          <w:hyperlink w:anchor="_Toc523660902" w:history="1">
             <w:r>
               <w:rPr>
                 <w:rStyle w:val="Hyperlink"/>
@@ -1716,7 +1716,7 @@
                 <w:noProof/>
                 <w:webHidden/>
               </w:rPr>
-              <w:instrText xml:space="preserve"> PAGEREF _Toc523077658 \h </w:instrText>
+              <w:instrText xml:space="preserve"> PAGEREF _Toc523660902 \h </w:instrText>
             </w:r>
             <w:r>
               <w:rPr>
@@ -1736,7 +1736,81 @@
                 <w:noProof/>
                 <w:webHidden/>
               </w:rPr>
-              <w:t>9</w:t>
+              <w:t>10</w:t>
+            </w:r>
+            <w:r>
+              <w:rPr>
+                <w:noProof/>
+                <w:webHidden/>
+              </w:rPr>
+              <w:fldChar w:fldCharType="end"/>
+            </w:r>
+          </w:hyperlink>
+        </w:p>
+        <w:p>
+          <w:pPr>
+            <w:pStyle w:val="Verzeichnis1"/>
+            <w:tabs>
+              <w:tab w:val="right" w:leader="dot" w:pos="9056"/>
+            </w:tabs>
+            <w:rPr>
+              <w:rFonts w:eastAsiaTheme="minorEastAsia" w:cstheme="minorBidi"/>
+              <w:b w:val="0"/>
+              <w:bCs w:val="0"/>
+              <w:noProof/>
+              <w:sz w:val="24"/>
+              <w:szCs w:val="24"/>
+              <w:lang w:eastAsia="de-DE"/>
+            </w:rPr>
+          </w:pPr>
+          <w:hyperlink w:anchor="_Toc523660903" w:history="1">
+            <w:r>
+              <w:rPr>
+                <w:rStyle w:val="Hyperlink"/>
+                <w:noProof/>
+              </w:rPr>
+              <w:t>Literaturverzeichnis</w:t>
+            </w:r>
+            <w:r>
+              <w:rPr>
+                <w:noProof/>
+                <w:webHidden/>
+              </w:rPr>
+              <w:tab/>
+            </w:r>
+            <w:r>
+              <w:rPr>
+                <w:noProof/>
+                <w:webHidden/>
+              </w:rPr>
+              <w:fldChar w:fldCharType="begin"/>
+            </w:r>
+            <w:r>
+              <w:rPr>
+                <w:noProof/>
+                <w:webHidden/>
+              </w:rPr>
+              <w:instrText xml:space="preserve"> PAGEREF _Toc523660903 \h </w:instrText>
+            </w:r>
+            <w:r>
+              <w:rPr>
+                <w:noProof/>
+                <w:webHidden/>
+              </w:rPr>
+            </w:r>
+            <w:r>
+              <w:rPr>
+                <w:noProof/>
+                <w:webHidden/>
+              </w:rPr>
+              <w:fldChar w:fldCharType="separate"/>
+            </w:r>
+            <w:r>
+              <w:rPr>
+                <w:noProof/>
+                <w:webHidden/>
+              </w:rPr>
+              <w:t>11</w:t>
             </w:r>
             <w:r>
               <w:rPr>
@@ -1774,7 +1848,7 @@
         </w:rPr>
         <w:br w:type="page"/>
       </w:r>
-      <w:bookmarkStart w:id="0" w:name="_Toc523077643"/>
+      <w:bookmarkStart w:id="0" w:name="_Toc523660887"/>
       <w:r>
         <w:lastRenderedPageBreak/>
         <w:t>Einleitung</w:t>
@@ -2000,7 +2074,7 @@
       <w:pPr>
         <w:pStyle w:val="berschrift1"/>
       </w:pPr>
-      <w:bookmarkStart w:id="1" w:name="_Toc523077644"/>
+      <w:bookmarkStart w:id="1" w:name="_Toc523660888"/>
       <w:r>
         <w:t>Aufgabenstellung</w:t>
       </w:r>
@@ -2781,13 +2855,8 @@
       <w:r>
         <w:t xml:space="preserve">: </w:t>
       </w:r>
-      <w:proofErr w:type="spellStart"/>
-      <w:r>
-        <w:t>img</w:t>
-      </w:r>
-      <w:proofErr w:type="spellEnd"/>
-      <w:r>
-        <w:t>/R1.jpg</w:t>
+      <w:r>
+        <w:t>Linke Ansicht (L1.jpg)</w:t>
       </w:r>
     </w:p>
     <w:p>
@@ -2902,7 +2971,7 @@
         <w:rPr>
           <w:noProof/>
         </w:rPr>
-        <w:t>2</w:t>
+        <w:t>3</w:t>
       </w:r>
       <w:r>
         <w:rPr>
@@ -2913,18 +2982,10 @@
       <w:r>
         <w:t xml:space="preserve">: </w:t>
       </w:r>
-      <w:proofErr w:type="spellStart"/>
-      <w:r>
-        <w:t>img</w:t>
-      </w:r>
-      <w:proofErr w:type="spellEnd"/>
-      <w:r>
-        <w:t>/L</w:t>
-      </w:r>
-      <w:r>
-        <w:t>1.jpg</w:t>
-      </w:r>
       <w:bookmarkEnd w:id="3"/>
+      <w:r>
+        <w:t>Rechte Ansicht (R1.jpg)</w:t>
+      </w:r>
     </w:p>
     <w:p>
       <w:r>
@@ -2935,7 +2996,7 @@
       <w:pPr>
         <w:pStyle w:val="berschrift1"/>
       </w:pPr>
-      <w:bookmarkStart w:id="4" w:name="_Toc523077645"/>
+      <w:bookmarkStart w:id="4" w:name="_Toc523660889"/>
       <w:r>
         <w:lastRenderedPageBreak/>
         <w:t>Idee</w:t>
@@ -3284,7 +3345,7 @@
           <w:lang w:eastAsia="de-DE"/>
         </w:rPr>
       </w:pPr>
-      <w:bookmarkStart w:id="6" w:name="_Toc523077646"/>
+      <w:bookmarkStart w:id="6" w:name="_Toc523660890"/>
       <w:r>
         <w:rPr>
           <w:rFonts w:eastAsia="Times New Roman"/>
@@ -3297,10 +3358,57 @@
     </w:p>
     <w:p>
       <w:pPr>
-        <w:rPr>
-          <w:lang w:eastAsia="de-DE"/>
-        </w:rPr>
-      </w:pPr>
+        <w:spacing w:line="360" w:lineRule="auto"/>
+        <w:jc w:val="both"/>
+        <w:rPr>
+          <w:sz w:val="22"/>
+        </w:rPr>
+      </w:pPr>
+      <w:r>
+        <w:rPr>
+          <w:sz w:val="22"/>
+        </w:rPr>
+        <w:t xml:space="preserve">Nach der Übergabe der </w:t>
+      </w:r>
+      <w:r>
+        <w:rPr>
+          <w:sz w:val="22"/>
+        </w:rPr>
+        <w:t xml:space="preserve">beiden Bilder, werden diese zunächst in Graubilder umgewandelt. Dies erlaubt in den späteren Schritten einfachere Berechnungen und somit auch einer kürzeren Berechnungszeit. Dazu wird die Funktion </w:t>
+      </w:r>
+      <w:proofErr w:type="spellStart"/>
+      <w:r>
+        <w:rPr>
+          <w:i/>
+          <w:sz w:val="22"/>
+        </w:rPr>
+        <w:t>rgb_to_gray</w:t>
+      </w:r>
+      <w:proofErr w:type="spellEnd"/>
+      <w:r>
+        <w:rPr>
+          <w:sz w:val="22"/>
+        </w:rPr>
+        <w:t xml:space="preserve"> aufgerufen, die überprüft, ob es sich bei den beiden </w:t>
+      </w:r>
+      <w:r>
+        <w:rPr>
+          <w:sz w:val="22"/>
+        </w:rPr>
+        <w:t xml:space="preserve">übergegebenen Bildern schon um Graubilder oder Farbbilder handelt. Bei Graubildern wird die Umwandlung übersprungen, bei Farbbildern werden die Intensitätswerte der drei Farben mit den in der Vorlesung vorgestellten </w:t>
+      </w:r>
+      <w:r>
+        <w:rPr>
+          <w:sz w:val="22"/>
+        </w:rPr>
+        <w:t>Faktoren multipliziert und im Anschluss zusammenaddiert. Daraus entstehen dann die jeweiligen Intensit</w:t>
+      </w:r>
+      <w:r>
+        <w:rPr>
+          <w:sz w:val="22"/>
+        </w:rPr>
+        <w:t>äten des berechneten Graubildes, welches von der Funktion zurückgegeben wird.</w:t>
+      </w:r>
     </w:p>
     <w:p>
       <w:pPr>
@@ -3313,7 +3421,7 @@
           <w:lang w:eastAsia="de-DE"/>
         </w:rPr>
       </w:pPr>
-      <w:bookmarkStart w:id="7" w:name="_Toc523077647"/>
+      <w:bookmarkStart w:id="7" w:name="_Toc523660891"/>
       <w:r>
         <w:rPr>
           <w:rFonts w:eastAsia="Times New Roman"/>
@@ -3344,28 +3452,30 @@
       <w:pPr>
         <w:spacing w:line="360" w:lineRule="auto"/>
         <w:jc w:val="both"/>
-        <w:rPr>
-          <w:lang w:eastAsia="de-DE"/>
-        </w:rPr>
-      </w:pPr>
-    </w:p>
-    <w:p>
-      <w:pPr>
-        <w:spacing w:line="360" w:lineRule="auto"/>
-        <w:jc w:val="both"/>
-      </w:pPr>
-      <w:r>
-        <w:t xml:space="preserve">Die Bilder </w:t>
-      </w:r>
-      <w:r>
-        <w:t>werden heller gestellt um die Kanten besser erkennen zu können.</w:t>
-      </w:r>
-    </w:p>
-    <w:p>
-      <w:pPr>
-        <w:spacing w:line="360" w:lineRule="auto"/>
-        <w:jc w:val="both"/>
-      </w:pPr>
+      </w:pPr>
+      <w:r>
+        <w:t>Die spätere Eckendetektion mit Hilfe des Harris-Algorithmus basiert auf lokale Intensitätsunterschiede innerhalb der Bilder. Um bei dem Algorithmus bessere Ergebnisse zu erzielen, soll der komplette Intensitätsbereich in den Bildern genutzt werden. Deshalb wird nach Graubild</w:t>
+      </w:r>
+      <w:r>
+        <w:t xml:space="preserve">umwandlung die Funktion </w:t>
+      </w:r>
+      <w:proofErr w:type="spellStart"/>
+      <w:r>
+        <w:rPr>
+          <w:i/>
+        </w:rPr>
+        <w:t>gain_offset_correction_cdf</w:t>
+      </w:r>
+      <w:proofErr w:type="spellEnd"/>
+      <w:r>
+        <w:t xml:space="preserve"> aufgerufen, die die Skalierung der Intensitätswerte mit Hilfe der Histogramme der beiden Bilder vornimmt. </w:t>
+      </w:r>
+      <w:r>
+        <w:t xml:space="preserve">Dazu werden die Histogramme der beiden Bilder ausgelesen und im Anschluss über den gesamten Intensitätsbereich </w:t>
+      </w:r>
+      <w:r>
+        <w:t>gestreckt. Dadurch werden auch die einzelnen Intensitäten in den Bildern verändert bzw. auf den neuen skalierten Wert aus dem Histogramm gesetzt.</w:t>
+      </w:r>
     </w:p>
     <w:p>
       <w:pPr>
@@ -3378,7 +3488,7 @@
           <w:lang w:eastAsia="de-DE"/>
         </w:rPr>
       </w:pPr>
-      <w:bookmarkStart w:id="8" w:name="_Toc523077648"/>
+      <w:bookmarkStart w:id="8" w:name="_Toc523660892"/>
       <w:r>
         <w:rPr>
           <w:rFonts w:eastAsia="Times New Roman"/>
@@ -3394,6 +3504,8 @@
         <w:spacing w:line="360" w:lineRule="auto"/>
         <w:jc w:val="both"/>
       </w:pPr>
+      <w:bookmarkStart w:id="9" w:name="_GoBack"/>
+      <w:bookmarkEnd w:id="9"/>
     </w:p>
     <w:p>
       <w:pPr>
@@ -3428,7 +3540,7 @@
           <w:lang w:eastAsia="de-DE"/>
         </w:rPr>
       </w:pPr>
-      <w:bookmarkStart w:id="9" w:name="_Toc523077649"/>
+      <w:bookmarkStart w:id="10" w:name="_Toc523660893"/>
       <w:r>
         <w:rPr>
           <w:rFonts w:eastAsia="Times New Roman"/>
@@ -3437,7 +3549,7 @@
         </w:rPr>
         <w:t>Harris-Merkmale berechnen</w:t>
       </w:r>
-      <w:bookmarkEnd w:id="9"/>
+      <w:bookmarkEnd w:id="10"/>
     </w:p>
     <w:p>
       <w:pPr>
@@ -3449,7 +3561,7 @@
           <w:lang w:eastAsia="de-DE"/>
         </w:rPr>
       </w:pPr>
-      <w:bookmarkStart w:id="10" w:name="_Toc523077650"/>
+      <w:bookmarkStart w:id="11" w:name="_Toc523660894"/>
       <w:r>
         <w:rPr>
           <w:rFonts w:eastAsia="Times New Roman"/>
@@ -3466,7 +3578,7 @@
         </w:rPr>
         <w:t>tzung</w:t>
       </w:r>
-      <w:bookmarkEnd w:id="10"/>
+      <w:bookmarkEnd w:id="11"/>
     </w:p>
     <w:p>
       <w:pPr>
@@ -3478,7 +3590,7 @@
           <w:lang w:eastAsia="de-DE"/>
         </w:rPr>
       </w:pPr>
-      <w:bookmarkStart w:id="11" w:name="_Toc523077651"/>
+      <w:bookmarkStart w:id="12" w:name="_Toc523660895"/>
       <w:r>
         <w:rPr>
           <w:rFonts w:eastAsia="Times New Roman"/>
@@ -3487,7 +3599,7 @@
         </w:rPr>
         <w:t>Finde robuste Korrespondenzpunktpaare mit Hilfe des RANSAC-Algorithmus</w:t>
       </w:r>
-      <w:bookmarkEnd w:id="11"/>
+      <w:bookmarkEnd w:id="12"/>
     </w:p>
     <w:p>
       <w:pPr>
@@ -3500,7 +3612,7 @@
           <w:lang w:eastAsia="de-DE"/>
         </w:rPr>
       </w:pPr>
-      <w:bookmarkStart w:id="12" w:name="_Toc523077652"/>
+      <w:bookmarkStart w:id="13" w:name="_Toc523660896"/>
       <w:r>
         <w:rPr>
           <w:rFonts w:eastAsia="Times New Roman"/>
@@ -3509,7 +3621,7 @@
         </w:rPr>
         <w:t>Berechne die Essentielle Matrix</w:t>
       </w:r>
-      <w:bookmarkEnd w:id="12"/>
+      <w:bookmarkEnd w:id="13"/>
     </w:p>
     <w:p>
       <w:pPr>
@@ -3532,7 +3644,7 @@
           <w:lang w:eastAsia="de-DE"/>
         </w:rPr>
       </w:pPr>
-      <w:bookmarkStart w:id="13" w:name="_Toc523077653"/>
+      <w:bookmarkStart w:id="14" w:name="_Toc523660897"/>
       <w:proofErr w:type="spellStart"/>
       <w:r>
         <w:rPr>
@@ -3540,9 +3652,10 @@
           <w:shd w:val="clear" w:color="auto" w:fill="FFFFFF"/>
           <w:lang w:eastAsia="de-DE"/>
         </w:rPr>
+        <w:lastRenderedPageBreak/>
         <w:t>Bildrektifizierungsalgorithmus</w:t>
       </w:r>
-      <w:bookmarkEnd w:id="13"/>
+      <w:bookmarkEnd w:id="14"/>
       <w:proofErr w:type="spellEnd"/>
     </w:p>
     <w:p>
@@ -3733,11 +3846,7 @@
         <w:t>ng A</w:t>
       </w:r>
       <w:r>
-        <w:t xml:space="preserve">bstand, ... ,  Tiefenkarte Resultat, dadurch </w:t>
-      </w:r>
-      <w:r>
-        <w:lastRenderedPageBreak/>
-        <w:t xml:space="preserve">sind die Punkte im Raum bekannt und diese können auf die dritte, neue Fläche projiziert werden. </w:t>
+        <w:t xml:space="preserve">bstand, ... ,  Tiefenkarte Resultat, dadurch sind die Punkte im Raum bekannt und diese können auf die dritte, neue Fläche projiziert werden. </w:t>
       </w:r>
     </w:p>
     <w:p>
@@ -3757,7 +3866,7 @@
           <w:lang w:eastAsia="de-DE"/>
         </w:rPr>
       </w:pPr>
-      <w:bookmarkStart w:id="14" w:name="_Toc523077654"/>
+      <w:bookmarkStart w:id="15" w:name="_Toc523660898"/>
       <w:r>
         <w:rPr>
           <w:rFonts w:eastAsia="Times New Roman"/>
@@ -3774,7 +3883,7 @@
         </w:rPr>
         <w:t>ng</w:t>
       </w:r>
-      <w:bookmarkEnd w:id="14"/>
+      <w:bookmarkEnd w:id="15"/>
     </w:p>
     <w:p>
       <w:pPr>
@@ -3807,7 +3916,7 @@
           <w:lang w:eastAsia="de-DE"/>
         </w:rPr>
       </w:pPr>
-      <w:bookmarkStart w:id="15" w:name="_Toc523077655"/>
+      <w:bookmarkStart w:id="16" w:name="_Toc523660899"/>
       <w:r>
         <w:rPr>
           <w:rFonts w:eastAsia="Times New Roman"/>
@@ -3834,7 +3943,7 @@
         </w:rPr>
         <w:t xml:space="preserve"> Bildes</w:t>
       </w:r>
-      <w:bookmarkEnd w:id="15"/>
+      <w:bookmarkEnd w:id="16"/>
     </w:p>
     <w:p>
       <w:pPr>
@@ -3879,11 +3988,11 @@
       <w:pPr>
         <w:pStyle w:val="berschrift2"/>
       </w:pPr>
-      <w:bookmarkStart w:id="16" w:name="_Toc523077656"/>
+      <w:bookmarkStart w:id="17" w:name="_Toc523660900"/>
       <w:r>
         <w:t>Verkürzung der Bearbeitungszeit</w:t>
       </w:r>
-      <w:bookmarkEnd w:id="16"/>
+      <w:bookmarkEnd w:id="17"/>
     </w:p>
     <w:p/>
     <w:p>
@@ -3976,6 +4085,7 @@
         </w:rPr>
       </w:pPr>
       <w:r>
+        <w:lastRenderedPageBreak/>
         <w:br w:type="page"/>
       </w:r>
     </w:p>
@@ -3983,7 +4093,7 @@
       <w:pPr>
         <w:pStyle w:val="berschrift1"/>
       </w:pPr>
-      <w:bookmarkStart w:id="17" w:name="_Toc523077657"/>
+      <w:bookmarkStart w:id="18" w:name="_Toc523660901"/>
       <w:r>
         <w:lastRenderedPageBreak/>
         <w:t>Graphische Benutzeroberfläche</w:t>
@@ -3997,7 +4107,7 @@
       <w:r>
         <w:t>)</w:t>
       </w:r>
-      <w:bookmarkEnd w:id="17"/>
+      <w:bookmarkEnd w:id="18"/>
     </w:p>
     <w:p>
       <w:pPr>
@@ -4413,11 +4523,11 @@
       <w:pPr>
         <w:pStyle w:val="berschrift1"/>
       </w:pPr>
-      <w:bookmarkStart w:id="18" w:name="_Toc523077658"/>
+      <w:bookmarkStart w:id="19" w:name="_Toc523660902"/>
       <w:r>
         <w:t>Abbildungsverzeichnis</w:t>
       </w:r>
-      <w:bookmarkEnd w:id="18"/>
+      <w:bookmarkEnd w:id="19"/>
     </w:p>
     <w:p>
       <w:pPr>
@@ -4732,10 +4842,12 @@
           <w:szCs w:val="22"/>
         </w:rPr>
       </w:pPr>
+      <w:bookmarkStart w:id="20" w:name="_Toc523660903"/>
       <w:r>
         <w:lastRenderedPageBreak/>
         <w:t>Literaturverzeichnis</w:t>
       </w:r>
+      <w:bookmarkEnd w:id="20"/>
     </w:p>
     <w:p>
       <w:pPr>
@@ -4842,8 +4954,6 @@
           <w:lang w:val="en-US" w:eastAsia="de-DE"/>
         </w:rPr>
       </w:pPr>
-      <w:bookmarkStart w:id="19" w:name="_GoBack"/>
-      <w:bookmarkEnd w:id="19"/>
     </w:p>
     <w:p>
       <w:pPr>
@@ -10026,7 +10136,7 @@
 </file>
 
 <file path=customXml/itemProps1.xml><?xml version="1.0" encoding="utf-8"?>
-<ds:datastoreItem xmlns:ds="http://schemas.openxmlformats.org/officeDocument/2006/customXml" ds:itemID="{C4C82AFC-5BDA-8640-B134-8E1B96C378B8}">
+<ds:datastoreItem xmlns:ds="http://schemas.openxmlformats.org/officeDocument/2006/customXml" ds:itemID="{0D0D4271-207E-0E4E-90FC-BF6D7BCD2EF8}">
   <ds:schemaRefs>
     <ds:schemaRef ds:uri="http://schemas.openxmlformats.org/officeDocument/2006/bibliography"/>
   </ds:schemaRefs>

</xml_diff>

<commit_message>
Doku: Literaturverzeichnis hinzugefügt, Bileterale Filterung und Harris-Detektor beschrieben, GUI-Teil verbessert und erweitert
</commit_message>
<xml_diff>
--- a/Doku_Gr11_Challenge.docx
+++ b/Doku_Gr11_Challenge.docx
@@ -3504,8 +3504,45 @@
         <w:spacing w:line="360" w:lineRule="auto"/>
         <w:jc w:val="both"/>
       </w:pPr>
-      <w:bookmarkStart w:id="9" w:name="_GoBack"/>
-      <w:bookmarkEnd w:id="9"/>
+      <w:r>
+        <w:t xml:space="preserve">Um die Ergebnisse der anschließenden Eckendetektion mit dem Harris-Algorithmus weiter zu verbessern bzw. die Voraussetzungen zu optimieren, werden die beiden Bilder </w:t>
+      </w:r>
+      <w:r>
+        <w:t>einer bilateralen Filterung</w:t>
+      </w:r>
+      <w:r>
+        <w:t xml:space="preserve"> unterzogen. Diese</w:t>
+      </w:r>
+      <w:r>
+        <w:t xml:space="preserve"> zeichnet die Bilder weich, wobei Kanten</w:t>
+      </w:r>
+      <w:r>
+        <w:t xml:space="preserve"> und Ecken erhalten bleiben, aber Rauschen reduziert wird</w:t>
+      </w:r>
+      <w:r>
+        <w:t xml:space="preserve">. Somit treten diese noch mehr hervor und sind besser vom restlichen Bild zu erkennen. Dazu wird die Funktion </w:t>
+      </w:r>
+      <w:proofErr w:type="spellStart"/>
+      <w:r>
+        <w:rPr>
+          <w:i/>
+        </w:rPr>
+        <w:t>bfltGray</w:t>
+      </w:r>
+      <w:proofErr w:type="spellEnd"/>
+      <w:r>
+        <w:t xml:space="preserve"> aufgerufen, welche die bilaterale Filterung auf einem durchführt. Für die Filterung wird ein Gaußfilter verwendet</w:t>
+      </w:r>
+      <w:r>
+        <w:t xml:space="preserve">, der auf einzelne Bildfenster angewendet wird. Dabei wird der Kontrast innerhalb der einzelnen Bildfenster berücksichtigt, damit hohe Kontrastunterschiede wie Ecken und Kanten erhalten bleiben. Da die Filterung einen großen Teil der gesamten Programmlaufzeit einnimmt, in der dem Benutzer keine neuen Zwischenergebnisse angezeigt werden können, </w:t>
+      </w:r>
+      <w:r>
+        <w:lastRenderedPageBreak/>
+        <w:t xml:space="preserve">wird diesem ein Fortschrittsbalken angezeigt. Dieser zeigt dem Benutzer den prozentualen </w:t>
+      </w:r>
+      <w:r>
+        <w:t>Fortschritt bei den Berechnungen an, so dass nicht der Anschein aufkommen kann, das Programm hätte sich eventuell auf gehangen.</w:t>
+      </w:r>
     </w:p>
     <w:p>
       <w:pPr>
@@ -3513,15 +3550,38 @@
         <w:jc w:val="both"/>
       </w:pPr>
       <w:r>
-        <w:t xml:space="preserve">Bei der Bilateralen Filterung werden die Oberflächen weicher aber die Kanten bleiben erhalten. Dies erleichtert die Suche nach Merkmalspunkten und unnötige Störgrößen werden </w:t>
+        <w:t xml:space="preserve">Wie oben beschrieben, stellt die bilaterale Filterung einen großen Teil der Programmlaufzeit dar. Deshalb wird vor der Filterung die beiden Bilder durch die Funktion </w:t>
       </w:r>
       <w:proofErr w:type="spellStart"/>
       <w:r>
-        <w:t>elminiert</w:t>
+        <w:rPr>
+          <w:i/>
+        </w:rPr>
+        <w:t>downsample</w:t>
       </w:r>
       <w:proofErr w:type="spellEnd"/>
       <w:r>
-        <w:t>.</w:t>
+        <w:t xml:space="preserve"> auf eine geringere Auflösung bzw. Pixelanzahl heruntergerechnet und im Anschluss </w:t>
+      </w:r>
+      <w:r>
+        <w:t xml:space="preserve">der Filterung </w:t>
+      </w:r>
+      <w:r>
+        <w:t xml:space="preserve">durch die Funktion </w:t>
+      </w:r>
+      <w:proofErr w:type="spellStart"/>
+      <w:r>
+        <w:rPr>
+          <w:i/>
+        </w:rPr>
+        <w:t>upsample</w:t>
+      </w:r>
+      <w:proofErr w:type="spellEnd"/>
+      <w:r>
+        <w:t xml:space="preserve"> wieder hochgerechnet. </w:t>
+      </w:r>
+      <w:r>
+        <w:t>Durch die geringere Anzahl an Pixeln müssen weniger Berechnungen bei der bilateralen Filterung gemacht werden, weshalb die benötigte Berechnungszeit sinkt. In unserem Fall hat sich die Reduzierung der Auflösung um einen Viertel als optimal herausgestellt, wobei ein Mittelweg zwischen Berechnungsreduzierung und Qualitätsverlust bei den Ergebnissen betrachtet werden musste.</w:t>
       </w:r>
     </w:p>
     <w:p>
@@ -3529,6 +3589,40 @@
         <w:spacing w:line="360" w:lineRule="auto"/>
         <w:jc w:val="both"/>
       </w:pPr>
+      <w:r>
+        <w:t xml:space="preserve">Das </w:t>
+      </w:r>
+      <w:r>
+        <w:t xml:space="preserve">Herunterrechnen innerhalb der Funktion </w:t>
+      </w:r>
+      <w:proofErr w:type="spellStart"/>
+      <w:r>
+        <w:rPr>
+          <w:i/>
+        </w:rPr>
+        <w:t>downsample</w:t>
+      </w:r>
+      <w:proofErr w:type="spellEnd"/>
+      <w:r>
+        <w:t xml:space="preserve"> erfolgt durch das Zusammenfassen von Pixeln und der Berechnungen eines neuen Intensitätswert, der die vorherigen Werte abbildet. </w:t>
+      </w:r>
+      <w:r>
+        <w:t xml:space="preserve">Dabei liegt die Gewichtung auf den zentralen Pixeln innerhalb des jeweiligen betrachteten Fensters, welche durch einen Gaußfilter vorgenommen wird. </w:t>
+      </w:r>
+      <w:r>
+        <w:t xml:space="preserve">Bei der Funktion </w:t>
+      </w:r>
+      <w:proofErr w:type="spellStart"/>
+      <w:r>
+        <w:rPr>
+          <w:i/>
+        </w:rPr>
+        <w:t>upsample</w:t>
+      </w:r>
+      <w:proofErr w:type="spellEnd"/>
+      <w:r>
+        <w:t xml:space="preserve"> erfolgt das Gegenteil, es werden Zwischenwerte zwischen den einzelnen Intensitätswerten bestimmt. Dies erfolgt durch eine Interpolation.</w:t>
+      </w:r>
     </w:p>
     <w:p>
       <w:pPr>
@@ -3536,20 +3630,113 @@
         <w:spacing w:line="360" w:lineRule="auto"/>
         <w:jc w:val="both"/>
         <w:rPr>
-          <w:rFonts w:ascii="Times New Roman" w:eastAsia="Times New Roman" w:hAnsi="Times New Roman"/>
-          <w:lang w:eastAsia="de-DE"/>
-        </w:rPr>
-      </w:pPr>
-      <w:bookmarkStart w:id="10" w:name="_Toc523660893"/>
-      <w:r>
-        <w:rPr>
           <w:rFonts w:eastAsia="Times New Roman"/>
           <w:shd w:val="clear" w:color="auto" w:fill="FFFFFF"/>
           <w:lang w:eastAsia="de-DE"/>
         </w:rPr>
+      </w:pPr>
+      <w:bookmarkStart w:id="9" w:name="_Toc523660893"/>
+      <w:r>
+        <w:rPr>
+          <w:rFonts w:eastAsia="Times New Roman"/>
+          <w:shd w:val="clear" w:color="auto" w:fill="FFFFFF"/>
+          <w:lang w:eastAsia="de-DE"/>
+        </w:rPr>
         <w:t>Harris-Merkmale berechnen</w:t>
       </w:r>
-      <w:bookmarkEnd w:id="10"/>
+      <w:bookmarkEnd w:id="9"/>
+    </w:p>
+    <w:p>
+      <w:pPr>
+        <w:spacing w:line="360" w:lineRule="auto"/>
+        <w:jc w:val="both"/>
+        <w:rPr>
+          <w:lang w:eastAsia="de-DE"/>
+        </w:rPr>
+      </w:pPr>
+      <w:r>
+        <w:rPr>
+          <w:lang w:eastAsia="de-DE"/>
+        </w:rPr>
+        <w:t>Nach den Vorbereitungen und Optimierungen für eine gute Eckendetektion innerhalb der Bilder, erfolgt diese durch den Harris-Detektor</w:t>
+      </w:r>
+      <w:r>
+        <w:rPr>
+          <w:lang w:eastAsia="de-DE"/>
+        </w:rPr>
+        <w:t xml:space="preserve">, der in der Funktion </w:t>
+      </w:r>
+      <w:proofErr w:type="spellStart"/>
+      <w:r>
+        <w:rPr>
+          <w:i/>
+          <w:lang w:eastAsia="de-DE"/>
+        </w:rPr>
+        <w:t>harris_detektor</w:t>
+      </w:r>
+      <w:proofErr w:type="spellEnd"/>
+      <w:r>
+        <w:rPr>
+          <w:lang w:eastAsia="de-DE"/>
+        </w:rPr>
+        <w:t xml:space="preserve"> implementiert wurde</w:t>
+      </w:r>
+      <w:r>
+        <w:rPr>
+          <w:lang w:eastAsia="de-DE"/>
+        </w:rPr>
+        <w:t xml:space="preserve">. Dieser wurde anhand der Vorlesung und den Hausaufgaben umgesetzt. </w:t>
+      </w:r>
+      <w:r>
+        <w:rPr>
+          <w:lang w:eastAsia="de-DE"/>
+        </w:rPr>
+        <w:t xml:space="preserve">Zunächst werden die Bildgradienten </w:t>
+      </w:r>
+      <w:r>
+        <w:rPr>
+          <w:lang w:eastAsia="de-DE"/>
+        </w:rPr>
+        <w:t xml:space="preserve">in x- und y-Richtung </w:t>
+      </w:r>
+      <w:r>
+        <w:rPr>
+          <w:lang w:eastAsia="de-DE"/>
+        </w:rPr>
+        <w:t xml:space="preserve">bestimmt, worauf </w:t>
+      </w:r>
+      <w:r>
+        <w:rPr>
+          <w:lang w:eastAsia="de-DE"/>
+        </w:rPr>
+        <w:t xml:space="preserve">eine Gewichtung der zentralen Pixel durch einen Gaußfilter und die Bestimmung der Harris-Matrix folgt. Mit dieser </w:t>
+      </w:r>
+      <w:r>
+        <w:rPr>
+          <w:lang w:eastAsia="de-DE"/>
+        </w:rPr>
+        <w:t xml:space="preserve">Matrix kann die Merkmalsdetektion durchgeführt werden, in dem </w:t>
+      </w:r>
+      <w:r>
+        <w:rPr>
+          <w:lang w:eastAsia="de-DE"/>
+        </w:rPr>
+        <w:t xml:space="preserve">nur Pixel als Merkmale klassifiziert werden, die nach der </w:t>
+      </w:r>
+      <w:proofErr w:type="spellStart"/>
+      <w:r>
+        <w:rPr>
+          <w:lang w:eastAsia="de-DE"/>
+        </w:rPr>
+        <w:t>Harrismessung</w:t>
+      </w:r>
+      <w:proofErr w:type="spellEnd"/>
+      <w:r>
+        <w:rPr>
+          <w:lang w:eastAsia="de-DE"/>
+        </w:rPr>
+        <w:t xml:space="preserve"> unter einem Schwellwert tau liegen. Danach erfolgt eine weitere Aussortierung bei den Merkmalen. Es werden nur Merkmale gespeichert, die innerhalb eines Fensters den größten Wert haben und somit die höchste Wahrscheinlichkeit für eine klare Ecke besitzen. Die anderen Merkmale innerhalb des jeweiligen betrachten Fensters werden nicht gespeichert. Im Anschluss gibt es eine Liste mit allen gefundenen Merkmalen in den beiden Bildern, welche in die Bilder eingezeichnet und dem Benutzer angezeigt werden.</w:t>
+      </w:r>
     </w:p>
     <w:p>
       <w:pPr>
@@ -3561,13 +3748,14 @@
           <w:lang w:eastAsia="de-DE"/>
         </w:rPr>
       </w:pPr>
-      <w:bookmarkStart w:id="11" w:name="_Toc523660894"/>
+      <w:bookmarkStart w:id="10" w:name="_Toc523660894"/>
       <w:r>
         <w:rPr>
           <w:rFonts w:eastAsia="Times New Roman"/>
           <w:shd w:val="clear" w:color="auto" w:fill="FFFFFF"/>
           <w:lang w:eastAsia="de-DE"/>
         </w:rPr>
+        <w:lastRenderedPageBreak/>
         <w:t>Korrespondenzschä</w:t>
       </w:r>
       <w:r>
@@ -3578,7 +3766,7 @@
         </w:rPr>
         <w:t>tzung</w:t>
       </w:r>
-      <w:bookmarkEnd w:id="11"/>
+      <w:bookmarkEnd w:id="10"/>
     </w:p>
     <w:p>
       <w:pPr>
@@ -3590,7 +3778,7 @@
           <w:lang w:eastAsia="de-DE"/>
         </w:rPr>
       </w:pPr>
-      <w:bookmarkStart w:id="12" w:name="_Toc523660895"/>
+      <w:bookmarkStart w:id="11" w:name="_Toc523660895"/>
       <w:r>
         <w:rPr>
           <w:rFonts w:eastAsia="Times New Roman"/>
@@ -3599,7 +3787,7 @@
         </w:rPr>
         <w:t>Finde robuste Korrespondenzpunktpaare mit Hilfe des RANSAC-Algorithmus</w:t>
       </w:r>
-      <w:bookmarkEnd w:id="12"/>
+      <w:bookmarkEnd w:id="11"/>
     </w:p>
     <w:p>
       <w:pPr>
@@ -3612,7 +3800,7 @@
           <w:lang w:eastAsia="de-DE"/>
         </w:rPr>
       </w:pPr>
-      <w:bookmarkStart w:id="13" w:name="_Toc523660896"/>
+      <w:bookmarkStart w:id="12" w:name="_Toc523660896"/>
       <w:r>
         <w:rPr>
           <w:rFonts w:eastAsia="Times New Roman"/>
@@ -3621,7 +3809,7 @@
         </w:rPr>
         <w:t>Berechne die Essentielle Matrix</w:t>
       </w:r>
-      <w:bookmarkEnd w:id="13"/>
+      <w:bookmarkEnd w:id="12"/>
     </w:p>
     <w:p>
       <w:pPr>
@@ -3644,7 +3832,7 @@
           <w:lang w:eastAsia="de-DE"/>
         </w:rPr>
       </w:pPr>
-      <w:bookmarkStart w:id="14" w:name="_Toc523660897"/>
+      <w:bookmarkStart w:id="13" w:name="_Toc523660897"/>
       <w:proofErr w:type="spellStart"/>
       <w:r>
         <w:rPr>
@@ -3652,10 +3840,9 @@
           <w:shd w:val="clear" w:color="auto" w:fill="FFFFFF"/>
           <w:lang w:eastAsia="de-DE"/>
         </w:rPr>
-        <w:lastRenderedPageBreak/>
         <w:t>Bildrektifizierungsalgorithmus</w:t>
       </w:r>
-      <w:bookmarkEnd w:id="14"/>
+      <w:bookmarkEnd w:id="13"/>
       <w:proofErr w:type="spellEnd"/>
     </w:p>
     <w:p>
@@ -3866,7 +4053,7 @@
           <w:lang w:eastAsia="de-DE"/>
         </w:rPr>
       </w:pPr>
-      <w:bookmarkStart w:id="15" w:name="_Toc523660898"/>
+      <w:bookmarkStart w:id="14" w:name="_Toc523660898"/>
       <w:r>
         <w:rPr>
           <w:rFonts w:eastAsia="Times New Roman"/>
@@ -3883,7 +4070,7 @@
         </w:rPr>
         <w:t>ng</w:t>
       </w:r>
-      <w:bookmarkEnd w:id="15"/>
+      <w:bookmarkEnd w:id="14"/>
     </w:p>
     <w:p>
       <w:pPr>
@@ -3916,7 +4103,7 @@
           <w:lang w:eastAsia="de-DE"/>
         </w:rPr>
       </w:pPr>
-      <w:bookmarkStart w:id="16" w:name="_Toc523660899"/>
+      <w:bookmarkStart w:id="15" w:name="_Toc523660899"/>
       <w:r>
         <w:rPr>
           <w:rFonts w:eastAsia="Times New Roman"/>
@@ -3943,7 +4130,7 @@
         </w:rPr>
         <w:t xml:space="preserve"> Bildes</w:t>
       </w:r>
-      <w:bookmarkEnd w:id="16"/>
+      <w:bookmarkEnd w:id="15"/>
     </w:p>
     <w:p>
       <w:pPr>
@@ -3958,114 +4145,6 @@
       </w:pPr>
       <w:r>
         <w:t>Die Bildgröße des dritten, berechneten Bildes wird auf die Bildgröße der gegebenen Bilder angepasst.</w:t>
-      </w:r>
-    </w:p>
-    <w:p>
-      <w:pPr>
-        <w:spacing w:line="360" w:lineRule="auto"/>
-        <w:jc w:val="both"/>
-      </w:pPr>
-    </w:p>
-    <w:p>
-      <w:pPr>
-        <w:spacing w:line="360" w:lineRule="auto"/>
-        <w:jc w:val="both"/>
-      </w:pPr>
-    </w:p>
-    <w:p>
-      <w:pPr>
-        <w:spacing w:line="360" w:lineRule="auto"/>
-        <w:jc w:val="both"/>
-      </w:pPr>
-    </w:p>
-    <w:p>
-      <w:pPr>
-        <w:spacing w:line="360" w:lineRule="auto"/>
-        <w:jc w:val="both"/>
-      </w:pPr>
-    </w:p>
-    <w:p>
-      <w:pPr>
-        <w:pStyle w:val="berschrift2"/>
-      </w:pPr>
-      <w:bookmarkStart w:id="17" w:name="_Toc523660900"/>
-      <w:r>
-        <w:t>Verkürzung der Bearbeitungszeit</w:t>
-      </w:r>
-      <w:bookmarkEnd w:id="17"/>
-    </w:p>
-    <w:p/>
-    <w:p>
-      <w:pPr>
-        <w:spacing w:line="360" w:lineRule="auto"/>
-        <w:jc w:val="both"/>
-      </w:pPr>
-      <w:r>
-        <w:t>Um eine schnellere B</w:t>
-      </w:r>
-      <w:r>
-        <w:t>erechnung des Bildes zu erzielen</w:t>
-      </w:r>
-      <w:r>
-        <w:t xml:space="preserve">, wird mit der Funktion </w:t>
-      </w:r>
-      <w:proofErr w:type="spellStart"/>
-      <w:r>
-        <w:rPr>
-          <w:i/>
-        </w:rPr>
-        <w:t>downsample.m</w:t>
-      </w:r>
-      <w:proofErr w:type="spellEnd"/>
-      <w:r>
-        <w:t xml:space="preserve"> die Auflösung </w:t>
-      </w:r>
-      <w:r>
-        <w:t>reduziert,</w:t>
-      </w:r>
-      <w:r>
-        <w:t xml:space="preserve"> in unserem Falle </w:t>
-      </w:r>
-      <w:r>
-        <w:t xml:space="preserve">um </w:t>
-      </w:r>
-      <w:r>
-        <w:t>eine</w:t>
-      </w:r>
-      <w:r>
-        <w:t>n V</w:t>
-      </w:r>
-      <w:r>
-        <w:t>ierte</w:t>
-      </w:r>
-      <w:r>
-        <w:t>l,</w:t>
-      </w:r>
-      <w:r>
-        <w:t xml:space="preserve"> und mit der Funktion </w:t>
-      </w:r>
-      <w:proofErr w:type="spellStart"/>
-      <w:r>
-        <w:rPr>
-          <w:i/>
-        </w:rPr>
-        <w:t>upsample</w:t>
-      </w:r>
-      <w:r>
-        <w:rPr>
-          <w:i/>
-        </w:rPr>
-        <w:t>.m</w:t>
-      </w:r>
-      <w:proofErr w:type="spellEnd"/>
-      <w:r>
-        <w:t xml:space="preserve"> wieder </w:t>
-      </w:r>
-      <w:r>
-        <w:t>auf die ursprüngliche Auflösung hochgerechnet</w:t>
-      </w:r>
-      <w:r>
-        <w:t>. Für das reine Auge stellt sich kein Unterschied ein, dennoch kann die Berechnungszeit um einiges verkürzt werden.</w:t>
       </w:r>
     </w:p>
     <w:p>
@@ -4085,7 +4164,6 @@
         </w:rPr>
       </w:pPr>
       <w:r>
-        <w:lastRenderedPageBreak/>
         <w:br w:type="page"/>
       </w:r>
     </w:p>
@@ -4093,7 +4171,7 @@
       <w:pPr>
         <w:pStyle w:val="berschrift1"/>
       </w:pPr>
-      <w:bookmarkStart w:id="18" w:name="_Toc523660901"/>
+      <w:bookmarkStart w:id="16" w:name="_Toc523660901"/>
       <w:r>
         <w:lastRenderedPageBreak/>
         <w:t>Graphische Benutzeroberfläche</w:t>
@@ -4107,7 +4185,7 @@
       <w:r>
         <w:t>)</w:t>
       </w:r>
-      <w:bookmarkEnd w:id="18"/>
+      <w:bookmarkEnd w:id="16"/>
     </w:p>
     <w:p>
       <w:pPr>
@@ -4326,6 +4404,8 @@
       <w:r>
         <w:t xml:space="preserve">. </w:t>
       </w:r>
+      <w:bookmarkStart w:id="17" w:name="_GoBack"/>
+      <w:bookmarkEnd w:id="17"/>
       <w:r>
         <w:t>Zusätzlich ist der Pfad der Bilder</w:t>
       </w:r>
@@ -4388,6 +4468,142 @@
       </w:r>
       <w:r>
         <w:t xml:space="preserve"> benötigt, wird unterhalb des Bildes in Minuten angezeigt.</w:t>
+      </w:r>
+    </w:p>
+    <w:p>
+      <w:pPr>
+        <w:spacing w:line="360" w:lineRule="auto"/>
+        <w:jc w:val="both"/>
+      </w:pPr>
+      <w:r>
+        <w:t xml:space="preserve">Die GUI wurde mit Hilfe des von </w:t>
+      </w:r>
+      <w:proofErr w:type="spellStart"/>
+      <w:r>
+        <w:t>Matlab</w:t>
+      </w:r>
+      <w:proofErr w:type="spellEnd"/>
+      <w:r>
+        <w:t xml:space="preserve"> zur Verfügung gestellten </w:t>
+      </w:r>
+      <w:r>
+        <w:rPr>
+          <w:i/>
+        </w:rPr>
+        <w:t>App Designer</w:t>
+      </w:r>
+      <w:r>
+        <w:t xml:space="preserve"> erstellt. </w:t>
+      </w:r>
+      <w:r>
+        <w:t xml:space="preserve">Dieser bietet ebenfalls ein graphisches Interface im Sinne von </w:t>
+      </w:r>
+      <w:proofErr w:type="spellStart"/>
+      <w:r>
+        <w:rPr>
+          <w:i/>
+        </w:rPr>
+        <w:t>what</w:t>
+      </w:r>
+      <w:proofErr w:type="spellEnd"/>
+      <w:r>
+        <w:rPr>
+          <w:i/>
+        </w:rPr>
+        <w:t xml:space="preserve"> </w:t>
+      </w:r>
+      <w:proofErr w:type="spellStart"/>
+      <w:r>
+        <w:rPr>
+          <w:i/>
+        </w:rPr>
+        <w:t>you</w:t>
+      </w:r>
+      <w:proofErr w:type="spellEnd"/>
+      <w:r>
+        <w:rPr>
+          <w:i/>
+        </w:rPr>
+        <w:t xml:space="preserve"> </w:t>
+      </w:r>
+      <w:proofErr w:type="spellStart"/>
+      <w:r>
+        <w:rPr>
+          <w:i/>
+        </w:rPr>
+        <w:t>see</w:t>
+      </w:r>
+      <w:proofErr w:type="spellEnd"/>
+      <w:r>
+        <w:rPr>
+          <w:i/>
+        </w:rPr>
+        <w:t xml:space="preserve">, </w:t>
+      </w:r>
+      <w:proofErr w:type="spellStart"/>
+      <w:r>
+        <w:rPr>
+          <w:i/>
+        </w:rPr>
+        <w:t>is</w:t>
+      </w:r>
+      <w:proofErr w:type="spellEnd"/>
+      <w:r>
+        <w:rPr>
+          <w:i/>
+        </w:rPr>
+        <w:t xml:space="preserve"> </w:t>
+      </w:r>
+      <w:proofErr w:type="spellStart"/>
+      <w:r>
+        <w:rPr>
+          <w:i/>
+        </w:rPr>
+        <w:t>what</w:t>
+      </w:r>
+      <w:proofErr w:type="spellEnd"/>
+      <w:r>
+        <w:rPr>
+          <w:i/>
+        </w:rPr>
+        <w:t xml:space="preserve"> </w:t>
+      </w:r>
+      <w:proofErr w:type="spellStart"/>
+      <w:r>
+        <w:rPr>
+          <w:i/>
+        </w:rPr>
+        <w:t>you</w:t>
+      </w:r>
+      <w:proofErr w:type="spellEnd"/>
+      <w:r>
+        <w:rPr>
+          <w:i/>
+        </w:rPr>
+        <w:t xml:space="preserve"> </w:t>
+      </w:r>
+      <w:proofErr w:type="spellStart"/>
+      <w:r>
+        <w:rPr>
+          <w:i/>
+        </w:rPr>
+        <w:t>get</w:t>
+      </w:r>
+      <w:proofErr w:type="spellEnd"/>
+      <w:r>
+        <w:t xml:space="preserve">. Dies erleichtert das Positionieren der einzelnen Elemente in dem Fenster. Zudem erzeugt es für die einzelnen Elemente den entsprechenden Code für deren Erzeugung. Danach konnten die Funktionen der Button und Eingabeoberflächen an den entsprechenden Stellen im Code </w:t>
+      </w:r>
+      <w:r>
+        <w:lastRenderedPageBreak/>
+        <w:t xml:space="preserve">implementiert werden. Das Einarbeiten in den App Designer erfolgte über die bereitgestellte Hilfe von </w:t>
+      </w:r>
+      <w:proofErr w:type="spellStart"/>
+      <w:r>
+        <w:t>Matlab</w:t>
+      </w:r>
+      <w:proofErr w:type="spellEnd"/>
+      <w:r>
+        <w:t>.</w:t>
       </w:r>
     </w:p>
     <w:p>
@@ -4400,7 +4616,6 @@
           <w:noProof/>
           <w:lang w:eastAsia="de-DE"/>
         </w:rPr>
-        <w:lastRenderedPageBreak/>
         <w:drawing>
           <wp:inline distT="0" distB="0" distL="0" distR="0" wp14:anchorId="706C0296" wp14:editId="32E8C4EF">
             <wp:extent cx="5359400" cy="2477770"/>
@@ -4523,11 +4738,11 @@
       <w:pPr>
         <w:pStyle w:val="berschrift1"/>
       </w:pPr>
-      <w:bookmarkStart w:id="19" w:name="_Toc523660902"/>
+      <w:bookmarkStart w:id="18" w:name="_Toc523660902"/>
       <w:r>
         <w:t>Abbildungsverzeichnis</w:t>
       </w:r>
-      <w:bookmarkEnd w:id="19"/>
+      <w:bookmarkEnd w:id="18"/>
     </w:p>
     <w:p>
       <w:pPr>
@@ -4842,12 +5057,12 @@
           <w:szCs w:val="22"/>
         </w:rPr>
       </w:pPr>
-      <w:bookmarkStart w:id="20" w:name="_Toc523660903"/>
+      <w:bookmarkStart w:id="19" w:name="_Toc523660903"/>
       <w:r>
         <w:lastRenderedPageBreak/>
         <w:t>Literaturverzeichnis</w:t>
       </w:r>
-      <w:bookmarkEnd w:id="20"/>
+      <w:bookmarkEnd w:id="19"/>
     </w:p>
     <w:p>
       <w:pPr>
@@ -10136,7 +10351,7 @@
 </file>
 
 <file path=customXml/itemProps1.xml><?xml version="1.0" encoding="utf-8"?>
-<ds:datastoreItem xmlns:ds="http://schemas.openxmlformats.org/officeDocument/2006/customXml" ds:itemID="{0D0D4271-207E-0E4E-90FC-BF6D7BCD2EF8}">
+<ds:datastoreItem xmlns:ds="http://schemas.openxmlformats.org/officeDocument/2006/customXml" ds:itemID="{B2A4728A-F3B5-544D-8DD1-0DF5D2DF7E4D}">
   <ds:schemaRefs>
     <ds:schemaRef ds:uri="http://schemas.openxmlformats.org/officeDocument/2006/bibliography"/>
   </ds:schemaRefs>

</xml_diff>